<commit_message>
vault backup: 2024-11-10 14:37:50
</commit_message>
<xml_diff>
--- a/Centennial/Term 1/COMM College Communications 2/Argument Essay Writings/Lucas_Vandermaarel_Research Essay Draft Template.docx
+++ b/Centennial/Term 1/COMM College Communications 2/Argument Essay Writings/Lucas_Vandermaarel_Research Essay Draft Template.docx
@@ -12,8 +12,13 @@
       <w:bookmarkStart w:id="0" w:name="_itrihtvijbxr" w:colFirst="0" w:colLast="0"/>
       <w:bookmarkEnd w:id="0"/>
       <w:r>
-        <w:t>Research Essay: Thesis, Outline, DraftDraft</w:t>
-      </w:r>
+        <w:t xml:space="preserve">Research Essay: Thesis, Outline, </w:t>
+      </w:r>
+      <w:proofErr w:type="spellStart"/>
+      <w:r>
+        <w:t>DraftDraft</w:t>
+      </w:r>
+      <w:proofErr w:type="spellEnd"/>
     </w:p>
     <w:p>
       <w:pPr>
@@ -443,26 +448,138 @@
     </w:p>
     <w:p>
       <w:pPr>
+        <w:spacing w:line="480" w:lineRule="auto"/>
+        <w:rPr>
+          <w:sz w:val="24"/>
+          <w:szCs w:val="24"/>
+        </w:rPr>
+      </w:pPr>
+      <w:r>
+        <w:rPr>
+          <w:rFonts w:ascii="Times New Roman" w:hAnsi="Times New Roman" w:cs="Times New Roman"/>
+        </w:rPr>
+        <w:t xml:space="preserve">In “Why Social Media is Ruining Your Relationships” by Katherine Ormerod, published on May 29th, 2019, Ormerod’s argues that social media creates more superficial relationships and increased feelings of loneliness and isolation. Ormerod highlights the differences between actively engaging with others online and observing without interacting. She explains that social media can be used in a way that is not harmful, but ultimately Ormerod believes that most people succumb to using social media in a way that negatively impacts the user. </w:t>
+      </w:r>
+      <w:proofErr w:type="spellStart"/>
+      <w:r>
+        <w:rPr>
+          <w:rFonts w:ascii="Times New Roman" w:hAnsi="Times New Roman" w:cs="Times New Roman"/>
+        </w:rPr>
+        <w:t>Uiltimately</w:t>
+      </w:r>
+      <w:proofErr w:type="spellEnd"/>
+      <w:r>
+        <w:rPr>
+          <w:rFonts w:ascii="Times New Roman" w:hAnsi="Times New Roman" w:cs="Times New Roman"/>
+        </w:rPr>
+        <w:t xml:space="preserve">, </w:t>
+      </w:r>
+      <w:r>
+        <w:rPr>
+          <w:rFonts w:ascii="Times New Roman" w:hAnsi="Times New Roman" w:cs="Times New Roman"/>
+        </w:rPr>
+        <w:t xml:space="preserve">Ormerod </w:t>
+      </w:r>
+      <w:r>
+        <w:rPr>
+          <w:rFonts w:ascii="Times New Roman" w:hAnsi="Times New Roman" w:cs="Times New Roman"/>
+        </w:rPr>
+        <w:t>argues</w:t>
+      </w:r>
+      <w:r>
+        <w:rPr>
+          <w:rFonts w:ascii="Times New Roman" w:hAnsi="Times New Roman" w:cs="Times New Roman"/>
+        </w:rPr>
+        <w:t xml:space="preserve"> that social media platforms make us feel like we are connected with one another, but the nature of social media interactions lacks depth.</w:t>
+      </w:r>
+      <w:r>
+        <w:rPr>
+          <w:rFonts w:ascii="Times New Roman" w:hAnsi="Times New Roman" w:cs="Times New Roman"/>
+        </w:rPr>
+        <w:t xml:space="preserve"> </w:t>
+      </w:r>
+      <w:r>
+        <w:rPr>
+          <w:rFonts w:ascii="Times New Roman" w:hAnsi="Times New Roman" w:cs="Times New Roman"/>
+          <w:sz w:val="24"/>
+          <w:szCs w:val="24"/>
+        </w:rPr>
+        <w:t xml:space="preserve">Ormerod’s article </w:t>
+      </w:r>
+      <w:r>
+        <w:rPr>
+          <w:rFonts w:ascii="Times New Roman" w:hAnsi="Times New Roman" w:cs="Times New Roman"/>
+          <w:sz w:val="24"/>
+          <w:szCs w:val="24"/>
+        </w:rPr>
+        <w:t xml:space="preserve">speaks well </w:t>
+      </w:r>
+      <w:r>
+        <w:rPr>
+          <w:rFonts w:ascii="Times New Roman" w:hAnsi="Times New Roman" w:cs="Times New Roman"/>
+          <w:sz w:val="24"/>
+          <w:szCs w:val="24"/>
+        </w:rPr>
+        <w:t xml:space="preserve">on the negative affects social media has on relationships, </w:t>
+      </w:r>
+      <w:r>
+        <w:rPr>
+          <w:rFonts w:ascii="Times New Roman" w:hAnsi="Times New Roman" w:cs="Times New Roman"/>
+          <w:sz w:val="24"/>
+          <w:szCs w:val="24"/>
+        </w:rPr>
+        <w:t xml:space="preserve">but a deeper examination </w:t>
+      </w:r>
+      <w:r>
+        <w:rPr>
+          <w:rFonts w:ascii="Times New Roman" w:hAnsi="Times New Roman" w:cs="Times New Roman"/>
+          <w:sz w:val="24"/>
+          <w:szCs w:val="24"/>
+        </w:rPr>
+        <w:lastRenderedPageBreak/>
+        <w:t xml:space="preserve">of research reveals </w:t>
+      </w:r>
+      <w:r>
+        <w:rPr>
+          <w:rFonts w:ascii="Times New Roman" w:hAnsi="Times New Roman" w:cs="Times New Roman"/>
+          <w:sz w:val="24"/>
+          <w:szCs w:val="24"/>
+        </w:rPr>
+        <w:t xml:space="preserve">stronger </w:t>
+      </w:r>
+      <w:r>
+        <w:rPr>
+          <w:rFonts w:ascii="Times New Roman" w:hAnsi="Times New Roman" w:cs="Times New Roman"/>
+          <w:sz w:val="24"/>
+          <w:szCs w:val="24"/>
+        </w:rPr>
+        <w:t xml:space="preserve">evidence of social media promoting superficial connections, negatively impacting </w:t>
+      </w:r>
+      <w:r>
+        <w:rPr>
+          <w:rFonts w:ascii="Times New Roman" w:hAnsi="Times New Roman" w:cs="Times New Roman"/>
+          <w:sz w:val="24"/>
+          <w:szCs w:val="24"/>
+        </w:rPr>
+        <w:t xml:space="preserve">relationships due to reduced mental well-being, and </w:t>
+      </w:r>
+      <w:r>
+        <w:rPr>
+          <w:rFonts w:ascii="Times New Roman" w:hAnsi="Times New Roman" w:cs="Times New Roman"/>
+          <w:sz w:val="24"/>
+          <w:szCs w:val="24"/>
+        </w:rPr>
+        <w:t xml:space="preserve">the </w:t>
+      </w:r>
+    </w:p>
+    <w:p>
+      <w:pPr>
         <w:spacing w:before="240" w:after="100" w:line="480" w:lineRule="auto"/>
         <w:ind w:firstLine="720"/>
         <w:rPr>
           <w:rFonts w:ascii="Times New Roman" w:hAnsi="Times New Roman" w:cs="Times New Roman"/>
         </w:rPr>
       </w:pPr>
-      <w:r>
-        <w:rPr>
-          <w:rFonts w:ascii="Times New Roman" w:hAnsi="Times New Roman" w:cs="Times New Roman"/>
-          <w:sz w:val="24"/>
-          <w:szCs w:val="24"/>
-        </w:rPr>
-        <w:t>Ormerod claims that social media platforms make us feel like we are connected with one another, but the nature of social media interactions lacks depth.</w:t>
-      </w:r>
-      <w:r>
-        <w:rPr>
-          <w:rFonts w:ascii="Times New Roman" w:hAnsi="Times New Roman" w:cs="Times New Roman"/>
-        </w:rPr>
-        <w:t xml:space="preserve"> </w:t>
-      </w:r>
     </w:p>
     <w:p>
       <w:pPr>
@@ -546,7 +663,6 @@
         </w:rPr>
       </w:pPr>
       <w:r>
-        <w:lastRenderedPageBreak/>
         <w:t>Textual evidence from the main source:</w:t>
       </w:r>
       <w:r>
@@ -676,7 +792,25 @@
           <w:sz w:val="24"/>
           <w:szCs w:val="24"/>
         </w:rPr>
-        <w:t xml:space="preserve"> (Butler, Matook, 2015)</w:t>
+        <w:t xml:space="preserve"> (Butler, </w:t>
+      </w:r>
+      <w:proofErr w:type="spellStart"/>
+      <w:r>
+        <w:rPr>
+          <w:rFonts w:ascii="Times New Roman" w:hAnsi="Times New Roman" w:cs="Times New Roman"/>
+          <w:sz w:val="24"/>
+          <w:szCs w:val="24"/>
+        </w:rPr>
+        <w:t>Matook</w:t>
+      </w:r>
+      <w:proofErr w:type="spellEnd"/>
+      <w:r>
+        <w:rPr>
+          <w:rFonts w:ascii="Times New Roman" w:hAnsi="Times New Roman" w:cs="Times New Roman"/>
+          <w:sz w:val="24"/>
+          <w:szCs w:val="24"/>
+        </w:rPr>
+        <w:t>, 2015)</w:t>
       </w:r>
       <w:r>
         <w:rPr>
@@ -716,7 +850,25 @@
           <w:sz w:val="24"/>
           <w:szCs w:val="24"/>
         </w:rPr>
-        <w:t xml:space="preserve">(Butler, Matook, 2015) </w:t>
+        <w:t xml:space="preserve">(Butler, </w:t>
+      </w:r>
+      <w:proofErr w:type="spellStart"/>
+      <w:r>
+        <w:rPr>
+          <w:rFonts w:ascii="Times New Roman" w:hAnsi="Times New Roman" w:cs="Times New Roman"/>
+          <w:sz w:val="24"/>
+          <w:szCs w:val="24"/>
+        </w:rPr>
+        <w:t>Matook</w:t>
+      </w:r>
+      <w:proofErr w:type="spellEnd"/>
+      <w:r>
+        <w:rPr>
+          <w:rFonts w:ascii="Times New Roman" w:hAnsi="Times New Roman" w:cs="Times New Roman"/>
+          <w:sz w:val="24"/>
+          <w:szCs w:val="24"/>
+        </w:rPr>
+        <w:t xml:space="preserve">, 2015) </w:t>
       </w:r>
     </w:p>
     <w:p>
@@ -734,7 +886,25 @@
           <w:sz w:val="24"/>
           <w:szCs w:val="24"/>
         </w:rPr>
-        <w:t xml:space="preserve">Butler and Matook have found that their research points to the change of relationships </w:t>
+        <w:t xml:space="preserve">Butler and </w:t>
+      </w:r>
+      <w:proofErr w:type="spellStart"/>
+      <w:r>
+        <w:rPr>
+          <w:rFonts w:ascii="Times New Roman" w:hAnsi="Times New Roman" w:cs="Times New Roman"/>
+          <w:sz w:val="24"/>
+          <w:szCs w:val="24"/>
+        </w:rPr>
+        <w:t>Matook</w:t>
+      </w:r>
+      <w:proofErr w:type="spellEnd"/>
+      <w:r>
+        <w:rPr>
+          <w:rFonts w:ascii="Times New Roman" w:hAnsi="Times New Roman" w:cs="Times New Roman"/>
+          <w:sz w:val="24"/>
+          <w:szCs w:val="24"/>
+        </w:rPr>
+        <w:t xml:space="preserve"> have found that their research points to the change of relationships </w:t>
       </w:r>
       <w:r>
         <w:rPr>
@@ -818,6 +988,7 @@
         </w:numPr>
       </w:pPr>
       <w:r>
+        <w:lastRenderedPageBreak/>
         <w:t>Textual evidence from the main source:</w:t>
       </w:r>
       <w:r>
@@ -927,7 +1098,25 @@
           <w:sz w:val="24"/>
           <w:szCs w:val="24"/>
         </w:rPr>
-        <w:t xml:space="preserve"> authors Steinsbekk et al. provide </w:t>
+        <w:t xml:space="preserve"> authors </w:t>
+      </w:r>
+      <w:proofErr w:type="spellStart"/>
+      <w:r>
+        <w:rPr>
+          <w:rFonts w:ascii="Times New Roman" w:hAnsi="Times New Roman" w:cs="Times New Roman"/>
+          <w:sz w:val="24"/>
+          <w:szCs w:val="24"/>
+        </w:rPr>
+        <w:t>Steinsbekk</w:t>
+      </w:r>
+      <w:proofErr w:type="spellEnd"/>
+      <w:r>
+        <w:rPr>
+          <w:rFonts w:ascii="Times New Roman" w:hAnsi="Times New Roman" w:cs="Times New Roman"/>
+          <w:sz w:val="24"/>
+          <w:szCs w:val="24"/>
+        </w:rPr>
+        <w:t xml:space="preserve"> et al. provide </w:t>
       </w:r>
       <w:r>
         <w:rPr>
@@ -959,16 +1148,7 @@
           <w:sz w:val="24"/>
           <w:szCs w:val="24"/>
         </w:rPr>
-        <w:t xml:space="preserve">the interaction term between social media use and the </w:t>
-      </w:r>
-      <w:r>
-        <w:rPr>
-          <w:rFonts w:ascii="Times New Roman" w:hAnsi="Times New Roman" w:cs="Times New Roman"/>
-          <w:sz w:val="24"/>
-          <w:szCs w:val="24"/>
-        </w:rPr>
-        <w:lastRenderedPageBreak/>
-        <w:t>intercept (i.e., overall level) of social anxiety was negative and significant</w:t>
+        <w:t>the interaction term between social media use and the intercept (i.e., overall level) of social anxiety was negative and significant</w:t>
       </w:r>
       <w:r>
         <w:rPr>
@@ -978,6 +1158,7 @@
         </w:rPr>
         <w:t>.” (</w:t>
       </w:r>
+      <w:proofErr w:type="spellStart"/>
       <w:r>
         <w:rPr>
           <w:rFonts w:ascii="Times New Roman" w:hAnsi="Times New Roman" w:cs="Times New Roman"/>
@@ -986,6 +1167,7 @@
         </w:rPr>
         <w:t>Steinsbekk</w:t>
       </w:r>
+      <w:proofErr w:type="spellEnd"/>
       <w:r>
         <w:rPr>
           <w:rFonts w:ascii="Times New Roman" w:hAnsi="Times New Roman" w:cs="Times New Roman"/>
@@ -1074,6 +1256,11 @@
           <w:ilvl w:val="0"/>
           <w:numId w:val="2"/>
         </w:numPr>
+        <w:rPr>
+          <w:rFonts w:ascii="Times New Roman" w:hAnsi="Times New Roman" w:cs="Times New Roman"/>
+          <w:sz w:val="24"/>
+          <w:szCs w:val="24"/>
+        </w:rPr>
       </w:pPr>
       <w:r>
         <w:t xml:space="preserve">Third claim critiquing the main source: </w:t>
@@ -1090,7 +1277,23 @@
           <w:sz w:val="24"/>
           <w:szCs w:val="24"/>
         </w:rPr>
-        <w:t>Oversimplification of active versus passive social media use.</w:t>
+        <w:t>Oversimplification of the</w:t>
+      </w:r>
+      <w:r>
+        <w:rPr>
+          <w:rFonts w:ascii="Times New Roman" w:hAnsi="Times New Roman" w:cs="Times New Roman"/>
+          <w:sz w:val="24"/>
+          <w:szCs w:val="24"/>
+        </w:rPr>
+        <w:t xml:space="preserve"> negative</w:t>
+      </w:r>
+      <w:r>
+        <w:rPr>
+          <w:rFonts w:ascii="Times New Roman" w:hAnsi="Times New Roman" w:cs="Times New Roman"/>
+          <w:sz w:val="24"/>
+          <w:szCs w:val="24"/>
+        </w:rPr>
+        <w:t xml:space="preserve"> impact social media has on relationships.</w:t>
       </w:r>
       <w:r>
         <w:rPr>
@@ -1100,6 +1303,79 @@
         </w:rPr>
         <w:br/>
       </w:r>
+    </w:p>
+    <w:p>
+      <w:pPr>
+        <w:numPr>
+          <w:ilvl w:val="1"/>
+          <w:numId w:val="2"/>
+        </w:numPr>
+      </w:pPr>
+      <w:r>
+        <w:t>Textual evidence from the main source:</w:t>
+      </w:r>
+      <w:r>
+        <w:br/>
+      </w:r>
+      <w:r>
+        <w:br/>
+      </w:r>
+      <w:r>
+        <w:rPr>
+          <w:rFonts w:ascii="Times New Roman" w:hAnsi="Times New Roman" w:cs="Times New Roman"/>
+          <w:sz w:val="24"/>
+          <w:szCs w:val="24"/>
+        </w:rPr>
+        <w:t>Ormerod</w:t>
+      </w:r>
+      <w:r>
+        <w:rPr>
+          <w:rFonts w:ascii="Times New Roman" w:hAnsi="Times New Roman" w:cs="Times New Roman"/>
+          <w:sz w:val="24"/>
+          <w:szCs w:val="24"/>
+        </w:rPr>
+        <w:t xml:space="preserve"> introduces a point of how social media has modified our relationships by stating,</w:t>
+      </w:r>
+      <w:r>
+        <w:t xml:space="preserve"> </w:t>
+      </w:r>
+      <w:r>
+        <w:rPr>
+          <w:rFonts w:ascii="Times New Roman" w:hAnsi="Times New Roman" w:cs="Times New Roman"/>
+          <w:sz w:val="24"/>
+          <w:szCs w:val="24"/>
+        </w:rPr>
+        <w:t>"our phones and social apps haven’t just changed how we make relationships, they’ve also changed what we believe relationships to be."</w:t>
+      </w:r>
+      <w:r>
+        <w:rPr>
+          <w:rFonts w:ascii="Times New Roman" w:hAnsi="Times New Roman" w:cs="Times New Roman"/>
+          <w:sz w:val="24"/>
+          <w:szCs w:val="24"/>
+        </w:rPr>
+        <w:t xml:space="preserve"> (Ormerod, 2019)</w:t>
+      </w:r>
+      <w:r>
+        <w:rPr>
+          <w:rFonts w:ascii="Times New Roman" w:hAnsi="Times New Roman" w:cs="Times New Roman"/>
+          <w:sz w:val="24"/>
+          <w:szCs w:val="24"/>
+        </w:rPr>
+        <w:t xml:space="preserve"> </w:t>
+      </w:r>
+      <w:r>
+        <w:rPr>
+          <w:rFonts w:ascii="Times New Roman" w:hAnsi="Times New Roman" w:cs="Times New Roman"/>
+          <w:sz w:val="24"/>
+          <w:szCs w:val="24"/>
+        </w:rPr>
+        <w:t xml:space="preserve">This is an oversimplification of the </w:t>
+      </w:r>
+    </w:p>
+    <w:p>
+      <w:pPr>
+        <w:ind w:left="1440"/>
+      </w:pPr>
     </w:p>
     <w:p>
       <w:pPr>
@@ -1109,139 +1385,32 @@
         </w:numPr>
       </w:pPr>
       <w:r>
-        <w:t>Textual evidence from the main source:</w:t>
-      </w:r>
-      <w:r>
-        <w:t xml:space="preserve"> </w:t>
-      </w:r>
-      <w:r>
+        <w:t>Textual evidence from research source(s):</w:t>
+      </w:r>
+      <w:r>
+        <w:rPr>
+          <w:rFonts w:ascii="Times New Roman" w:hAnsi="Times New Roman" w:cs="Times New Roman"/>
+          <w:sz w:val="24"/>
+          <w:szCs w:val="24"/>
+        </w:rPr>
         <w:br/>
       </w:r>
-      <w:r>
-        <w:br/>
-      </w:r>
-      <w:r>
-        <w:rPr>
-          <w:rFonts w:ascii="Times New Roman" w:hAnsi="Times New Roman" w:cs="Times New Roman"/>
-          <w:sz w:val="24"/>
-          <w:szCs w:val="24"/>
-        </w:rPr>
-        <w:t xml:space="preserve">Ormerod </w:t>
-      </w:r>
-      <w:r>
-        <w:rPr>
-          <w:rFonts w:ascii="Times New Roman" w:hAnsi="Times New Roman" w:cs="Times New Roman"/>
-          <w:sz w:val="24"/>
-          <w:szCs w:val="24"/>
-        </w:rPr>
-        <w:t xml:space="preserve">introduces the idea </w:t>
-      </w:r>
-      <w:r>
-        <w:rPr>
-          <w:rFonts w:ascii="Times New Roman" w:hAnsi="Times New Roman" w:cs="Times New Roman"/>
-          <w:sz w:val="24"/>
-          <w:szCs w:val="24"/>
-        </w:rPr>
-        <w:t>that</w:t>
-      </w:r>
-      <w:r>
-        <w:rPr>
-          <w:rFonts w:ascii="Times New Roman" w:hAnsi="Times New Roman" w:cs="Times New Roman"/>
-          <w:sz w:val="24"/>
-          <w:szCs w:val="24"/>
-        </w:rPr>
-        <w:t xml:space="preserve"> active consumption </w:t>
-      </w:r>
-      <w:r>
-        <w:rPr>
-          <w:rFonts w:ascii="Times New Roman" w:hAnsi="Times New Roman" w:cs="Times New Roman"/>
-          <w:sz w:val="24"/>
-          <w:szCs w:val="24"/>
-        </w:rPr>
-        <w:t xml:space="preserve">leads to positive outcomes whereas passive consumption brings negative consequences. </w:t>
-      </w:r>
-      <w:r>
-        <w:rPr>
-          <w:rFonts w:ascii="Times New Roman" w:hAnsi="Times New Roman" w:cs="Times New Roman"/>
-          <w:sz w:val="24"/>
-          <w:szCs w:val="24"/>
-        </w:rPr>
-        <w:t xml:space="preserve">Her explanation can be seen as </w:t>
-      </w:r>
-      <w:r>
-        <w:rPr>
-          <w:rFonts w:ascii="Times New Roman" w:hAnsi="Times New Roman" w:cs="Times New Roman"/>
-          <w:sz w:val="24"/>
-          <w:szCs w:val="24"/>
-        </w:rPr>
-        <w:t>oversimplistic,</w:t>
-      </w:r>
-      <w:r>
-        <w:rPr>
-          <w:rFonts w:ascii="Times New Roman" w:hAnsi="Times New Roman" w:cs="Times New Roman"/>
-          <w:sz w:val="24"/>
-          <w:szCs w:val="24"/>
-        </w:rPr>
-        <w:t xml:space="preserve"> which creates a gap to be filled by further research.</w:t>
-      </w:r>
-      <w:r>
-        <w:rPr>
-          <w:rFonts w:ascii="Times New Roman" w:hAnsi="Times New Roman" w:cs="Times New Roman"/>
-          <w:sz w:val="24"/>
-          <w:szCs w:val="24"/>
-        </w:rPr>
-        <w:t xml:space="preserve"> Active engagement can even be superficial and lack genuine connection. </w:t>
-      </w:r>
-      <w:r>
-        <w:rPr>
-          <w:rFonts w:ascii="Times New Roman" w:hAnsi="Times New Roman" w:cs="Times New Roman"/>
-          <w:sz w:val="24"/>
-          <w:szCs w:val="24"/>
-        </w:rPr>
-        <w:t xml:space="preserve">She also doesn’t address the potential negative impacts of excessive active engagement. </w:t>
-      </w:r>
-      <w:r>
-        <w:rPr>
-          <w:rFonts w:ascii="Times New Roman" w:hAnsi="Times New Roman" w:cs="Times New Roman"/>
-          <w:sz w:val="24"/>
-          <w:szCs w:val="24"/>
-        </w:rPr>
-        <w:t>To maintain a constant online presence can cause people to feel overwhelmed</w:t>
-      </w:r>
-      <w:r>
-        <w:rPr>
-          <w:rFonts w:ascii="Times New Roman" w:hAnsi="Times New Roman" w:cs="Times New Roman"/>
-          <w:sz w:val="24"/>
-          <w:szCs w:val="24"/>
-        </w:rPr>
-        <w:t>.</w:t>
-      </w:r>
-      <w:r>
-        <w:rPr>
-          <w:rFonts w:ascii="Times New Roman" w:hAnsi="Times New Roman" w:cs="Times New Roman"/>
-          <w:sz w:val="24"/>
-          <w:szCs w:val="24"/>
-        </w:rPr>
-        <w:br/>
-      </w:r>
-    </w:p>
-    <w:p>
-      <w:pPr>
-        <w:numPr>
-          <w:ilvl w:val="0"/>
-          <w:numId w:val="5"/>
-        </w:numPr>
-      </w:pPr>
-      <w:r>
-        <w:t>Textual evidence from research source(s):</w:t>
-      </w:r>
-    </w:p>
-    <w:p>
-      <w:pPr>
-        <w:ind w:left="1440"/>
-      </w:pPr>
-    </w:p>
-    <w:p/>
+    </w:p>
+    <w:p>
+      <w:pPr>
+        <w:ind w:left="2160"/>
+      </w:pPr>
+    </w:p>
+    <w:p>
+      <w:pPr>
+        <w:ind w:left="2160"/>
+      </w:pPr>
+    </w:p>
+    <w:p>
+      <w:pPr>
+        <w:ind w:left="2160"/>
+      </w:pPr>
+    </w:p>
     <w:p>
       <w:r>
         <w:t>CONCLUSION</w:t>
@@ -1658,7 +1827,7 @@
   <w:abstractNum w:abstractNumId="3" w15:restartNumberingAfterBreak="0">
     <w:nsid w:val="52710FA9"/>
     <w:multiLevelType w:val="multilevel"/>
-    <w:tmpl w:val="0756ED06"/>
+    <w:tmpl w:val="55FCFCDE"/>
     <w:lvl w:ilvl="0">
       <w:start w:val="1"/>
       <w:numFmt w:val="decimal"/>
@@ -1673,14 +1842,14 @@
     </w:lvl>
     <w:lvl w:ilvl="1">
       <w:start w:val="1"/>
-      <w:numFmt w:val="lowerLetter"/>
-      <w:lvlText w:val="%2)"/>
+      <w:numFmt w:val="bullet"/>
+      <w:lvlText w:val=""/>
       <w:lvlJc w:val="left"/>
       <w:pPr>
         <w:ind w:left="2160" w:hanging="360"/>
       </w:pPr>
       <w:rPr>
-        <w:u w:val="none"/>
+        <w:rFonts w:ascii="Symbol" w:hAnsi="Symbol" w:hint="default"/>
       </w:rPr>
     </w:lvl>
     <w:lvl w:ilvl="2">

</xml_diff>

<commit_message>
vault backup: 2024-11-10 15:37:50
</commit_message>
<xml_diff>
--- a/Centennial/Term 1/COMM College Communications 2/Argument Essay Writings/Lucas_Vandermaarel_Research Essay Draft Template.docx
+++ b/Centennial/Term 1/COMM College Communications 2/Argument Essay Writings/Lucas_Vandermaarel_Research Essay Draft Template.docx
@@ -12,13 +12,8 @@
       <w:bookmarkStart w:id="0" w:name="_itrihtvijbxr" w:colFirst="0" w:colLast="0"/>
       <w:bookmarkEnd w:id="0"/>
       <w:r>
-        <w:t xml:space="preserve">Research Essay: Thesis, Outline, </w:t>
-      </w:r>
-      <w:proofErr w:type="spellStart"/>
-      <w:r>
-        <w:t>DraftDraft</w:t>
-      </w:r>
-      <w:proofErr w:type="spellEnd"/>
+        <w:t>Research Essay: Thesis, Outline, DraftDraft</w:t>
+      </w:r>
     </w:p>
     <w:p>
       <w:pPr>
@@ -457,44 +452,48 @@
       <w:r>
         <w:rPr>
           <w:rFonts w:ascii="Times New Roman" w:hAnsi="Times New Roman" w:cs="Times New Roman"/>
+          <w:sz w:val="24"/>
+          <w:szCs w:val="24"/>
         </w:rPr>
         <w:t xml:space="preserve">In “Why Social Media is Ruining Your Relationships” by Katherine Ormerod, published on May 29th, 2019, Ormerod’s argues that social media creates more superficial relationships and increased feelings of loneliness and isolation. Ormerod highlights the differences between actively engaging with others online and observing without interacting. She explains that social media can be used in a way that is not harmful, but ultimately Ormerod believes that most people succumb to using social media in a way that negatively impacts the user. </w:t>
       </w:r>
-      <w:proofErr w:type="spellStart"/>
-      <w:r>
-        <w:rPr>
-          <w:rFonts w:ascii="Times New Roman" w:hAnsi="Times New Roman" w:cs="Times New Roman"/>
-        </w:rPr>
-        <w:t>Uiltimately</w:t>
-      </w:r>
-      <w:proofErr w:type="spellEnd"/>
-      <w:r>
-        <w:rPr>
-          <w:rFonts w:ascii="Times New Roman" w:hAnsi="Times New Roman" w:cs="Times New Roman"/>
-        </w:rPr>
-        <w:t xml:space="preserve">, </w:t>
-      </w:r>
-      <w:r>
-        <w:rPr>
-          <w:rFonts w:ascii="Times New Roman" w:hAnsi="Times New Roman" w:cs="Times New Roman"/>
+      <w:r>
+        <w:rPr>
+          <w:rFonts w:ascii="Times New Roman" w:hAnsi="Times New Roman" w:cs="Times New Roman"/>
+          <w:sz w:val="24"/>
+          <w:szCs w:val="24"/>
+        </w:rPr>
+        <w:t xml:space="preserve">Uiltimately, </w:t>
+      </w:r>
+      <w:r>
+        <w:rPr>
+          <w:rFonts w:ascii="Times New Roman" w:hAnsi="Times New Roman" w:cs="Times New Roman"/>
+          <w:sz w:val="24"/>
+          <w:szCs w:val="24"/>
         </w:rPr>
         <w:t xml:space="preserve">Ormerod </w:t>
       </w:r>
       <w:r>
         <w:rPr>
           <w:rFonts w:ascii="Times New Roman" w:hAnsi="Times New Roman" w:cs="Times New Roman"/>
+          <w:sz w:val="24"/>
+          <w:szCs w:val="24"/>
         </w:rPr>
         <w:t>argues</w:t>
       </w:r>
       <w:r>
         <w:rPr>
           <w:rFonts w:ascii="Times New Roman" w:hAnsi="Times New Roman" w:cs="Times New Roman"/>
+          <w:sz w:val="24"/>
+          <w:szCs w:val="24"/>
         </w:rPr>
         <w:t xml:space="preserve"> that social media platforms make us feel like we are connected with one another, but the nature of social media interactions lacks depth.</w:t>
       </w:r>
       <w:r>
         <w:rPr>
           <w:rFonts w:ascii="Times New Roman" w:hAnsi="Times New Roman" w:cs="Times New Roman"/>
+          <w:sz w:val="24"/>
+          <w:szCs w:val="24"/>
         </w:rPr>
         <w:t xml:space="preserve"> </w:t>
       </w:r>
@@ -520,15 +519,7 @@
           <w:sz w:val="24"/>
           <w:szCs w:val="24"/>
         </w:rPr>
-        <w:t xml:space="preserve">on the negative affects social media has on relationships, </w:t>
-      </w:r>
-      <w:r>
-        <w:rPr>
-          <w:rFonts w:ascii="Times New Roman" w:hAnsi="Times New Roman" w:cs="Times New Roman"/>
-          <w:sz w:val="24"/>
-          <w:szCs w:val="24"/>
-        </w:rPr>
-        <w:t xml:space="preserve">but a deeper examination </w:t>
+        <w:t xml:space="preserve">on the negative </w:t>
       </w:r>
       <w:r>
         <w:rPr>
@@ -537,7 +528,23 @@
           <w:szCs w:val="24"/>
         </w:rPr>
         <w:lastRenderedPageBreak/>
-        <w:t xml:space="preserve">of research reveals </w:t>
+        <w:t xml:space="preserve">affects social media has on relationships, </w:t>
+      </w:r>
+      <w:r>
+        <w:rPr>
+          <w:rFonts w:ascii="Times New Roman" w:hAnsi="Times New Roman" w:cs="Times New Roman"/>
+          <w:sz w:val="24"/>
+          <w:szCs w:val="24"/>
+        </w:rPr>
+        <w:t>but a deeper examination</w:t>
+      </w:r>
+      <w:r>
+        <w:rPr>
+          <w:rFonts w:ascii="Times New Roman" w:hAnsi="Times New Roman" w:cs="Times New Roman"/>
+          <w:sz w:val="24"/>
+          <w:szCs w:val="24"/>
+        </w:rPr>
+        <w:t xml:space="preserve"> of research reveals </w:t>
       </w:r>
       <w:r>
         <w:rPr>
@@ -569,7 +576,63 @@
           <w:sz w:val="24"/>
           <w:szCs w:val="24"/>
         </w:rPr>
-        <w:t xml:space="preserve">the </w:t>
+        <w:t xml:space="preserve">that social media </w:t>
+      </w:r>
+      <w:r>
+        <w:rPr>
+          <w:rFonts w:ascii="Times New Roman" w:hAnsi="Times New Roman" w:cs="Times New Roman"/>
+          <w:sz w:val="24"/>
+          <w:szCs w:val="24"/>
+        </w:rPr>
+        <w:t>increase</w:t>
+      </w:r>
+      <w:r>
+        <w:rPr>
+          <w:rFonts w:ascii="Times New Roman" w:hAnsi="Times New Roman" w:cs="Times New Roman"/>
+          <w:sz w:val="24"/>
+          <w:szCs w:val="24"/>
+        </w:rPr>
+        <w:t>s</w:t>
+      </w:r>
+      <w:r>
+        <w:rPr>
+          <w:rFonts w:ascii="Times New Roman" w:hAnsi="Times New Roman" w:cs="Times New Roman"/>
+          <w:sz w:val="24"/>
+          <w:szCs w:val="24"/>
+        </w:rPr>
+        <w:t xml:space="preserve"> the </w:t>
+      </w:r>
+      <w:r>
+        <w:rPr>
+          <w:rFonts w:ascii="Times New Roman" w:hAnsi="Times New Roman" w:cs="Times New Roman"/>
+          <w:sz w:val="24"/>
+          <w:szCs w:val="24"/>
+        </w:rPr>
+        <w:t>creation</w:t>
+      </w:r>
+      <w:r>
+        <w:rPr>
+          <w:rFonts w:ascii="Times New Roman" w:hAnsi="Times New Roman" w:cs="Times New Roman"/>
+          <w:sz w:val="24"/>
+          <w:szCs w:val="24"/>
+        </w:rPr>
+        <w:t xml:space="preserve"> of </w:t>
+      </w:r>
+      <w:r>
+        <w:rPr>
+          <w:rFonts w:ascii="Times New Roman" w:hAnsi="Times New Roman" w:cs="Times New Roman"/>
+          <w:sz w:val="24"/>
+          <w:szCs w:val="24"/>
+        </w:rPr>
+        <w:t>parasocial relationships</w:t>
+      </w:r>
+      <w:r>
+        <w:rPr>
+          <w:rFonts w:ascii="Times New Roman" w:hAnsi="Times New Roman" w:cs="Times New Roman"/>
+          <w:sz w:val="24"/>
+          <w:szCs w:val="24"/>
+        </w:rPr>
+        <w:t>.</w:t>
       </w:r>
     </w:p>
     <w:p>
@@ -792,25 +855,7 @@
           <w:sz w:val="24"/>
           <w:szCs w:val="24"/>
         </w:rPr>
-        <w:t xml:space="preserve"> (Butler, </w:t>
-      </w:r>
-      <w:proofErr w:type="spellStart"/>
-      <w:r>
-        <w:rPr>
-          <w:rFonts w:ascii="Times New Roman" w:hAnsi="Times New Roman" w:cs="Times New Roman"/>
-          <w:sz w:val="24"/>
-          <w:szCs w:val="24"/>
-        </w:rPr>
-        <w:t>Matook</w:t>
-      </w:r>
-      <w:proofErr w:type="spellEnd"/>
-      <w:r>
-        <w:rPr>
-          <w:rFonts w:ascii="Times New Roman" w:hAnsi="Times New Roman" w:cs="Times New Roman"/>
-          <w:sz w:val="24"/>
-          <w:szCs w:val="24"/>
-        </w:rPr>
-        <w:t>, 2015)</w:t>
+        <w:t xml:space="preserve"> (Butler, Matook, 2015)</w:t>
       </w:r>
       <w:r>
         <w:rPr>
@@ -850,25 +895,7 @@
           <w:sz w:val="24"/>
           <w:szCs w:val="24"/>
         </w:rPr>
-        <w:t xml:space="preserve">(Butler, </w:t>
-      </w:r>
-      <w:proofErr w:type="spellStart"/>
-      <w:r>
-        <w:rPr>
-          <w:rFonts w:ascii="Times New Roman" w:hAnsi="Times New Roman" w:cs="Times New Roman"/>
-          <w:sz w:val="24"/>
-          <w:szCs w:val="24"/>
-        </w:rPr>
-        <w:t>Matook</w:t>
-      </w:r>
-      <w:proofErr w:type="spellEnd"/>
-      <w:r>
-        <w:rPr>
-          <w:rFonts w:ascii="Times New Roman" w:hAnsi="Times New Roman" w:cs="Times New Roman"/>
-          <w:sz w:val="24"/>
-          <w:szCs w:val="24"/>
-        </w:rPr>
-        <w:t xml:space="preserve">, 2015) </w:t>
+        <w:t xml:space="preserve">(Butler, Matook, 2015) </w:t>
       </w:r>
     </w:p>
     <w:p>
@@ -886,25 +913,7 @@
           <w:sz w:val="24"/>
           <w:szCs w:val="24"/>
         </w:rPr>
-        <w:t xml:space="preserve">Butler and </w:t>
-      </w:r>
-      <w:proofErr w:type="spellStart"/>
-      <w:r>
-        <w:rPr>
-          <w:rFonts w:ascii="Times New Roman" w:hAnsi="Times New Roman" w:cs="Times New Roman"/>
-          <w:sz w:val="24"/>
-          <w:szCs w:val="24"/>
-        </w:rPr>
-        <w:t>Matook</w:t>
-      </w:r>
-      <w:proofErr w:type="spellEnd"/>
-      <w:r>
-        <w:rPr>
-          <w:rFonts w:ascii="Times New Roman" w:hAnsi="Times New Roman" w:cs="Times New Roman"/>
-          <w:sz w:val="24"/>
-          <w:szCs w:val="24"/>
-        </w:rPr>
-        <w:t xml:space="preserve"> have found that their research points to the change of relationships </w:t>
+        <w:t xml:space="preserve">Butler and Matook have found that their research points to the change of relationships </w:t>
       </w:r>
       <w:r>
         <w:rPr>
@@ -944,6 +953,7 @@
         </w:numPr>
       </w:pPr>
       <w:r>
+        <w:lastRenderedPageBreak/>
         <w:t>Second claim critiquing the main source:</w:t>
       </w:r>
       <w:r>
@@ -988,7 +998,6 @@
         </w:numPr>
       </w:pPr>
       <w:r>
-        <w:lastRenderedPageBreak/>
         <w:t>Textual evidence from the main source:</w:t>
       </w:r>
       <w:r>
@@ -1098,9 +1107,48 @@
           <w:sz w:val="24"/>
           <w:szCs w:val="24"/>
         </w:rPr>
-        <w:t xml:space="preserve"> authors </w:t>
-      </w:r>
-      <w:proofErr w:type="spellStart"/>
+        <w:t xml:space="preserve"> authors Steinsbekk et al. provide </w:t>
+      </w:r>
+      <w:r>
+        <w:rPr>
+          <w:rFonts w:ascii="Times New Roman" w:hAnsi="Times New Roman" w:cs="Times New Roman"/>
+          <w:sz w:val="24"/>
+          <w:szCs w:val="24"/>
+        </w:rPr>
+        <w:t>support to Ormerod’s claims</w:t>
+      </w:r>
+      <w:r>
+        <w:rPr>
+          <w:rFonts w:ascii="Times New Roman" w:hAnsi="Times New Roman" w:cs="Times New Roman"/>
+          <w:sz w:val="24"/>
+          <w:szCs w:val="24"/>
+        </w:rPr>
+        <w:t xml:space="preserve">. </w:t>
+      </w:r>
+      <w:r>
+        <w:rPr>
+          <w:rFonts w:ascii="Times New Roman" w:hAnsi="Times New Roman" w:cs="Times New Roman"/>
+          <w:sz w:val="24"/>
+          <w:szCs w:val="24"/>
+        </w:rPr>
+        <w:t>Their findings report that, “</w:t>
+      </w:r>
+      <w:r>
+        <w:rPr>
+          <w:rFonts w:ascii="Times New Roman" w:hAnsi="Times New Roman" w:cs="Times New Roman"/>
+          <w:sz w:val="24"/>
+          <w:szCs w:val="24"/>
+        </w:rPr>
+        <w:t>the interaction term between social media use and the intercept (i.e., overall level) of social anxiety was negative and significant</w:t>
+      </w:r>
+      <w:r>
+        <w:rPr>
+          <w:rFonts w:ascii="Times New Roman" w:hAnsi="Times New Roman" w:cs="Times New Roman"/>
+          <w:sz w:val="24"/>
+          <w:szCs w:val="24"/>
+        </w:rPr>
+        <w:t>.” (</w:t>
+      </w:r>
       <w:r>
         <w:rPr>
           <w:rFonts w:ascii="Times New Roman" w:hAnsi="Times New Roman" w:cs="Times New Roman"/>
@@ -1109,65 +1157,6 @@
         </w:rPr>
         <w:t>Steinsbekk</w:t>
       </w:r>
-      <w:proofErr w:type="spellEnd"/>
-      <w:r>
-        <w:rPr>
-          <w:rFonts w:ascii="Times New Roman" w:hAnsi="Times New Roman" w:cs="Times New Roman"/>
-          <w:sz w:val="24"/>
-          <w:szCs w:val="24"/>
-        </w:rPr>
-        <w:t xml:space="preserve"> et al. provide </w:t>
-      </w:r>
-      <w:r>
-        <w:rPr>
-          <w:rFonts w:ascii="Times New Roman" w:hAnsi="Times New Roman" w:cs="Times New Roman"/>
-          <w:sz w:val="24"/>
-          <w:szCs w:val="24"/>
-        </w:rPr>
-        <w:t>support to Ormerod’s claims</w:t>
-      </w:r>
-      <w:r>
-        <w:rPr>
-          <w:rFonts w:ascii="Times New Roman" w:hAnsi="Times New Roman" w:cs="Times New Roman"/>
-          <w:sz w:val="24"/>
-          <w:szCs w:val="24"/>
-        </w:rPr>
-        <w:t xml:space="preserve">. </w:t>
-      </w:r>
-      <w:r>
-        <w:rPr>
-          <w:rFonts w:ascii="Times New Roman" w:hAnsi="Times New Roman" w:cs="Times New Roman"/>
-          <w:sz w:val="24"/>
-          <w:szCs w:val="24"/>
-        </w:rPr>
-        <w:t>Their findings report that, “</w:t>
-      </w:r>
-      <w:r>
-        <w:rPr>
-          <w:rFonts w:ascii="Times New Roman" w:hAnsi="Times New Roman" w:cs="Times New Roman"/>
-          <w:sz w:val="24"/>
-          <w:szCs w:val="24"/>
-        </w:rPr>
-        <w:t>the interaction term between social media use and the intercept (i.e., overall level) of social anxiety was negative and significant</w:t>
-      </w:r>
-      <w:r>
-        <w:rPr>
-          <w:rFonts w:ascii="Times New Roman" w:hAnsi="Times New Roman" w:cs="Times New Roman"/>
-          <w:sz w:val="24"/>
-          <w:szCs w:val="24"/>
-        </w:rPr>
-        <w:t>.” (</w:t>
-      </w:r>
-      <w:proofErr w:type="spellStart"/>
-      <w:r>
-        <w:rPr>
-          <w:rFonts w:ascii="Times New Roman" w:hAnsi="Times New Roman" w:cs="Times New Roman"/>
-          <w:sz w:val="24"/>
-          <w:szCs w:val="24"/>
-        </w:rPr>
-        <w:t>Steinsbekk</w:t>
-      </w:r>
-      <w:proofErr w:type="spellEnd"/>
       <w:r>
         <w:rPr>
           <w:rFonts w:ascii="Times New Roman" w:hAnsi="Times New Roman" w:cs="Times New Roman"/>
@@ -1277,23 +1266,131 @@
           <w:sz w:val="24"/>
           <w:szCs w:val="24"/>
         </w:rPr>
-        <w:t>Oversimplification of the</w:t>
-      </w:r>
-      <w:r>
-        <w:rPr>
-          <w:rFonts w:ascii="Times New Roman" w:hAnsi="Times New Roman" w:cs="Times New Roman"/>
-          <w:sz w:val="24"/>
-          <w:szCs w:val="24"/>
-        </w:rPr>
-        <w:t xml:space="preserve"> negative</w:t>
-      </w:r>
-      <w:r>
-        <w:rPr>
-          <w:rFonts w:ascii="Times New Roman" w:hAnsi="Times New Roman" w:cs="Times New Roman"/>
-          <w:sz w:val="24"/>
-          <w:szCs w:val="24"/>
-        </w:rPr>
-        <w:t xml:space="preserve"> impact social media has on relationships.</w:t>
+        <w:t>Alteration of relationships and the increase of parasocial relationships.</w:t>
+      </w:r>
+      <w:r>
+        <w:rPr>
+          <w:rFonts w:ascii="Times New Roman" w:hAnsi="Times New Roman" w:cs="Times New Roman"/>
+          <w:sz w:val="24"/>
+          <w:szCs w:val="24"/>
+        </w:rPr>
+        <w:br/>
+      </w:r>
+    </w:p>
+    <w:p>
+      <w:pPr>
+        <w:numPr>
+          <w:ilvl w:val="0"/>
+          <w:numId w:val="5"/>
+        </w:numPr>
+      </w:pPr>
+      <w:r>
+        <w:t>Textual evidence from the main source:</w:t>
+      </w:r>
+      <w:r>
+        <w:br/>
+      </w:r>
+      <w:r>
+        <w:br/>
+      </w:r>
+      <w:r>
+        <w:rPr>
+          <w:rFonts w:ascii="Times New Roman" w:hAnsi="Times New Roman" w:cs="Times New Roman"/>
+          <w:sz w:val="24"/>
+          <w:szCs w:val="24"/>
+        </w:rPr>
+        <w:t>Ormerod introduces a point of how social media has modified our relationships by stating,</w:t>
+      </w:r>
+      <w:r>
+        <w:t xml:space="preserve"> </w:t>
+      </w:r>
+      <w:r>
+        <w:rPr>
+          <w:rFonts w:ascii="Times New Roman" w:hAnsi="Times New Roman" w:cs="Times New Roman"/>
+          <w:sz w:val="24"/>
+          <w:szCs w:val="24"/>
+        </w:rPr>
+        <w:t>"our phones and social apps haven’t just changed how we make relationships, they’ve also changed what we believe relationships to be."</w:t>
+      </w:r>
+      <w:r>
+        <w:rPr>
+          <w:rFonts w:ascii="Times New Roman" w:hAnsi="Times New Roman" w:cs="Times New Roman"/>
+          <w:sz w:val="24"/>
+          <w:szCs w:val="24"/>
+        </w:rPr>
+        <w:t xml:space="preserve"> (Ormerod, 2019)</w:t>
+      </w:r>
+      <w:r>
+        <w:rPr>
+          <w:rFonts w:ascii="Times New Roman" w:hAnsi="Times New Roman" w:cs="Times New Roman"/>
+          <w:sz w:val="24"/>
+          <w:szCs w:val="24"/>
+        </w:rPr>
+        <w:t xml:space="preserve"> </w:t>
+      </w:r>
+      <w:r>
+        <w:rPr>
+          <w:rFonts w:ascii="Times New Roman" w:hAnsi="Times New Roman" w:cs="Times New Roman"/>
+          <w:sz w:val="24"/>
+          <w:szCs w:val="24"/>
+        </w:rPr>
+        <w:t>Ormerod is getting to the point of how</w:t>
+      </w:r>
+      <w:r>
+        <w:rPr>
+          <w:rFonts w:ascii="Times New Roman" w:hAnsi="Times New Roman" w:cs="Times New Roman"/>
+          <w:sz w:val="24"/>
+          <w:szCs w:val="24"/>
+        </w:rPr>
+        <w:t xml:space="preserve"> people use social media to </w:t>
+      </w:r>
+      <w:r>
+        <w:rPr>
+          <w:rFonts w:ascii="Times New Roman" w:hAnsi="Times New Roman" w:cs="Times New Roman"/>
+          <w:sz w:val="24"/>
+          <w:szCs w:val="24"/>
+        </w:rPr>
+        <w:t xml:space="preserve">find </w:t>
+      </w:r>
+      <w:r>
+        <w:rPr>
+          <w:rFonts w:ascii="Times New Roman" w:hAnsi="Times New Roman" w:cs="Times New Roman"/>
+          <w:sz w:val="24"/>
+          <w:szCs w:val="24"/>
+        </w:rPr>
+        <w:t>likeminded</w:t>
+      </w:r>
+      <w:r>
+        <w:rPr>
+          <w:rFonts w:ascii="Times New Roman" w:hAnsi="Times New Roman" w:cs="Times New Roman"/>
+          <w:sz w:val="24"/>
+          <w:szCs w:val="24"/>
+        </w:rPr>
+        <w:t xml:space="preserve"> people for friendships and partnerships</w:t>
+      </w:r>
+      <w:r>
+        <w:rPr>
+          <w:rFonts w:ascii="Times New Roman" w:hAnsi="Times New Roman" w:cs="Times New Roman"/>
+          <w:sz w:val="24"/>
+          <w:szCs w:val="24"/>
+        </w:rPr>
+        <w:t xml:space="preserve">. </w:t>
+      </w:r>
+      <w:r>
+        <w:rPr>
+          <w:rFonts w:ascii="Times New Roman" w:hAnsi="Times New Roman" w:cs="Times New Roman"/>
+          <w:sz w:val="24"/>
+          <w:szCs w:val="24"/>
+        </w:rPr>
+        <w:t>This quick and easiness of connecting with people reduces the possibility of having a personal relationship with them.</w:t>
+      </w:r>
+      <w:r>
+        <w:rPr>
+          <w:rFonts w:ascii="Times New Roman" w:hAnsi="Times New Roman" w:cs="Times New Roman"/>
+          <w:sz w:val="24"/>
+          <w:szCs w:val="24"/>
+        </w:rPr>
+        <w:t xml:space="preserve"> Parasocial relationships come about.</w:t>
       </w:r>
       <w:r>
         <w:rPr>
@@ -1310,14 +1407,58 @@
           <w:ilvl w:val="1"/>
           <w:numId w:val="2"/>
         </w:numPr>
-      </w:pPr>
-      <w:r>
-        <w:t>Textual evidence from the main source:</w:t>
+        <w:ind w:left="1440"/>
+      </w:pPr>
+      <w:r>
+        <w:lastRenderedPageBreak/>
+        <w:t>Textual evidence from research source(s):</w:t>
       </w:r>
       <w:r>
         <w:br/>
       </w:r>
-      <w:r>
+    </w:p>
+    <w:p>
+      <w:pPr>
+        <w:ind w:left="1440"/>
+      </w:pPr>
+      <w:r>
+        <w:rPr>
+          <w:rFonts w:ascii="Times New Roman" w:hAnsi="Times New Roman" w:cs="Times New Roman"/>
+          <w:sz w:val="24"/>
+          <w:szCs w:val="24"/>
+        </w:rPr>
+        <w:t>The article, “Parasocial relationships, social media, &amp; wellbeing”, the authors exclaim that “</w:t>
+      </w:r>
+      <w:r>
+        <w:rPr>
+          <w:rFonts w:ascii="Times New Roman" w:hAnsi="Times New Roman" w:cs="Times New Roman"/>
+          <w:sz w:val="24"/>
+          <w:szCs w:val="24"/>
+        </w:rPr>
+        <w:t>[Parasocial relationships]</w:t>
+      </w:r>
+      <w:r>
+        <w:rPr>
+          <w:rFonts w:ascii="Times New Roman" w:hAnsi="Times New Roman" w:cs="Times New Roman"/>
+          <w:sz w:val="24"/>
+          <w:szCs w:val="24"/>
+        </w:rPr>
+        <w:t xml:space="preserve"> develop in part through observing media figures and imagining interactions with them</w:t>
+      </w:r>
+      <w:r>
+        <w:rPr>
+          <w:rFonts w:ascii="Times New Roman" w:hAnsi="Times New Roman" w:cs="Times New Roman"/>
+          <w:sz w:val="24"/>
+          <w:szCs w:val="24"/>
+        </w:rPr>
+        <w:t xml:space="preserve">.” (Hoffner, Bond, 2022) </w:t>
+      </w:r>
+      <w:r>
+        <w:rPr>
+          <w:rFonts w:ascii="Times New Roman" w:hAnsi="Times New Roman" w:cs="Times New Roman"/>
+          <w:sz w:val="24"/>
+          <w:szCs w:val="24"/>
+        </w:rPr>
         <w:br/>
       </w:r>
       <w:r>
@@ -1326,17 +1467,38 @@
           <w:sz w:val="24"/>
           <w:szCs w:val="24"/>
         </w:rPr>
-        <w:t>Ormerod</w:t>
-      </w:r>
-      <w:r>
-        <w:rPr>
-          <w:rFonts w:ascii="Times New Roman" w:hAnsi="Times New Roman" w:cs="Times New Roman"/>
-          <w:sz w:val="24"/>
-          <w:szCs w:val="24"/>
-        </w:rPr>
-        <w:t xml:space="preserve"> introduces a point of how social media has modified our relationships by stating,</w:t>
-      </w:r>
-      <w:r>
+        <w:t xml:space="preserve">As more and more people connect, parasocial relationships tend to be created due to the sheer number of people that attempt to connect with one another. The popularity of a group or individual increases to a level that effectively </w:t>
+      </w:r>
+      <w:r>
+        <w:rPr>
+          <w:rFonts w:ascii="Times New Roman" w:hAnsi="Times New Roman" w:cs="Times New Roman"/>
+          <w:sz w:val="24"/>
+          <w:szCs w:val="24"/>
+        </w:rPr>
+        <w:t>removes the ability for each</w:t>
+      </w:r>
+      <w:r>
+        <w:rPr>
+          <w:rFonts w:ascii="Times New Roman" w:hAnsi="Times New Roman" w:cs="Times New Roman"/>
+          <w:sz w:val="24"/>
+          <w:szCs w:val="24"/>
+        </w:rPr>
+        <w:t xml:space="preserve"> interaction</w:t>
+      </w:r>
+      <w:r>
+        <w:rPr>
+          <w:rFonts w:ascii="Times New Roman" w:hAnsi="Times New Roman" w:cs="Times New Roman"/>
+          <w:sz w:val="24"/>
+          <w:szCs w:val="24"/>
+        </w:rPr>
+        <w:t xml:space="preserve"> to be replied to.</w:t>
+      </w:r>
+      <w:r>
+        <w:rPr>
+          <w:rFonts w:ascii="Times New Roman" w:hAnsi="Times New Roman" w:cs="Times New Roman"/>
+          <w:sz w:val="24"/>
+          <w:szCs w:val="24"/>
+        </w:rPr>
         <w:t xml:space="preserve"> </w:t>
       </w:r>
       <w:r>
@@ -1345,15 +1507,47 @@
           <w:sz w:val="24"/>
           <w:szCs w:val="24"/>
         </w:rPr>
-        <w:t>"our phones and social apps haven’t just changed how we make relationships, they’ve also changed what we believe relationships to be."</w:t>
-      </w:r>
-      <w:r>
-        <w:rPr>
-          <w:rFonts w:ascii="Times New Roman" w:hAnsi="Times New Roman" w:cs="Times New Roman"/>
-          <w:sz w:val="24"/>
-          <w:szCs w:val="24"/>
-        </w:rPr>
-        <w:t xml:space="preserve"> (Ormerod, 2019)</w:t>
+        <w:t xml:space="preserve">At </w:t>
+      </w:r>
+      <w:r>
+        <w:rPr>
+          <w:rFonts w:ascii="Times New Roman" w:hAnsi="Times New Roman" w:cs="Times New Roman"/>
+          <w:sz w:val="24"/>
+          <w:szCs w:val="24"/>
+        </w:rPr>
+        <w:t>first</w:t>
+      </w:r>
+      <w:r>
+        <w:rPr>
+          <w:rFonts w:ascii="Times New Roman" w:hAnsi="Times New Roman" w:cs="Times New Roman"/>
+          <w:sz w:val="24"/>
+          <w:szCs w:val="24"/>
+        </w:rPr>
+        <w:t xml:space="preserve"> glance, </w:t>
+      </w:r>
+      <w:r>
+        <w:rPr>
+          <w:rFonts w:ascii="Times New Roman" w:hAnsi="Times New Roman" w:cs="Times New Roman"/>
+          <w:sz w:val="24"/>
+          <w:szCs w:val="24"/>
+        </w:rPr>
+        <w:t xml:space="preserve">this could be seen as negative. However, Hoffner and Bond report </w:t>
+      </w:r>
+      <w:r>
+        <w:rPr>
+          <w:rFonts w:ascii="Times New Roman" w:hAnsi="Times New Roman" w:cs="Times New Roman"/>
+          <w:sz w:val="24"/>
+          <w:szCs w:val="24"/>
+        </w:rPr>
+        <w:t>that “</w:t>
+      </w:r>
+      <w:r>
+        <w:rPr>
+          <w:rFonts w:ascii="Times New Roman" w:hAnsi="Times New Roman" w:cs="Times New Roman"/>
+          <w:sz w:val="24"/>
+          <w:szCs w:val="24"/>
+        </w:rPr>
+        <w:t>social media platforms provide opportunities for people to develop and sustain psychological connections with a wide range of people with whom they do not have (fully) reciprocal relationships.” (Hoffner, Bond, 2022)</w:t>
       </w:r>
       <w:r>
         <w:rPr>
@@ -1369,36 +1563,57 @@
           <w:sz w:val="24"/>
           <w:szCs w:val="24"/>
         </w:rPr>
-        <w:t xml:space="preserve">This is an oversimplification of the </w:t>
-      </w:r>
-    </w:p>
-    <w:p>
-      <w:pPr>
-        <w:ind w:left="1440"/>
-      </w:pPr>
-    </w:p>
-    <w:p>
-      <w:pPr>
-        <w:numPr>
-          <w:ilvl w:val="0"/>
-          <w:numId w:val="5"/>
-        </w:numPr>
-      </w:pPr>
-      <w:r>
-        <w:t>Textual evidence from research source(s):</w:t>
-      </w:r>
-      <w:r>
-        <w:rPr>
-          <w:rFonts w:ascii="Times New Roman" w:hAnsi="Times New Roman" w:cs="Times New Roman"/>
-          <w:sz w:val="24"/>
-          <w:szCs w:val="24"/>
-        </w:rPr>
         <w:br/>
       </w:r>
+      <w:r>
+        <w:rPr>
+          <w:rFonts w:ascii="Times New Roman" w:hAnsi="Times New Roman" w:cs="Times New Roman"/>
+          <w:sz w:val="24"/>
+          <w:szCs w:val="24"/>
+        </w:rPr>
+        <w:br/>
+      </w:r>
+      <w:r>
+        <w:rPr>
+          <w:rFonts w:ascii="Times New Roman" w:hAnsi="Times New Roman" w:cs="Times New Roman"/>
+          <w:sz w:val="24"/>
+          <w:szCs w:val="24"/>
+        </w:rPr>
+        <w:t>They go further into examples that “[Parasocial relationships] with media figures who share a marginalized identity can facilitate development of identity, self-esteem, and well-being.” (Hoffner, Bond, 2022)</w:t>
+      </w:r>
+      <w:r>
+        <w:rPr>
+          <w:rFonts w:ascii="Times New Roman" w:hAnsi="Times New Roman" w:cs="Times New Roman"/>
+          <w:sz w:val="24"/>
+          <w:szCs w:val="24"/>
+        </w:rPr>
+        <w:t xml:space="preserve"> </w:t>
+      </w:r>
+      <w:r>
+        <w:rPr>
+          <w:rFonts w:ascii="Times New Roman" w:hAnsi="Times New Roman" w:cs="Times New Roman"/>
+          <w:sz w:val="24"/>
+          <w:szCs w:val="24"/>
+        </w:rPr>
+        <w:t xml:space="preserve">Social media and it’s impacts are seemingly not all bad due to </w:t>
+      </w:r>
+      <w:r>
+        <w:rPr>
+          <w:rFonts w:ascii="Times New Roman" w:hAnsi="Times New Roman" w:cs="Times New Roman"/>
+          <w:sz w:val="24"/>
+          <w:szCs w:val="24"/>
+        </w:rPr>
+        <w:br/>
+      </w:r>
     </w:p>
     <w:p>
       <w:pPr>
         <w:ind w:left="2160"/>
+        <w:rPr>
+          <w:rFonts w:ascii="Times New Roman" w:hAnsi="Times New Roman" w:cs="Times New Roman"/>
+          <w:sz w:val="24"/>
+          <w:szCs w:val="24"/>
+        </w:rPr>
       </w:pPr>
     </w:p>
     <w:p>
@@ -1424,6 +1639,59 @@
       <w:r>
         <w:t>Restatement of the thesis in new words:</w:t>
       </w:r>
+      <w:r>
+        <w:t xml:space="preserve"> The research </w:t>
+      </w:r>
+      <w:r>
+        <w:t>connects social media and relationships</w:t>
+      </w:r>
+      <w:r>
+        <w:t xml:space="preserve"> </w:t>
+      </w:r>
+      <w:r>
+        <w:t>to be an overall</w:t>
+      </w:r>
+      <w:r>
+        <w:t xml:space="preserve"> negative </w:t>
+      </w:r>
+      <w:r>
+        <w:t xml:space="preserve">correlation </w:t>
+      </w:r>
+      <w:r>
+        <w:t>in relationships by promoting superficiality</w:t>
+      </w:r>
+      <w:r>
+        <w:t xml:space="preserve"> and</w:t>
+      </w:r>
+      <w:r>
+        <w:t xml:space="preserve"> it</w:t>
+      </w:r>
+      <w:r>
+        <w:t>s</w:t>
+      </w:r>
+      <w:r>
+        <w:t xml:space="preserve"> tendency to reduce relationship quality by negatively impacting mental well-being</w:t>
+      </w:r>
+      <w:r>
+        <w:t xml:space="preserve">. However, </w:t>
+      </w:r>
+      <w:r>
+        <w:t>social media</w:t>
+      </w:r>
+      <w:r>
+        <w:t xml:space="preserve">’s </w:t>
+      </w:r>
+      <w:r>
+        <w:t>alteration of relationships</w:t>
+      </w:r>
+      <w:r>
+        <w:t xml:space="preserve"> promotes a positive side of social media impacts on relationships.</w:t>
+      </w:r>
+    </w:p>
+    <w:p>
+      <w:pPr>
+        <w:ind w:left="720"/>
+      </w:pPr>
     </w:p>
     <w:p>
       <w:pPr>

</xml_diff>

<commit_message>
vault backup: 2024-11-10 16:37:50
</commit_message>
<xml_diff>
--- a/Centennial/Term 1/COMM College Communications 2/Argument Essay Writings/Lucas_Vandermaarel_Research Essay Draft Template.docx
+++ b/Centennial/Term 1/COMM College Communications 2/Argument Essay Writings/Lucas_Vandermaarel_Research Essay Draft Template.docx
@@ -12,8 +12,13 @@
       <w:bookmarkStart w:id="0" w:name="_itrihtvijbxr" w:colFirst="0" w:colLast="0"/>
       <w:bookmarkEnd w:id="0"/>
       <w:r>
-        <w:t>Research Essay: Thesis, Outline, DraftDraft</w:t>
-      </w:r>
+        <w:t xml:space="preserve">Research Essay: Thesis, Outline, </w:t>
+      </w:r>
+      <w:proofErr w:type="spellStart"/>
+      <w:r>
+        <w:t>DraftDraft</w:t>
+      </w:r>
+      <w:proofErr w:type="spellEnd"/>
     </w:p>
     <w:p>
       <w:pPr>
@@ -229,23 +234,15 @@
           <w:sz w:val="24"/>
           <w:szCs w:val="24"/>
         </w:rPr>
-        <w:t>Social media</w:t>
-      </w:r>
-      <w:r>
-        <w:rPr>
-          <w:rFonts w:ascii="Times New Roman" w:hAnsi="Times New Roman" w:cs="Times New Roman"/>
-          <w:sz w:val="24"/>
-          <w:szCs w:val="24"/>
-        </w:rPr>
-        <w:t>, used by many</w:t>
-      </w:r>
-      <w:r>
-        <w:rPr>
-          <w:rFonts w:ascii="Times New Roman" w:hAnsi="Times New Roman" w:cs="Times New Roman"/>
-          <w:sz w:val="24"/>
-          <w:szCs w:val="24"/>
-        </w:rPr>
-        <w:t>, but it’s impacts understood by little.</w:t>
+        <w:t>Social media has integrated fully into</w:t>
+      </w:r>
+      <w:r>
+        <w:rPr>
+          <w:rFonts w:ascii="Times New Roman" w:hAnsi="Times New Roman" w:cs="Times New Roman"/>
+          <w:sz w:val="24"/>
+          <w:szCs w:val="24"/>
+        </w:rPr>
+        <w:t xml:space="preserve"> our modern lives. </w:t>
       </w:r>
       <w:r>
         <w:rPr>
@@ -406,24 +403,34 @@
     <w:p>
       <w:pPr>
         <w:spacing w:line="480" w:lineRule="auto"/>
-        <w:rPr>
-          <w:sz w:val="24"/>
-          <w:szCs w:val="24"/>
-        </w:rPr>
-      </w:pPr>
-      <w:r>
-        <w:rPr>
-          <w:rFonts w:ascii="Times New Roman" w:hAnsi="Times New Roman" w:cs="Times New Roman"/>
-          <w:sz w:val="24"/>
-          <w:szCs w:val="24"/>
-        </w:rPr>
-        <w:t>Ormerod’s article does well to speak on the negative affects social media has on relationships, but to fully encapsulate the negative impact, it is imperative to investigate the contributing factors found in research.</w:t>
-      </w:r>
-    </w:p>
-    <w:p>
-      <w:pPr>
         <w:ind w:left="720"/>
       </w:pPr>
+      <w:proofErr w:type="spellStart"/>
+      <w:r>
+        <w:rPr>
+          <w:rFonts w:ascii="Times New Roman" w:hAnsi="Times New Roman" w:cs="Times New Roman"/>
+          <w:sz w:val="24"/>
+          <w:szCs w:val="24"/>
+        </w:rPr>
+        <w:t>O</w:t>
+      </w:r>
+      <w:r>
+        <w:rPr>
+          <w:rFonts w:ascii="Times New Roman" w:hAnsi="Times New Roman" w:cs="Times New Roman"/>
+          <w:sz w:val="24"/>
+          <w:szCs w:val="24"/>
+        </w:rPr>
+        <w:t>merod’s</w:t>
+      </w:r>
+      <w:proofErr w:type="spellEnd"/>
+      <w:r>
+        <w:rPr>
+          <w:rFonts w:ascii="Times New Roman" w:hAnsi="Times New Roman" w:cs="Times New Roman"/>
+          <w:sz w:val="24"/>
+          <w:szCs w:val="24"/>
+        </w:rPr>
+        <w:t xml:space="preserve"> article speaks well on the negative affects social media has on relationships, but a deeper examination of research reveals stronger evidence of social media promoting superficial connections, negatively impacting relationships due to reduced mental well-being, and that social media increases the creation of parasocial relationships. Overall, Ormerod’s negative view appears to be true.</w:t>
+      </w:r>
     </w:p>
     <w:p/>
     <w:p/>
@@ -457,13 +464,23 @@
         </w:rPr>
         <w:t xml:space="preserve">In “Why Social Media is Ruining Your Relationships” by Katherine Ormerod, published on May 29th, 2019, Ormerod’s argues that social media creates more superficial relationships and increased feelings of loneliness and isolation. Ormerod highlights the differences between actively engaging with others online and observing without interacting. She explains that social media can be used in a way that is not harmful, but ultimately Ormerod believes that most people succumb to using social media in a way that negatively impacts the user. </w:t>
       </w:r>
-      <w:r>
-        <w:rPr>
-          <w:rFonts w:ascii="Times New Roman" w:hAnsi="Times New Roman" w:cs="Times New Roman"/>
-          <w:sz w:val="24"/>
-          <w:szCs w:val="24"/>
-        </w:rPr>
-        <w:t xml:space="preserve">Uiltimately, </w:t>
+      <w:proofErr w:type="spellStart"/>
+      <w:r>
+        <w:rPr>
+          <w:rFonts w:ascii="Times New Roman" w:hAnsi="Times New Roman" w:cs="Times New Roman"/>
+          <w:sz w:val="24"/>
+          <w:szCs w:val="24"/>
+        </w:rPr>
+        <w:t>Uiltimately</w:t>
+      </w:r>
+      <w:proofErr w:type="spellEnd"/>
+      <w:r>
+        <w:rPr>
+          <w:rFonts w:ascii="Times New Roman" w:hAnsi="Times New Roman" w:cs="Times New Roman"/>
+          <w:sz w:val="24"/>
+          <w:szCs w:val="24"/>
+        </w:rPr>
+        <w:t xml:space="preserve">, </w:t>
       </w:r>
       <w:r>
         <w:rPr>
@@ -479,6 +496,7 @@
           <w:sz w:val="24"/>
           <w:szCs w:val="24"/>
         </w:rPr>
+        <w:lastRenderedPageBreak/>
         <w:t>argues</w:t>
       </w:r>
       <w:r>
@@ -519,16 +537,7 @@
           <w:sz w:val="24"/>
           <w:szCs w:val="24"/>
         </w:rPr>
-        <w:t xml:space="preserve">on the negative </w:t>
-      </w:r>
-      <w:r>
-        <w:rPr>
-          <w:rFonts w:ascii="Times New Roman" w:hAnsi="Times New Roman" w:cs="Times New Roman"/>
-          <w:sz w:val="24"/>
-          <w:szCs w:val="24"/>
-        </w:rPr>
-        <w:lastRenderedPageBreak/>
-        <w:t xml:space="preserve">affects social media has on relationships, </w:t>
+        <w:t xml:space="preserve">on the negative affects social media has on relationships, </w:t>
       </w:r>
       <w:r>
         <w:rPr>
@@ -633,6 +642,14 @@
           <w:szCs w:val="24"/>
         </w:rPr>
         <w:t>.</w:t>
+      </w:r>
+      <w:r>
+        <w:rPr>
+          <w:rFonts w:ascii="Times New Roman" w:hAnsi="Times New Roman" w:cs="Times New Roman"/>
+          <w:sz w:val="24"/>
+          <w:szCs w:val="24"/>
+        </w:rPr>
+        <w:t xml:space="preserve"> Overall, Ormerod’s negative view appears to be true.</w:t>
       </w:r>
     </w:p>
     <w:p>
@@ -929,7 +946,16 @@
           <w:sz w:val="24"/>
           <w:szCs w:val="24"/>
         </w:rPr>
-        <w:t xml:space="preserve">As many serious partnerships involve a physical component it is clear that relationships formed with social media </w:t>
+        <w:t xml:space="preserve">As many serious partnerships involve a physical component it </w:t>
+      </w:r>
+      <w:r>
+        <w:rPr>
+          <w:rFonts w:ascii="Times New Roman" w:hAnsi="Times New Roman" w:cs="Times New Roman"/>
+          <w:sz w:val="24"/>
+          <w:szCs w:val="24"/>
+        </w:rPr>
+        <w:lastRenderedPageBreak/>
+        <w:t xml:space="preserve">is clear that relationships formed with social media </w:t>
       </w:r>
       <w:r>
         <w:rPr>
@@ -953,7 +979,6 @@
         </w:numPr>
       </w:pPr>
       <w:r>
-        <w:lastRenderedPageBreak/>
         <w:t>Second claim critiquing the main source:</w:t>
       </w:r>
       <w:r>
@@ -1107,7 +1132,25 @@
           <w:sz w:val="24"/>
           <w:szCs w:val="24"/>
         </w:rPr>
-        <w:t xml:space="preserve"> authors Steinsbekk et al. provide </w:t>
+        <w:t xml:space="preserve"> authors </w:t>
+      </w:r>
+      <w:proofErr w:type="spellStart"/>
+      <w:r>
+        <w:rPr>
+          <w:rFonts w:ascii="Times New Roman" w:hAnsi="Times New Roman" w:cs="Times New Roman"/>
+          <w:sz w:val="24"/>
+          <w:szCs w:val="24"/>
+        </w:rPr>
+        <w:t>Steinsbekk</w:t>
+      </w:r>
+      <w:proofErr w:type="spellEnd"/>
+      <w:r>
+        <w:rPr>
+          <w:rFonts w:ascii="Times New Roman" w:hAnsi="Times New Roman" w:cs="Times New Roman"/>
+          <w:sz w:val="24"/>
+          <w:szCs w:val="24"/>
+        </w:rPr>
+        <w:t xml:space="preserve"> et al. provide </w:t>
       </w:r>
       <w:r>
         <w:rPr>
@@ -1149,6 +1192,7 @@
         </w:rPr>
         <w:t>.” (</w:t>
       </w:r>
+      <w:proofErr w:type="spellStart"/>
       <w:r>
         <w:rPr>
           <w:rFonts w:ascii="Times New Roman" w:hAnsi="Times New Roman" w:cs="Times New Roman"/>
@@ -1157,6 +1201,7 @@
         </w:rPr>
         <w:t>Steinsbekk</w:t>
       </w:r>
+      <w:proofErr w:type="spellEnd"/>
       <w:r>
         <w:rPr>
           <w:rFonts w:ascii="Times New Roman" w:hAnsi="Times New Roman" w:cs="Times New Roman"/>
@@ -1382,7 +1427,16 @@
           <w:sz w:val="24"/>
           <w:szCs w:val="24"/>
         </w:rPr>
-        <w:t>This quick and easiness of connecting with people reduces the possibility of having a personal relationship with them.</w:t>
+        <w:t xml:space="preserve">This quick and easiness of connecting with people reduces </w:t>
+      </w:r>
+      <w:r>
+        <w:rPr>
+          <w:rFonts w:ascii="Times New Roman" w:hAnsi="Times New Roman" w:cs="Times New Roman"/>
+          <w:sz w:val="24"/>
+          <w:szCs w:val="24"/>
+        </w:rPr>
+        <w:lastRenderedPageBreak/>
+        <w:t>the possibility of having a personal relationship with them.</w:t>
       </w:r>
       <w:r>
         <w:rPr>
@@ -1410,55 +1464,470 @@
         <w:ind w:left="1440"/>
       </w:pPr>
       <w:r>
+        <w:t>Textual evidence from research source(s):</w:t>
+      </w:r>
+      <w:r>
+        <w:br/>
+      </w:r>
+    </w:p>
+    <w:p>
+      <w:pPr>
+        <w:ind w:left="1440"/>
+      </w:pPr>
+      <w:r>
+        <w:rPr>
+          <w:rFonts w:ascii="Times New Roman" w:hAnsi="Times New Roman" w:cs="Times New Roman"/>
+          <w:sz w:val="24"/>
+          <w:szCs w:val="24"/>
+        </w:rPr>
+        <w:t>The article, “Parasocial relationships, social media, &amp; wellbeing”, the authors exclaim that “</w:t>
+      </w:r>
+      <w:r>
+        <w:rPr>
+          <w:rFonts w:ascii="Times New Roman" w:hAnsi="Times New Roman" w:cs="Times New Roman"/>
+          <w:sz w:val="24"/>
+          <w:szCs w:val="24"/>
+        </w:rPr>
+        <w:t>[Parasocial relationships]</w:t>
+      </w:r>
+      <w:r>
+        <w:rPr>
+          <w:rFonts w:ascii="Times New Roman" w:hAnsi="Times New Roman" w:cs="Times New Roman"/>
+          <w:sz w:val="24"/>
+          <w:szCs w:val="24"/>
+        </w:rPr>
+        <w:t xml:space="preserve"> develop in part through observing media figures and imagining interactions with them</w:t>
+      </w:r>
+      <w:r>
+        <w:rPr>
+          <w:rFonts w:ascii="Times New Roman" w:hAnsi="Times New Roman" w:cs="Times New Roman"/>
+          <w:sz w:val="24"/>
+          <w:szCs w:val="24"/>
+        </w:rPr>
+        <w:t xml:space="preserve">.” (Hoffner, Bond, 2022) </w:t>
+      </w:r>
+      <w:r>
+        <w:rPr>
+          <w:rFonts w:ascii="Times New Roman" w:hAnsi="Times New Roman" w:cs="Times New Roman"/>
+          <w:sz w:val="24"/>
+          <w:szCs w:val="24"/>
+        </w:rPr>
+        <w:br/>
+      </w:r>
+      <w:r>
+        <w:rPr>
+          <w:rFonts w:ascii="Times New Roman" w:hAnsi="Times New Roman" w:cs="Times New Roman"/>
+          <w:sz w:val="24"/>
+          <w:szCs w:val="24"/>
+        </w:rPr>
+        <w:t xml:space="preserve">As more and more people connect, parasocial relationships tend to be created due to the sheer number of people that attempt to connect with one another. The popularity of a group or individual increases to a level that effectively </w:t>
+      </w:r>
+      <w:r>
+        <w:rPr>
+          <w:rFonts w:ascii="Times New Roman" w:hAnsi="Times New Roman" w:cs="Times New Roman"/>
+          <w:sz w:val="24"/>
+          <w:szCs w:val="24"/>
+        </w:rPr>
+        <w:t>removes the ability for each</w:t>
+      </w:r>
+      <w:r>
+        <w:rPr>
+          <w:rFonts w:ascii="Times New Roman" w:hAnsi="Times New Roman" w:cs="Times New Roman"/>
+          <w:sz w:val="24"/>
+          <w:szCs w:val="24"/>
+        </w:rPr>
+        <w:t xml:space="preserve"> interaction</w:t>
+      </w:r>
+      <w:r>
+        <w:rPr>
+          <w:rFonts w:ascii="Times New Roman" w:hAnsi="Times New Roman" w:cs="Times New Roman"/>
+          <w:sz w:val="24"/>
+          <w:szCs w:val="24"/>
+        </w:rPr>
+        <w:t xml:space="preserve"> to be replied to.</w:t>
+      </w:r>
+      <w:r>
+        <w:rPr>
+          <w:rFonts w:ascii="Times New Roman" w:hAnsi="Times New Roman" w:cs="Times New Roman"/>
+          <w:sz w:val="24"/>
+          <w:szCs w:val="24"/>
+        </w:rPr>
+        <w:t xml:space="preserve"> </w:t>
+      </w:r>
+      <w:r>
+        <w:rPr>
+          <w:rFonts w:ascii="Times New Roman" w:hAnsi="Times New Roman" w:cs="Times New Roman"/>
+          <w:sz w:val="24"/>
+          <w:szCs w:val="24"/>
+        </w:rPr>
+        <w:t xml:space="preserve">At </w:t>
+      </w:r>
+      <w:r>
+        <w:rPr>
+          <w:rFonts w:ascii="Times New Roman" w:hAnsi="Times New Roman" w:cs="Times New Roman"/>
+          <w:sz w:val="24"/>
+          <w:szCs w:val="24"/>
+        </w:rPr>
+        <w:t>first</w:t>
+      </w:r>
+      <w:r>
+        <w:rPr>
+          <w:rFonts w:ascii="Times New Roman" w:hAnsi="Times New Roman" w:cs="Times New Roman"/>
+          <w:sz w:val="24"/>
+          <w:szCs w:val="24"/>
+        </w:rPr>
+        <w:t xml:space="preserve"> glance, </w:t>
+      </w:r>
+      <w:r>
+        <w:rPr>
+          <w:rFonts w:ascii="Times New Roman" w:hAnsi="Times New Roman" w:cs="Times New Roman"/>
+          <w:sz w:val="24"/>
+          <w:szCs w:val="24"/>
+        </w:rPr>
+        <w:t xml:space="preserve">this could be seen as negative. However, Hoffner and Bond report </w:t>
+      </w:r>
+      <w:r>
+        <w:rPr>
+          <w:rFonts w:ascii="Times New Roman" w:hAnsi="Times New Roman" w:cs="Times New Roman"/>
+          <w:sz w:val="24"/>
+          <w:szCs w:val="24"/>
+        </w:rPr>
+        <w:t>that “</w:t>
+      </w:r>
+      <w:r>
+        <w:rPr>
+          <w:rFonts w:ascii="Times New Roman" w:hAnsi="Times New Roman" w:cs="Times New Roman"/>
+          <w:sz w:val="24"/>
+          <w:szCs w:val="24"/>
+        </w:rPr>
+        <w:t>social media platforms provide opportunities for people to develop and sustain psychological connections with a wide range of people with whom they do not have (fully) reciprocal relationships.” (Hoffner, Bond, 2022)</w:t>
+      </w:r>
+      <w:r>
+        <w:rPr>
+          <w:rFonts w:ascii="Times New Roman" w:hAnsi="Times New Roman" w:cs="Times New Roman"/>
+          <w:sz w:val="24"/>
+          <w:szCs w:val="24"/>
+        </w:rPr>
+        <w:t xml:space="preserve"> </w:t>
+      </w:r>
+      <w:r>
+        <w:rPr>
+          <w:rFonts w:ascii="Times New Roman" w:hAnsi="Times New Roman" w:cs="Times New Roman"/>
+          <w:sz w:val="24"/>
+          <w:szCs w:val="24"/>
+        </w:rPr>
+        <w:br/>
+      </w:r>
+      <w:r>
+        <w:rPr>
+          <w:rFonts w:ascii="Times New Roman" w:hAnsi="Times New Roman" w:cs="Times New Roman"/>
+          <w:sz w:val="24"/>
+          <w:szCs w:val="24"/>
+        </w:rPr>
+        <w:br/>
+      </w:r>
+      <w:r>
+        <w:rPr>
+          <w:rFonts w:ascii="Times New Roman" w:hAnsi="Times New Roman" w:cs="Times New Roman"/>
+          <w:sz w:val="24"/>
+          <w:szCs w:val="24"/>
+        </w:rPr>
+        <w:t xml:space="preserve">They go further into examples </w:t>
+      </w:r>
+      <w:r>
+        <w:rPr>
+          <w:rFonts w:ascii="Times New Roman" w:hAnsi="Times New Roman" w:cs="Times New Roman"/>
+          <w:sz w:val="24"/>
+          <w:szCs w:val="24"/>
+        </w:rPr>
+        <w:t>such as how</w:t>
+      </w:r>
+      <w:r>
+        <w:rPr>
+          <w:rFonts w:ascii="Times New Roman" w:hAnsi="Times New Roman" w:cs="Times New Roman"/>
+          <w:sz w:val="24"/>
+          <w:szCs w:val="24"/>
+        </w:rPr>
+        <w:t xml:space="preserve"> “[Parasocial relationships] with media figures who share a marginalized identity can facilitate development of identity, self-esteem, and well-being.” (Hoffner, Bond, 2022)</w:t>
+      </w:r>
+      <w:r>
+        <w:rPr>
+          <w:rFonts w:ascii="Times New Roman" w:hAnsi="Times New Roman" w:cs="Times New Roman"/>
+          <w:sz w:val="24"/>
+          <w:szCs w:val="24"/>
+        </w:rPr>
+        <w:t xml:space="preserve"> </w:t>
+      </w:r>
+      <w:r>
+        <w:rPr>
+          <w:rFonts w:ascii="Times New Roman" w:hAnsi="Times New Roman" w:cs="Times New Roman"/>
+          <w:sz w:val="24"/>
+          <w:szCs w:val="24"/>
+        </w:rPr>
+        <w:t xml:space="preserve">It is clear that social media’s breeding of parasocial relationships has created </w:t>
+      </w:r>
+      <w:r>
+        <w:rPr>
+          <w:rFonts w:ascii="Times New Roman" w:hAnsi="Times New Roman" w:cs="Times New Roman"/>
+          <w:sz w:val="24"/>
+          <w:szCs w:val="24"/>
+        </w:rPr>
+        <w:t>benefits for certain groups of people.</w:t>
+      </w:r>
+      <w:r>
+        <w:rPr>
+          <w:rFonts w:ascii="Times New Roman" w:hAnsi="Times New Roman" w:cs="Times New Roman"/>
+          <w:sz w:val="24"/>
+          <w:szCs w:val="24"/>
+        </w:rPr>
+        <w:br/>
+      </w:r>
+    </w:p>
+    <w:p>
+      <w:pPr>
+        <w:ind w:left="2160"/>
+        <w:rPr>
+          <w:rFonts w:ascii="Times New Roman" w:hAnsi="Times New Roman" w:cs="Times New Roman"/>
+          <w:sz w:val="24"/>
+          <w:szCs w:val="24"/>
+        </w:rPr>
+      </w:pPr>
+    </w:p>
+    <w:p>
+      <w:pPr>
+        <w:ind w:left="2160"/>
+      </w:pPr>
+    </w:p>
+    <w:p>
+      <w:pPr>
+        <w:ind w:left="2160"/>
+      </w:pPr>
+    </w:p>
+    <w:p>
+      <w:r>
+        <w:t>CONCLUSION</w:t>
+      </w:r>
+    </w:p>
+    <w:p/>
+    <w:p>
+      <w:pPr>
+        <w:ind w:left="720"/>
+        <w:rPr>
+          <w:rFonts w:ascii="Times New Roman" w:hAnsi="Times New Roman" w:cs="Times New Roman"/>
+          <w:sz w:val="24"/>
+          <w:szCs w:val="24"/>
+        </w:rPr>
+      </w:pPr>
+      <w:r>
+        <w:t>Restatement of the thesis in new words:</w:t>
+      </w:r>
+      <w:r>
+        <w:t xml:space="preserve"> </w:t>
+      </w:r>
+      <w:r>
+        <w:br/>
+      </w:r>
+      <w:r>
+        <w:br/>
+      </w:r>
+      <w:r>
+        <w:rPr>
+          <w:rFonts w:ascii="Times New Roman" w:hAnsi="Times New Roman" w:cs="Times New Roman"/>
+          <w:sz w:val="24"/>
+          <w:szCs w:val="24"/>
+        </w:rPr>
+        <w:t xml:space="preserve">The research </w:t>
+      </w:r>
+      <w:r>
+        <w:rPr>
+          <w:rFonts w:ascii="Times New Roman" w:hAnsi="Times New Roman" w:cs="Times New Roman"/>
+          <w:sz w:val="24"/>
+          <w:szCs w:val="24"/>
+        </w:rPr>
+        <w:t>connects social media and relationships</w:t>
+      </w:r>
+      <w:r>
+        <w:rPr>
+          <w:rFonts w:ascii="Times New Roman" w:hAnsi="Times New Roman" w:cs="Times New Roman"/>
+          <w:sz w:val="24"/>
+          <w:szCs w:val="24"/>
+        </w:rPr>
+        <w:t xml:space="preserve"> </w:t>
+      </w:r>
+      <w:r>
+        <w:rPr>
+          <w:rFonts w:ascii="Times New Roman" w:hAnsi="Times New Roman" w:cs="Times New Roman"/>
+          <w:sz w:val="24"/>
+          <w:szCs w:val="24"/>
+        </w:rPr>
+        <w:t>to be an overall</w:t>
+      </w:r>
+      <w:r>
+        <w:rPr>
+          <w:rFonts w:ascii="Times New Roman" w:hAnsi="Times New Roman" w:cs="Times New Roman"/>
+          <w:sz w:val="24"/>
+          <w:szCs w:val="24"/>
+        </w:rPr>
+        <w:t xml:space="preserve"> negative </w:t>
+      </w:r>
+      <w:r>
+        <w:rPr>
+          <w:rFonts w:ascii="Times New Roman" w:hAnsi="Times New Roman" w:cs="Times New Roman"/>
+          <w:sz w:val="24"/>
+          <w:szCs w:val="24"/>
+        </w:rPr>
+        <w:t xml:space="preserve">correlation </w:t>
+      </w:r>
+      <w:r>
+        <w:rPr>
+          <w:rFonts w:ascii="Times New Roman" w:hAnsi="Times New Roman" w:cs="Times New Roman"/>
+          <w:sz w:val="24"/>
+          <w:szCs w:val="24"/>
+        </w:rPr>
+        <w:t>in relationships by promoting superficiality</w:t>
+      </w:r>
+      <w:r>
+        <w:rPr>
+          <w:rFonts w:ascii="Times New Roman" w:hAnsi="Times New Roman" w:cs="Times New Roman"/>
+          <w:sz w:val="24"/>
+          <w:szCs w:val="24"/>
+        </w:rPr>
+        <w:t xml:space="preserve"> and</w:t>
+      </w:r>
+      <w:r>
+        <w:rPr>
+          <w:rFonts w:ascii="Times New Roman" w:hAnsi="Times New Roman" w:cs="Times New Roman"/>
+          <w:sz w:val="24"/>
+          <w:szCs w:val="24"/>
+        </w:rPr>
+        <w:t xml:space="preserve"> it</w:t>
+      </w:r>
+      <w:r>
+        <w:rPr>
+          <w:rFonts w:ascii="Times New Roman" w:hAnsi="Times New Roman" w:cs="Times New Roman"/>
+          <w:sz w:val="24"/>
+          <w:szCs w:val="24"/>
+        </w:rPr>
+        <w:t>s</w:t>
+      </w:r>
+      <w:r>
+        <w:rPr>
+          <w:rFonts w:ascii="Times New Roman" w:hAnsi="Times New Roman" w:cs="Times New Roman"/>
+          <w:sz w:val="24"/>
+          <w:szCs w:val="24"/>
+        </w:rPr>
+        <w:t xml:space="preserve"> tendency to reduce relationship quality by negatively impacting mental well-being</w:t>
+      </w:r>
+      <w:r>
+        <w:rPr>
+          <w:rFonts w:ascii="Times New Roman" w:hAnsi="Times New Roman" w:cs="Times New Roman"/>
+          <w:sz w:val="24"/>
+          <w:szCs w:val="24"/>
+        </w:rPr>
+        <w:t xml:space="preserve">. However, </w:t>
+      </w:r>
+      <w:r>
+        <w:rPr>
+          <w:rFonts w:ascii="Times New Roman" w:hAnsi="Times New Roman" w:cs="Times New Roman"/>
+          <w:sz w:val="24"/>
+          <w:szCs w:val="24"/>
+        </w:rPr>
+        <w:t>social media</w:t>
+      </w:r>
+      <w:r>
+        <w:rPr>
+          <w:rFonts w:ascii="Times New Roman" w:hAnsi="Times New Roman" w:cs="Times New Roman"/>
+          <w:sz w:val="24"/>
+          <w:szCs w:val="24"/>
+        </w:rPr>
+        <w:t xml:space="preserve">’s </w:t>
+      </w:r>
+      <w:r>
+        <w:rPr>
+          <w:rFonts w:ascii="Times New Roman" w:hAnsi="Times New Roman" w:cs="Times New Roman"/>
+          <w:sz w:val="24"/>
+          <w:szCs w:val="24"/>
+        </w:rPr>
+        <w:t>alteration of relationships</w:t>
+      </w:r>
+      <w:r>
+        <w:rPr>
+          <w:rFonts w:ascii="Times New Roman" w:hAnsi="Times New Roman" w:cs="Times New Roman"/>
+          <w:sz w:val="24"/>
+          <w:szCs w:val="24"/>
+        </w:rPr>
+        <w:t xml:space="preserve"> promotes a positive side </w:t>
+      </w:r>
+      <w:r>
+        <w:rPr>
+          <w:rFonts w:ascii="Times New Roman" w:hAnsi="Times New Roman" w:cs="Times New Roman"/>
+          <w:sz w:val="24"/>
+          <w:szCs w:val="24"/>
+        </w:rPr>
+        <w:t xml:space="preserve">through the creation of parasocial relationships, allowing certain demographic profiles to have  </w:t>
+      </w:r>
+    </w:p>
+    <w:p>
+      <w:pPr>
+        <w:ind w:left="720"/>
+      </w:pPr>
+    </w:p>
+    <w:p>
+      <w:pPr>
+        <w:ind w:left="720"/>
+      </w:pPr>
+      <w:r>
+        <w:t>New question(s):</w:t>
+      </w:r>
+      <w:r>
+        <w:t xml:space="preserve"> </w:t>
+      </w:r>
+      <w:r>
+        <w:br/>
+      </w:r>
+      <w:r>
+        <w:br/>
+      </w:r>
+      <w:r>
+        <w:rPr>
+          <w:rFonts w:ascii="Times New Roman" w:hAnsi="Times New Roman" w:cs="Times New Roman"/>
+          <w:sz w:val="24"/>
+          <w:szCs w:val="24"/>
+        </w:rPr>
+        <w:t xml:space="preserve">Social media is not going away, how can we modify social media into </w:t>
+      </w:r>
+      <w:r>
+        <w:rPr>
+          <w:rFonts w:ascii="Times New Roman" w:hAnsi="Times New Roman" w:cs="Times New Roman"/>
+          <w:sz w:val="24"/>
+          <w:szCs w:val="24"/>
+        </w:rPr>
+        <w:t>a healthier environment for people to cultivate meaningful relationships?</w:t>
+      </w:r>
+      <w:r>
+        <w:rPr>
+          <w:rFonts w:ascii="Times New Roman" w:hAnsi="Times New Roman" w:cs="Times New Roman"/>
+          <w:sz w:val="24"/>
+          <w:szCs w:val="24"/>
+        </w:rPr>
+        <w:br/>
+      </w:r>
+    </w:p>
+    <w:p>
+      <w:pPr>
+        <w:ind w:left="720"/>
+      </w:pPr>
+      <w:r>
         <w:lastRenderedPageBreak/>
-        <w:t>Textual evidence from research source(s):</w:t>
+        <w:t>Concluding statement:</w:t>
+      </w:r>
+      <w:r>
+        <w:t xml:space="preserve"> </w:t>
       </w:r>
       <w:r>
         <w:br/>
       </w:r>
-    </w:p>
-    <w:p>
-      <w:pPr>
-        <w:ind w:left="1440"/>
-      </w:pPr>
-      <w:r>
-        <w:rPr>
-          <w:rFonts w:ascii="Times New Roman" w:hAnsi="Times New Roman" w:cs="Times New Roman"/>
-          <w:sz w:val="24"/>
-          <w:szCs w:val="24"/>
-        </w:rPr>
-        <w:t>The article, “Parasocial relationships, social media, &amp; wellbeing”, the authors exclaim that “</w:t>
-      </w:r>
-      <w:r>
-        <w:rPr>
-          <w:rFonts w:ascii="Times New Roman" w:hAnsi="Times New Roman" w:cs="Times New Roman"/>
-          <w:sz w:val="24"/>
-          <w:szCs w:val="24"/>
-        </w:rPr>
-        <w:t>[Parasocial relationships]</w:t>
-      </w:r>
-      <w:r>
-        <w:rPr>
-          <w:rFonts w:ascii="Times New Roman" w:hAnsi="Times New Roman" w:cs="Times New Roman"/>
-          <w:sz w:val="24"/>
-          <w:szCs w:val="24"/>
-        </w:rPr>
-        <w:t xml:space="preserve"> develop in part through observing media figures and imagining interactions with them</w:t>
-      </w:r>
-      <w:r>
-        <w:rPr>
-          <w:rFonts w:ascii="Times New Roman" w:hAnsi="Times New Roman" w:cs="Times New Roman"/>
-          <w:sz w:val="24"/>
-          <w:szCs w:val="24"/>
-        </w:rPr>
-        <w:t xml:space="preserve">.” (Hoffner, Bond, 2022) </w:t>
-      </w:r>
-      <w:r>
-        <w:rPr>
-          <w:rFonts w:ascii="Times New Roman" w:hAnsi="Times New Roman" w:cs="Times New Roman"/>
-          <w:sz w:val="24"/>
-          <w:szCs w:val="24"/>
-        </w:rPr>
+      <w:r>
         <w:br/>
       </w:r>
       <w:r>
@@ -1467,246 +1936,55 @@
           <w:sz w:val="24"/>
           <w:szCs w:val="24"/>
         </w:rPr>
-        <w:t xml:space="preserve">As more and more people connect, parasocial relationships tend to be created due to the sheer number of people that attempt to connect with one another. The popularity of a group or individual increases to a level that effectively </w:t>
-      </w:r>
-      <w:r>
-        <w:rPr>
-          <w:rFonts w:ascii="Times New Roman" w:hAnsi="Times New Roman" w:cs="Times New Roman"/>
-          <w:sz w:val="24"/>
-          <w:szCs w:val="24"/>
-        </w:rPr>
-        <w:t>removes the ability for each</w:t>
-      </w:r>
-      <w:r>
-        <w:rPr>
-          <w:rFonts w:ascii="Times New Roman" w:hAnsi="Times New Roman" w:cs="Times New Roman"/>
-          <w:sz w:val="24"/>
-          <w:szCs w:val="24"/>
-        </w:rPr>
-        <w:t xml:space="preserve"> interaction</w:t>
-      </w:r>
-      <w:r>
-        <w:rPr>
-          <w:rFonts w:ascii="Times New Roman" w:hAnsi="Times New Roman" w:cs="Times New Roman"/>
-          <w:sz w:val="24"/>
-          <w:szCs w:val="24"/>
-        </w:rPr>
-        <w:t xml:space="preserve"> to be replied to.</w:t>
-      </w:r>
-      <w:r>
-        <w:rPr>
-          <w:rFonts w:ascii="Times New Roman" w:hAnsi="Times New Roman" w:cs="Times New Roman"/>
-          <w:sz w:val="24"/>
-          <w:szCs w:val="24"/>
-        </w:rPr>
-        <w:t xml:space="preserve"> </w:t>
-      </w:r>
-      <w:r>
-        <w:rPr>
-          <w:rFonts w:ascii="Times New Roman" w:hAnsi="Times New Roman" w:cs="Times New Roman"/>
-          <w:sz w:val="24"/>
-          <w:szCs w:val="24"/>
-        </w:rPr>
-        <w:t xml:space="preserve">At </w:t>
-      </w:r>
-      <w:r>
-        <w:rPr>
-          <w:rFonts w:ascii="Times New Roman" w:hAnsi="Times New Roman" w:cs="Times New Roman"/>
-          <w:sz w:val="24"/>
-          <w:szCs w:val="24"/>
-        </w:rPr>
-        <w:t>first</w:t>
-      </w:r>
-      <w:r>
-        <w:rPr>
-          <w:rFonts w:ascii="Times New Roman" w:hAnsi="Times New Roman" w:cs="Times New Roman"/>
-          <w:sz w:val="24"/>
-          <w:szCs w:val="24"/>
-        </w:rPr>
-        <w:t xml:space="preserve"> glance, </w:t>
-      </w:r>
-      <w:r>
-        <w:rPr>
-          <w:rFonts w:ascii="Times New Roman" w:hAnsi="Times New Roman" w:cs="Times New Roman"/>
-          <w:sz w:val="24"/>
-          <w:szCs w:val="24"/>
-        </w:rPr>
-        <w:t xml:space="preserve">this could be seen as negative. However, Hoffner and Bond report </w:t>
-      </w:r>
-      <w:r>
-        <w:rPr>
-          <w:rFonts w:ascii="Times New Roman" w:hAnsi="Times New Roman" w:cs="Times New Roman"/>
-          <w:sz w:val="24"/>
-          <w:szCs w:val="24"/>
-        </w:rPr>
-        <w:t>that “</w:t>
-      </w:r>
-      <w:r>
-        <w:rPr>
-          <w:rFonts w:ascii="Times New Roman" w:hAnsi="Times New Roman" w:cs="Times New Roman"/>
-          <w:sz w:val="24"/>
-          <w:szCs w:val="24"/>
-        </w:rPr>
-        <w:t>social media platforms provide opportunities for people to develop and sustain psychological connections with a wide range of people with whom they do not have (fully) reciprocal relationships.” (Hoffner, Bond, 2022)</w:t>
-      </w:r>
-      <w:r>
-        <w:rPr>
-          <w:rFonts w:ascii="Times New Roman" w:hAnsi="Times New Roman" w:cs="Times New Roman"/>
-          <w:sz w:val="24"/>
-          <w:szCs w:val="24"/>
-        </w:rPr>
-        <w:t xml:space="preserve"> </w:t>
-      </w:r>
-      <w:r>
-        <w:rPr>
-          <w:rFonts w:ascii="Times New Roman" w:hAnsi="Times New Roman" w:cs="Times New Roman"/>
-          <w:sz w:val="24"/>
-          <w:szCs w:val="24"/>
-        </w:rPr>
-        <w:br/>
-      </w:r>
-      <w:r>
-        <w:rPr>
-          <w:rFonts w:ascii="Times New Roman" w:hAnsi="Times New Roman" w:cs="Times New Roman"/>
-          <w:sz w:val="24"/>
-          <w:szCs w:val="24"/>
-        </w:rPr>
-        <w:br/>
-      </w:r>
-      <w:r>
-        <w:rPr>
-          <w:rFonts w:ascii="Times New Roman" w:hAnsi="Times New Roman" w:cs="Times New Roman"/>
-          <w:sz w:val="24"/>
-          <w:szCs w:val="24"/>
-        </w:rPr>
-        <w:t>They go further into examples that “[Parasocial relationships] with media figures who share a marginalized identity can facilitate development of identity, self-esteem, and well-being.” (Hoffner, Bond, 2022)</w:t>
-      </w:r>
-      <w:r>
-        <w:rPr>
-          <w:rFonts w:ascii="Times New Roman" w:hAnsi="Times New Roman" w:cs="Times New Roman"/>
-          <w:sz w:val="24"/>
-          <w:szCs w:val="24"/>
-        </w:rPr>
-        <w:t xml:space="preserve"> </w:t>
-      </w:r>
-      <w:r>
-        <w:rPr>
-          <w:rFonts w:ascii="Times New Roman" w:hAnsi="Times New Roman" w:cs="Times New Roman"/>
-          <w:sz w:val="24"/>
-          <w:szCs w:val="24"/>
-        </w:rPr>
-        <w:t xml:space="preserve">Social media and it’s impacts are seemingly not all bad due to </w:t>
-      </w:r>
-      <w:r>
-        <w:rPr>
-          <w:rFonts w:ascii="Times New Roman" w:hAnsi="Times New Roman" w:cs="Times New Roman"/>
-          <w:sz w:val="24"/>
-          <w:szCs w:val="24"/>
-        </w:rPr>
-        <w:br/>
-      </w:r>
-    </w:p>
-    <w:p>
-      <w:pPr>
-        <w:ind w:left="2160"/>
-        <w:rPr>
-          <w:rFonts w:ascii="Times New Roman" w:hAnsi="Times New Roman" w:cs="Times New Roman"/>
-          <w:sz w:val="24"/>
-          <w:szCs w:val="24"/>
-        </w:rPr>
-      </w:pPr>
-    </w:p>
-    <w:p>
-      <w:pPr>
-        <w:ind w:left="2160"/>
-      </w:pPr>
-    </w:p>
-    <w:p>
-      <w:pPr>
-        <w:ind w:left="2160"/>
-      </w:pPr>
-    </w:p>
-    <w:p>
-      <w:r>
-        <w:t>CONCLUSION</w:t>
-      </w:r>
-    </w:p>
-    <w:p/>
-    <w:p>
-      <w:pPr>
-        <w:ind w:left="720"/>
-      </w:pPr>
-      <w:r>
-        <w:t>Restatement of the thesis in new words:</w:t>
-      </w:r>
-      <w:r>
-        <w:t xml:space="preserve"> The research </w:t>
-      </w:r>
-      <w:r>
-        <w:t>connects social media and relationships</w:t>
-      </w:r>
-      <w:r>
-        <w:t xml:space="preserve"> </w:t>
-      </w:r>
-      <w:r>
-        <w:t>to be an overall</w:t>
-      </w:r>
-      <w:r>
-        <w:t xml:space="preserve"> negative </w:t>
-      </w:r>
-      <w:r>
-        <w:t xml:space="preserve">correlation </w:t>
-      </w:r>
-      <w:r>
-        <w:t>in relationships by promoting superficiality</w:t>
-      </w:r>
-      <w:r>
-        <w:t xml:space="preserve"> and</w:t>
-      </w:r>
-      <w:r>
-        <w:t xml:space="preserve"> it</w:t>
-      </w:r>
-      <w:r>
-        <w:t>s</w:t>
-      </w:r>
-      <w:r>
-        <w:t xml:space="preserve"> tendency to reduce relationship quality by negatively impacting mental well-being</w:t>
-      </w:r>
-      <w:r>
-        <w:t xml:space="preserve">. However, </w:t>
-      </w:r>
-      <w:r>
-        <w:t>social media</w:t>
-      </w:r>
-      <w:r>
-        <w:t xml:space="preserve">’s </w:t>
-      </w:r>
-      <w:r>
-        <w:t>alteration of relationships</w:t>
-      </w:r>
-      <w:r>
-        <w:t xml:space="preserve"> promotes a positive side of social media impacts on relationships.</w:t>
-      </w:r>
-    </w:p>
-    <w:p>
-      <w:pPr>
-        <w:ind w:left="720"/>
-      </w:pPr>
-    </w:p>
-    <w:p>
-      <w:pPr>
-        <w:ind w:left="720"/>
-      </w:pPr>
-      <w:r>
-        <w:t>New question(s):</w:t>
-      </w:r>
-    </w:p>
-    <w:p>
-      <w:pPr>
-        <w:ind w:left="720"/>
-      </w:pPr>
-      <w:r>
-        <w:t>Concluding statement:</w:t>
+        <w:t>Social media’s usage exploded, the nature of relationships has been changed,</w:t>
+      </w:r>
+      <w:r>
+        <w:rPr>
+          <w:rFonts w:ascii="Times New Roman" w:hAnsi="Times New Roman" w:cs="Times New Roman"/>
+          <w:sz w:val="24"/>
+          <w:szCs w:val="24"/>
+        </w:rPr>
+        <w:t xml:space="preserve"> and the negative impacts it can have on one’s relationships should be taken into account,</w:t>
+      </w:r>
+      <w:r>
+        <w:rPr>
+          <w:rFonts w:ascii="Times New Roman" w:hAnsi="Times New Roman" w:cs="Times New Roman"/>
+          <w:sz w:val="24"/>
+          <w:szCs w:val="24"/>
+        </w:rPr>
+        <w:t xml:space="preserve"> but </w:t>
+      </w:r>
+      <w:r>
+        <w:rPr>
+          <w:rFonts w:ascii="Times New Roman" w:hAnsi="Times New Roman" w:cs="Times New Roman"/>
+          <w:sz w:val="24"/>
+          <w:szCs w:val="24"/>
+        </w:rPr>
+        <w:t>if one finds a benefit</w:t>
+      </w:r>
+      <w:r>
+        <w:rPr>
+          <w:rFonts w:ascii="Times New Roman" w:hAnsi="Times New Roman" w:cs="Times New Roman"/>
+          <w:sz w:val="24"/>
+          <w:szCs w:val="24"/>
+        </w:rPr>
+        <w:t xml:space="preserve"> due to their individuality</w:t>
+      </w:r>
+      <w:r>
+        <w:rPr>
+          <w:rFonts w:ascii="Times New Roman" w:hAnsi="Times New Roman" w:cs="Times New Roman"/>
+          <w:sz w:val="24"/>
+          <w:szCs w:val="24"/>
+        </w:rPr>
+        <w:t xml:space="preserve"> they should use social media in a way </w:t>
+      </w:r>
+      <w:r>
+        <w:rPr>
+          <w:rFonts w:ascii="Times New Roman" w:hAnsi="Times New Roman" w:cs="Times New Roman"/>
+          <w:sz w:val="24"/>
+          <w:szCs w:val="24"/>
+        </w:rPr>
+        <w:t>that serves them the best.</w:t>
       </w:r>
     </w:p>
     <w:p/>
@@ -1726,21 +2004,854 @@
       </w:r>
     </w:p>
     <w:p/>
-    <w:p/>
-    <w:p>
-      <w:pPr>
-        <w:pStyle w:val="Heading2"/>
-        <w:keepNext w:val="0"/>
-        <w:keepLines w:val="0"/>
-        <w:spacing w:before="0" w:after="0"/>
-      </w:pPr>
+    <w:p>
+      <w:r>
+        <w:br/>
+      </w:r>
+      <w:r>
+        <w:br/>
+      </w:r>
+      <w:r>
+        <w:br/>
+      </w:r>
+      <w:r>
+        <w:br/>
+      </w:r>
+    </w:p>
+    <w:p>
       <w:bookmarkStart w:id="4" w:name="_72v5q1vsf7nc" w:colFirst="0" w:colLast="0"/>
       <w:bookmarkEnd w:id="4"/>
     </w:p>
     <w:p/>
-    <w:p/>
-    <w:p/>
-    <w:p/>
+    <w:p>
+      <w:pPr>
+        <w:spacing w:line="480" w:lineRule="auto"/>
+      </w:pPr>
+      <w:r>
+        <w:t>INTRODUCTION</w:t>
+      </w:r>
+    </w:p>
+    <w:p>
+      <w:pPr>
+        <w:spacing w:line="480" w:lineRule="auto"/>
+        <w:ind w:firstLine="720"/>
+      </w:pPr>
+      <w:r>
+        <w:rPr>
+          <w:rFonts w:ascii="Times New Roman" w:hAnsi="Times New Roman" w:cs="Times New Roman"/>
+          <w:sz w:val="24"/>
+          <w:szCs w:val="24"/>
+        </w:rPr>
+        <w:t>Social media, used by many</w:t>
+      </w:r>
+      <w:r>
+        <w:rPr>
+          <w:rFonts w:ascii="Times New Roman" w:hAnsi="Times New Roman" w:cs="Times New Roman"/>
+          <w:sz w:val="24"/>
+          <w:szCs w:val="24"/>
+        </w:rPr>
+        <w:t xml:space="preserve">, </w:t>
+      </w:r>
+      <w:r>
+        <w:rPr>
+          <w:rFonts w:ascii="Times New Roman" w:hAnsi="Times New Roman" w:cs="Times New Roman"/>
+          <w:sz w:val="24"/>
+          <w:szCs w:val="24"/>
+        </w:rPr>
+        <w:t>its</w:t>
+      </w:r>
+      <w:r>
+        <w:rPr>
+          <w:rFonts w:ascii="Times New Roman" w:hAnsi="Times New Roman" w:cs="Times New Roman"/>
+          <w:sz w:val="24"/>
+          <w:szCs w:val="24"/>
+        </w:rPr>
+        <w:t xml:space="preserve"> impacts understood by little.</w:t>
+      </w:r>
+      <w:r>
+        <w:rPr>
+          <w:rFonts w:ascii="Times New Roman" w:hAnsi="Times New Roman" w:cs="Times New Roman"/>
+          <w:sz w:val="24"/>
+          <w:szCs w:val="24"/>
+        </w:rPr>
+        <w:t xml:space="preserve"> </w:t>
+      </w:r>
+      <w:r>
+        <w:rPr>
+          <w:rFonts w:ascii="Times New Roman" w:hAnsi="Times New Roman" w:cs="Times New Roman"/>
+          <w:sz w:val="24"/>
+          <w:szCs w:val="24"/>
+        </w:rPr>
+        <w:t xml:space="preserve">Social media impacts human relationships and due to its wide use and potential negative impacts, the </w:t>
+      </w:r>
+      <w:r>
+        <w:rPr>
+          <w:rFonts w:ascii="Times New Roman" w:hAnsi="Times New Roman" w:cs="Times New Roman"/>
+          <w:sz w:val="24"/>
+          <w:szCs w:val="24"/>
+        </w:rPr>
+        <w:t>effects</w:t>
+      </w:r>
+      <w:r>
+        <w:rPr>
+          <w:rFonts w:ascii="Times New Roman" w:hAnsi="Times New Roman" w:cs="Times New Roman"/>
+          <w:sz w:val="24"/>
+          <w:szCs w:val="24"/>
+        </w:rPr>
+        <w:t xml:space="preserve"> should be explored.</w:t>
+      </w:r>
+      <w:r>
+        <w:rPr>
+          <w:rFonts w:ascii="Times New Roman" w:hAnsi="Times New Roman" w:cs="Times New Roman"/>
+          <w:sz w:val="24"/>
+          <w:szCs w:val="24"/>
+        </w:rPr>
+        <w:t xml:space="preserve"> </w:t>
+      </w:r>
+      <w:r>
+        <w:rPr>
+          <w:rFonts w:ascii="Times New Roman" w:hAnsi="Times New Roman" w:cs="Times New Roman"/>
+          <w:sz w:val="24"/>
+          <w:szCs w:val="24"/>
+        </w:rPr>
+        <w:t>In “Why Social Media is Ruining Your Relationships” by Katherine Ormerod, published on May 29th, 2019, Ormerod’s argues that social media creates more superficial relationships and increased feelings of loneliness and isolation.</w:t>
+      </w:r>
+      <w:r>
+        <w:t xml:space="preserve"> </w:t>
+      </w:r>
+      <w:r>
+        <w:rPr>
+          <w:rFonts w:ascii="Times New Roman" w:hAnsi="Times New Roman" w:cs="Times New Roman"/>
+          <w:sz w:val="24"/>
+          <w:szCs w:val="24"/>
+        </w:rPr>
+        <w:t>O</w:t>
+      </w:r>
+      <w:r>
+        <w:rPr>
+          <w:rFonts w:ascii="Times New Roman" w:hAnsi="Times New Roman" w:cs="Times New Roman"/>
+          <w:sz w:val="24"/>
+          <w:szCs w:val="24"/>
+        </w:rPr>
+        <w:t>rmerod’s</w:t>
+      </w:r>
+      <w:r>
+        <w:rPr>
+          <w:rFonts w:ascii="Times New Roman" w:hAnsi="Times New Roman" w:cs="Times New Roman"/>
+          <w:sz w:val="24"/>
+          <w:szCs w:val="24"/>
+        </w:rPr>
+        <w:t xml:space="preserve"> article speaks well on the negative affects social media has on relationships, but a deeper examination of research reveals stronger evidence of social media promoting superficial connections, negatively impacting relationships due to reduced mental well-being, and that social media increases the creation of parasocial relationships. Overall, Ormerod’s negative view appears to be true.</w:t>
+      </w:r>
+      <w:r>
+        <w:rPr>
+          <w:rFonts w:ascii="Times New Roman" w:hAnsi="Times New Roman" w:cs="Times New Roman"/>
+          <w:sz w:val="24"/>
+          <w:szCs w:val="24"/>
+        </w:rPr>
+        <w:br/>
+      </w:r>
+      <w:r>
+        <w:rPr>
+          <w:rFonts w:ascii="Times New Roman" w:hAnsi="Times New Roman" w:cs="Times New Roman"/>
+          <w:sz w:val="24"/>
+          <w:szCs w:val="24"/>
+        </w:rPr>
+        <w:br/>
+      </w:r>
+      <w:r>
+        <w:t>SUMMARY</w:t>
+      </w:r>
+    </w:p>
+    <w:p>
+      <w:pPr>
+        <w:spacing w:line="480" w:lineRule="auto"/>
+        <w:ind w:firstLine="720"/>
+        <w:rPr>
+          <w:sz w:val="24"/>
+          <w:szCs w:val="24"/>
+        </w:rPr>
+      </w:pPr>
+      <w:r>
+        <w:rPr>
+          <w:rFonts w:ascii="Times New Roman" w:hAnsi="Times New Roman" w:cs="Times New Roman"/>
+          <w:sz w:val="24"/>
+          <w:szCs w:val="24"/>
+        </w:rPr>
+        <w:lastRenderedPageBreak/>
+        <w:t xml:space="preserve">Ormerod’s argues that social media creates more superficial relationships and increased feelings of loneliness and isolation. </w:t>
+      </w:r>
+      <w:r>
+        <w:rPr>
+          <w:rFonts w:ascii="Times New Roman" w:hAnsi="Times New Roman" w:cs="Times New Roman"/>
+          <w:sz w:val="24"/>
+          <w:szCs w:val="24"/>
+        </w:rPr>
+        <w:t>She</w:t>
+      </w:r>
+      <w:r>
+        <w:rPr>
+          <w:rFonts w:ascii="Times New Roman" w:hAnsi="Times New Roman" w:cs="Times New Roman"/>
+          <w:sz w:val="24"/>
+          <w:szCs w:val="24"/>
+        </w:rPr>
+        <w:t xml:space="preserve"> highlights the differences between actively engaging with others online and observing without interacting. She explains that social media can be used in a way that is not harmful, but ultimately Ormerod believes that most people succumb to using social media in a way that negatively impacts the user. </w:t>
+      </w:r>
+      <w:r>
+        <w:rPr>
+          <w:rFonts w:ascii="Times New Roman" w:hAnsi="Times New Roman" w:cs="Times New Roman"/>
+          <w:sz w:val="24"/>
+          <w:szCs w:val="24"/>
+        </w:rPr>
+        <w:t>Ultimately</w:t>
+      </w:r>
+      <w:r>
+        <w:rPr>
+          <w:rFonts w:ascii="Times New Roman" w:hAnsi="Times New Roman" w:cs="Times New Roman"/>
+          <w:sz w:val="24"/>
+          <w:szCs w:val="24"/>
+        </w:rPr>
+        <w:t>, Ormerod argues that social media platforms make us feel like we are connected with one another, but the nature of social media interactions lacks depth. Ormerod’s article speaks well on the negative affects social media has on relationships, but a deeper examination</w:t>
+      </w:r>
+      <w:r>
+        <w:rPr>
+          <w:rFonts w:ascii="Times New Roman" w:hAnsi="Times New Roman" w:cs="Times New Roman"/>
+          <w:sz w:val="24"/>
+          <w:szCs w:val="24"/>
+        </w:rPr>
+        <w:t xml:space="preserve"> of research reveals stronger evidence of social media promoting superficial connections, negatively impacting relationships due to reduced mental well-being, and that social media increases the creation of parasocial relationships. Overall, Ormerod’s negative view appears to be true.</w:t>
+      </w:r>
+      <w:r>
+        <w:rPr>
+          <w:rFonts w:ascii="Times New Roman" w:hAnsi="Times New Roman" w:cs="Times New Roman"/>
+          <w:sz w:val="24"/>
+          <w:szCs w:val="24"/>
+        </w:rPr>
+        <w:br/>
+      </w:r>
+    </w:p>
+    <w:p>
+      <w:pPr>
+        <w:spacing w:line="480" w:lineRule="auto"/>
+        <w:ind w:firstLine="720"/>
+      </w:pPr>
+      <w:r>
+        <w:rPr>
+          <w:rFonts w:ascii="Times New Roman" w:hAnsi="Times New Roman" w:cs="Times New Roman"/>
+          <w:sz w:val="24"/>
+          <w:szCs w:val="24"/>
+        </w:rPr>
+        <w:t>Social media promotes superficial connections and slows the development of deeper relationships.</w:t>
+      </w:r>
+      <w:r>
+        <w:rPr>
+          <w:rFonts w:ascii="Times New Roman" w:hAnsi="Times New Roman" w:cs="Times New Roman"/>
+          <w:sz w:val="24"/>
+          <w:szCs w:val="24"/>
+        </w:rPr>
+        <w:t xml:space="preserve"> </w:t>
+      </w:r>
+      <w:r>
+        <w:rPr>
+          <w:rFonts w:ascii="Times New Roman" w:hAnsi="Times New Roman" w:cs="Times New Roman"/>
+          <w:sz w:val="24"/>
+          <w:szCs w:val="24"/>
+        </w:rPr>
+        <w:t xml:space="preserve">Ormerod argues that social media promotes a distorted view of relationships. </w:t>
+      </w:r>
+      <w:r>
+        <w:rPr>
+          <w:rFonts w:ascii="Times New Roman" w:hAnsi="Times New Roman" w:cs="Times New Roman"/>
+          <w:sz w:val="24"/>
+          <w:szCs w:val="24"/>
+        </w:rPr>
+        <w:t xml:space="preserve">She states, </w:t>
+      </w:r>
+      <w:r>
+        <w:rPr>
+          <w:rFonts w:ascii="Times New Roman" w:hAnsi="Times New Roman" w:cs="Times New Roman"/>
+          <w:sz w:val="24"/>
+          <w:szCs w:val="24"/>
+        </w:rPr>
+        <w:t>“our phones and social apps haven’t just changed how we make relationships, they’ve also changed what we believe relationships to be.”</w:t>
+      </w:r>
+      <w:r>
+        <w:rPr>
+          <w:rFonts w:ascii="Times New Roman" w:hAnsi="Times New Roman" w:cs="Times New Roman"/>
+          <w:sz w:val="24"/>
+          <w:szCs w:val="24"/>
+        </w:rPr>
+        <w:t xml:space="preserve"> (Ormerod, 2019)</w:t>
+      </w:r>
+    </w:p>
+    <w:p>
+      <w:pPr>
+        <w:spacing w:line="480" w:lineRule="auto"/>
+        <w:ind w:firstLine="720"/>
+      </w:pPr>
+      <w:r>
+        <w:rPr>
+          <w:rFonts w:ascii="Times New Roman" w:hAnsi="Times New Roman" w:cs="Times New Roman"/>
+          <w:sz w:val="24"/>
+          <w:szCs w:val="24"/>
+        </w:rPr>
+        <w:t xml:space="preserve">The article "Social Media and Relationships" notes that "Questions have </w:t>
+      </w:r>
+      <w:r>
+        <w:rPr>
+          <w:rFonts w:ascii="Times New Roman" w:hAnsi="Times New Roman" w:cs="Times New Roman"/>
+          <w:sz w:val="24"/>
+          <w:szCs w:val="24"/>
+        </w:rPr>
+        <w:t xml:space="preserve">[…] </w:t>
+      </w:r>
+      <w:r>
+        <w:rPr>
+          <w:rFonts w:ascii="Times New Roman" w:hAnsi="Times New Roman" w:cs="Times New Roman"/>
+          <w:sz w:val="24"/>
+          <w:szCs w:val="24"/>
+        </w:rPr>
+        <w:t>been raised about the quality of online relationships when they substitute for offline relationships."</w:t>
+      </w:r>
+      <w:r>
+        <w:rPr>
+          <w:rFonts w:ascii="Times New Roman" w:hAnsi="Times New Roman" w:cs="Times New Roman"/>
+          <w:sz w:val="24"/>
+          <w:szCs w:val="24"/>
+        </w:rPr>
+        <w:t xml:space="preserve"> (Butler, Matook, 2015)</w:t>
+      </w:r>
+      <w:r>
+        <w:rPr>
+          <w:rFonts w:ascii="Times New Roman" w:hAnsi="Times New Roman" w:cs="Times New Roman"/>
+          <w:sz w:val="24"/>
+          <w:szCs w:val="24"/>
+        </w:rPr>
+        <w:t xml:space="preserve"> </w:t>
+      </w:r>
+      <w:r>
+        <w:rPr>
+          <w:rFonts w:ascii="Times New Roman" w:hAnsi="Times New Roman" w:cs="Times New Roman"/>
+          <w:sz w:val="24"/>
+          <w:szCs w:val="24"/>
+        </w:rPr>
+        <w:t>The authors continue with how social media “may seem like the more efficient way to find and form friendships, but those relationships can be insufficient if physical touch or intensive persuasion are necessary.”</w:t>
+      </w:r>
+      <w:r>
+        <w:rPr>
+          <w:rFonts w:ascii="Times New Roman" w:hAnsi="Times New Roman" w:cs="Times New Roman"/>
+          <w:sz w:val="24"/>
+          <w:szCs w:val="24"/>
+        </w:rPr>
+        <w:t xml:space="preserve"> </w:t>
+      </w:r>
+      <w:r>
+        <w:rPr>
+          <w:rFonts w:ascii="Times New Roman" w:hAnsi="Times New Roman" w:cs="Times New Roman"/>
+          <w:sz w:val="24"/>
+          <w:szCs w:val="24"/>
+        </w:rPr>
+        <w:t xml:space="preserve">(Butler, Matook, 2015) </w:t>
+      </w:r>
+    </w:p>
+    <w:p>
+      <w:pPr>
+        <w:spacing w:line="480" w:lineRule="auto"/>
+        <w:ind w:firstLine="720"/>
+        <w:rPr>
+          <w:rFonts w:ascii="Times New Roman" w:hAnsi="Times New Roman" w:cs="Times New Roman"/>
+          <w:sz w:val="24"/>
+          <w:szCs w:val="24"/>
+        </w:rPr>
+      </w:pPr>
+      <w:r>
+        <w:rPr>
+          <w:rFonts w:ascii="Times New Roman" w:hAnsi="Times New Roman" w:cs="Times New Roman"/>
+          <w:sz w:val="24"/>
+          <w:szCs w:val="24"/>
+        </w:rPr>
+        <w:t xml:space="preserve">Butler and Matook have found that their research points to the change of relationships which in turn negatively affects relationships that require physicality. As many serious </w:t>
+      </w:r>
+      <w:r>
+        <w:rPr>
+          <w:rFonts w:ascii="Times New Roman" w:hAnsi="Times New Roman" w:cs="Times New Roman"/>
+          <w:sz w:val="24"/>
+          <w:szCs w:val="24"/>
+        </w:rPr>
+        <w:lastRenderedPageBreak/>
+        <w:t>partnerships involve a physical component it is clear that relationships formed with social media have the tendency to suffer.</w:t>
+      </w:r>
+    </w:p>
+    <w:p>
+      <w:pPr>
+        <w:spacing w:line="480" w:lineRule="auto"/>
+        <w:ind w:left="720"/>
+      </w:pPr>
+    </w:p>
+    <w:p>
+      <w:pPr>
+        <w:spacing w:line="480" w:lineRule="auto"/>
+        <w:ind w:firstLine="720"/>
+        <w:rPr>
+          <w:rFonts w:ascii="Times New Roman" w:hAnsi="Times New Roman" w:cs="Times New Roman"/>
+          <w:sz w:val="24"/>
+          <w:szCs w:val="24"/>
+        </w:rPr>
+      </w:pPr>
+      <w:r>
+        <w:rPr>
+          <w:rFonts w:ascii="Times New Roman" w:hAnsi="Times New Roman" w:cs="Times New Roman"/>
+          <w:sz w:val="24"/>
+          <w:szCs w:val="24"/>
+        </w:rPr>
+        <w:t>Social media negatively impacts mental well-being which in turn harms relationships</w:t>
+      </w:r>
+      <w:r>
+        <w:rPr>
+          <w:rFonts w:ascii="Times New Roman" w:hAnsi="Times New Roman" w:cs="Times New Roman"/>
+          <w:sz w:val="24"/>
+          <w:szCs w:val="24"/>
+        </w:rPr>
+        <w:t>.</w:t>
+      </w:r>
+      <w:r>
+        <w:rPr>
+          <w:rFonts w:ascii="Times New Roman" w:hAnsi="Times New Roman" w:cs="Times New Roman"/>
+          <w:sz w:val="24"/>
+          <w:szCs w:val="24"/>
+        </w:rPr>
+        <w:t xml:space="preserve"> </w:t>
+      </w:r>
+      <w:r>
+        <w:rPr>
+          <w:rFonts w:ascii="Times New Roman" w:hAnsi="Times New Roman" w:cs="Times New Roman"/>
+          <w:sz w:val="24"/>
+          <w:szCs w:val="24"/>
+        </w:rPr>
+        <w:t>Ormerod speaks on the negative emotional impacts of passive media consumption. Many feel inadequacy and the fear of missing out just as Ormerod states, “Instead of the feel-good hormones we might expect to be pumping through our veins, instead we’re torn between feelings of FOMO and inadequacy. (Ormerod, 2019)</w:t>
+      </w:r>
+    </w:p>
+    <w:p>
+      <w:pPr>
+        <w:spacing w:line="480" w:lineRule="auto"/>
+        <w:ind w:firstLine="720"/>
+        <w:rPr>
+          <w:rFonts w:ascii="Times New Roman" w:hAnsi="Times New Roman" w:cs="Times New Roman"/>
+          <w:sz w:val="24"/>
+          <w:szCs w:val="24"/>
+        </w:rPr>
+      </w:pPr>
+      <w:r>
+        <w:rPr>
+          <w:rFonts w:ascii="Times New Roman" w:hAnsi="Times New Roman" w:cs="Times New Roman"/>
+          <w:sz w:val="24"/>
+          <w:szCs w:val="24"/>
+        </w:rPr>
+        <w:t xml:space="preserve">In “The new social landscape: Relationships among social media use, social skills, and offline friendships from age 10–18 years”, authors </w:t>
+      </w:r>
+      <w:proofErr w:type="spellStart"/>
+      <w:r>
+        <w:rPr>
+          <w:rFonts w:ascii="Times New Roman" w:hAnsi="Times New Roman" w:cs="Times New Roman"/>
+          <w:sz w:val="24"/>
+          <w:szCs w:val="24"/>
+        </w:rPr>
+        <w:t>Steinsbekk</w:t>
+      </w:r>
+      <w:proofErr w:type="spellEnd"/>
+      <w:r>
+        <w:rPr>
+          <w:rFonts w:ascii="Times New Roman" w:hAnsi="Times New Roman" w:cs="Times New Roman"/>
+          <w:sz w:val="24"/>
+          <w:szCs w:val="24"/>
+        </w:rPr>
+        <w:t xml:space="preserve"> et al. provide support to Ormerod’s claims</w:t>
+      </w:r>
+      <w:r>
+        <w:rPr>
+          <w:rFonts w:ascii="Times New Roman" w:hAnsi="Times New Roman" w:cs="Times New Roman"/>
+          <w:sz w:val="24"/>
+          <w:szCs w:val="24"/>
+        </w:rPr>
+        <w:t>. Their findings report that, “</w:t>
+      </w:r>
+      <w:r>
+        <w:rPr>
+          <w:rFonts w:ascii="Times New Roman" w:hAnsi="Times New Roman" w:cs="Times New Roman"/>
+          <w:sz w:val="24"/>
+          <w:szCs w:val="24"/>
+        </w:rPr>
+        <w:t>the interaction term between social media use and the intercept (i.e., overall level) of social anxiety was negative and significant</w:t>
+      </w:r>
+      <w:r>
+        <w:rPr>
+          <w:rFonts w:ascii="Times New Roman" w:hAnsi="Times New Roman" w:cs="Times New Roman"/>
+          <w:sz w:val="24"/>
+          <w:szCs w:val="24"/>
+        </w:rPr>
+        <w:t>.” (</w:t>
+      </w:r>
+      <w:proofErr w:type="spellStart"/>
+      <w:r>
+        <w:rPr>
+          <w:rFonts w:ascii="Times New Roman" w:hAnsi="Times New Roman" w:cs="Times New Roman"/>
+          <w:sz w:val="24"/>
+          <w:szCs w:val="24"/>
+        </w:rPr>
+        <w:t>Steinsbekk</w:t>
+      </w:r>
+      <w:proofErr w:type="spellEnd"/>
+      <w:r>
+        <w:rPr>
+          <w:rFonts w:ascii="Times New Roman" w:hAnsi="Times New Roman" w:cs="Times New Roman"/>
+          <w:sz w:val="24"/>
+          <w:szCs w:val="24"/>
+        </w:rPr>
+        <w:t xml:space="preserve"> et al., 2024)</w:t>
+      </w:r>
+      <w:r>
+        <w:t xml:space="preserve"> </w:t>
+      </w:r>
+      <w:r>
+        <w:rPr>
+          <w:rFonts w:ascii="Times New Roman" w:hAnsi="Times New Roman" w:cs="Times New Roman"/>
+          <w:sz w:val="24"/>
+          <w:szCs w:val="24"/>
+        </w:rPr>
+        <w:t xml:space="preserve">These feelings of social anxiety often mean insecurities come forward. Insecurities unmanaged bring conflict between partners, friends, and families when conversations revolving around those arise. </w:t>
+      </w:r>
+    </w:p>
+    <w:p>
+      <w:pPr>
+        <w:spacing w:line="480" w:lineRule="auto"/>
+        <w:ind w:firstLine="720"/>
+      </w:pPr>
+    </w:p>
+    <w:p>
+      <w:pPr>
+        <w:spacing w:line="480" w:lineRule="auto"/>
+        <w:ind w:firstLine="720"/>
+        <w:rPr>
+          <w:rFonts w:ascii="Times New Roman" w:hAnsi="Times New Roman" w:cs="Times New Roman"/>
+          <w:sz w:val="24"/>
+          <w:szCs w:val="24"/>
+        </w:rPr>
+      </w:pPr>
+      <w:r>
+        <w:rPr>
+          <w:rFonts w:ascii="Times New Roman" w:hAnsi="Times New Roman" w:cs="Times New Roman"/>
+          <w:sz w:val="24"/>
+          <w:szCs w:val="24"/>
+        </w:rPr>
+        <w:t>The a</w:t>
+      </w:r>
+      <w:r>
+        <w:rPr>
+          <w:rFonts w:ascii="Times New Roman" w:hAnsi="Times New Roman" w:cs="Times New Roman"/>
+          <w:sz w:val="24"/>
+          <w:szCs w:val="24"/>
+        </w:rPr>
+        <w:t>lteration of relationships and the increase of parasocial relationships</w:t>
+      </w:r>
+      <w:r>
+        <w:rPr>
+          <w:rFonts w:ascii="Times New Roman" w:hAnsi="Times New Roman" w:cs="Times New Roman"/>
+          <w:sz w:val="24"/>
+          <w:szCs w:val="24"/>
+        </w:rPr>
+        <w:t xml:space="preserve"> offers a different perspective on social media</w:t>
+      </w:r>
+      <w:r>
+        <w:rPr>
+          <w:rFonts w:ascii="Times New Roman" w:hAnsi="Times New Roman" w:cs="Times New Roman"/>
+          <w:sz w:val="24"/>
+          <w:szCs w:val="24"/>
+        </w:rPr>
+        <w:t>.</w:t>
+      </w:r>
+      <w:r>
+        <w:t xml:space="preserve"> </w:t>
+      </w:r>
+      <w:r>
+        <w:rPr>
+          <w:rFonts w:ascii="Times New Roman" w:hAnsi="Times New Roman" w:cs="Times New Roman"/>
+          <w:sz w:val="24"/>
+          <w:szCs w:val="24"/>
+        </w:rPr>
+        <w:t>Ormerod introduces a point of how social media has modified our relationships by stating,</w:t>
+      </w:r>
+      <w:r>
+        <w:t xml:space="preserve"> </w:t>
+      </w:r>
+      <w:r>
+        <w:rPr>
+          <w:rFonts w:ascii="Times New Roman" w:hAnsi="Times New Roman" w:cs="Times New Roman"/>
+          <w:sz w:val="24"/>
+          <w:szCs w:val="24"/>
+        </w:rPr>
+        <w:t>"</w:t>
+      </w:r>
+      <w:r>
+        <w:rPr>
+          <w:rFonts w:ascii="Times New Roman" w:hAnsi="Times New Roman" w:cs="Times New Roman"/>
+          <w:sz w:val="24"/>
+          <w:szCs w:val="24"/>
+        </w:rPr>
+        <w:t>Our</w:t>
+      </w:r>
+      <w:r>
+        <w:rPr>
+          <w:rFonts w:ascii="Times New Roman" w:hAnsi="Times New Roman" w:cs="Times New Roman"/>
+          <w:sz w:val="24"/>
+          <w:szCs w:val="24"/>
+        </w:rPr>
+        <w:t xml:space="preserve"> phones and social apps haven’t just changed how we make relationships, they’ve also changed what we believe relationships to be." (Ormerod, 2019) Ormerod is getting to the point of how</w:t>
+      </w:r>
+      <w:r>
+        <w:rPr>
+          <w:rFonts w:ascii="Times New Roman" w:hAnsi="Times New Roman" w:cs="Times New Roman"/>
+          <w:sz w:val="24"/>
+          <w:szCs w:val="24"/>
+        </w:rPr>
+        <w:t xml:space="preserve"> people use social media to </w:t>
+      </w:r>
+      <w:r>
+        <w:rPr>
+          <w:rFonts w:ascii="Times New Roman" w:hAnsi="Times New Roman" w:cs="Times New Roman"/>
+          <w:sz w:val="24"/>
+          <w:szCs w:val="24"/>
+        </w:rPr>
+        <w:t>find likeminded people for friendships and partnerships</w:t>
+      </w:r>
+      <w:r>
+        <w:rPr>
+          <w:rFonts w:ascii="Times New Roman" w:hAnsi="Times New Roman" w:cs="Times New Roman"/>
+          <w:sz w:val="24"/>
+          <w:szCs w:val="24"/>
+        </w:rPr>
+        <w:t>. This quick and easiness of connecting with people reduces the possibility of having a personal relationship with them. Parasocial relationships come about.</w:t>
+      </w:r>
+    </w:p>
+    <w:p>
+      <w:pPr>
+        <w:spacing w:line="480" w:lineRule="auto"/>
+        <w:rPr>
+          <w:rFonts w:ascii="Times New Roman" w:hAnsi="Times New Roman" w:cs="Times New Roman"/>
+          <w:sz w:val="24"/>
+          <w:szCs w:val="24"/>
+        </w:rPr>
+      </w:pPr>
+      <w:r>
+        <w:rPr>
+          <w:rFonts w:ascii="Times New Roman" w:hAnsi="Times New Roman" w:cs="Times New Roman"/>
+          <w:sz w:val="24"/>
+          <w:szCs w:val="24"/>
+        </w:rPr>
+        <w:lastRenderedPageBreak/>
+        <w:t>In the</w:t>
+      </w:r>
+      <w:r>
+        <w:rPr>
+          <w:rFonts w:ascii="Times New Roman" w:hAnsi="Times New Roman" w:cs="Times New Roman"/>
+          <w:sz w:val="24"/>
+          <w:szCs w:val="24"/>
+        </w:rPr>
+        <w:t xml:space="preserve"> article, “Parasocial relationships, social media, &amp; wellbeing”, the authors exclaim that “[Parasocial relationships] develop in part through observing media figures and imagining interactions with them.” (Hoffner, Bond, 2022) </w:t>
+      </w:r>
+      <w:r>
+        <w:rPr>
+          <w:rFonts w:ascii="Times New Roman" w:hAnsi="Times New Roman" w:cs="Times New Roman"/>
+          <w:sz w:val="24"/>
+          <w:szCs w:val="24"/>
+        </w:rPr>
+        <w:br/>
+        <w:t xml:space="preserve">As more and more people connect, parasocial relationships tend to be created due to the sheer number of people that attempt to connect with one another. The popularity of a group or individual increases to a level that effectively </w:t>
+      </w:r>
+      <w:r>
+        <w:rPr>
+          <w:rFonts w:ascii="Times New Roman" w:hAnsi="Times New Roman" w:cs="Times New Roman"/>
+          <w:sz w:val="24"/>
+          <w:szCs w:val="24"/>
+        </w:rPr>
+        <w:t xml:space="preserve">removes the ability for each interaction to be replied to. At first glance, this could be seen as negative. However, Hoffner and Bond report that “social media platforms provide opportunities for people to develop and sustain psychological connections with a wide range of people with whom they do not have (fully) reciprocal relationships.” (Hoffner, Bond, 2022) </w:t>
+      </w:r>
+    </w:p>
+    <w:p>
+      <w:pPr>
+        <w:spacing w:line="480" w:lineRule="auto"/>
+        <w:ind w:firstLine="720"/>
+        <w:rPr>
+          <w:rFonts w:ascii="Times New Roman" w:hAnsi="Times New Roman" w:cs="Times New Roman"/>
+          <w:sz w:val="24"/>
+          <w:szCs w:val="24"/>
+        </w:rPr>
+      </w:pPr>
+      <w:r>
+        <w:rPr>
+          <w:rFonts w:ascii="Times New Roman" w:hAnsi="Times New Roman" w:cs="Times New Roman"/>
+          <w:sz w:val="24"/>
+          <w:szCs w:val="24"/>
+        </w:rPr>
+        <w:t>They go further into examples such as how “[Parasocial relationships] with media figures who share a marginalized identity can facilitate development of identity, self-esteem, and well-being.” (Hoffner, Bond, 2022) It is clear that social media’s breeding of parasocial relationships has created benefits for certain groups of people.</w:t>
+      </w:r>
+    </w:p>
+    <w:p>
+      <w:pPr>
+        <w:spacing w:line="480" w:lineRule="auto"/>
+        <w:ind w:firstLine="720"/>
+        <w:rPr>
+          <w:rFonts w:ascii="Times New Roman" w:hAnsi="Times New Roman" w:cs="Times New Roman"/>
+          <w:sz w:val="24"/>
+          <w:szCs w:val="24"/>
+        </w:rPr>
+      </w:pPr>
+    </w:p>
+    <w:p>
+      <w:pPr>
+        <w:spacing w:line="480" w:lineRule="auto"/>
+        <w:ind w:firstLine="720"/>
+        <w:rPr>
+          <w:rFonts w:ascii="Times New Roman" w:hAnsi="Times New Roman" w:cs="Times New Roman"/>
+          <w:sz w:val="24"/>
+          <w:szCs w:val="24"/>
+        </w:rPr>
+      </w:pPr>
+      <w:r>
+        <w:rPr>
+          <w:rFonts w:ascii="Times New Roman" w:hAnsi="Times New Roman" w:cs="Times New Roman"/>
+          <w:sz w:val="24"/>
+          <w:szCs w:val="24"/>
+        </w:rPr>
+        <w:t xml:space="preserve">The research connects social media and relationships to be an overall negative correlation in </w:t>
+      </w:r>
+      <w:r>
+        <w:rPr>
+          <w:rFonts w:ascii="Times New Roman" w:hAnsi="Times New Roman" w:cs="Times New Roman"/>
+          <w:sz w:val="24"/>
+          <w:szCs w:val="24"/>
+        </w:rPr>
+        <w:t xml:space="preserve">the quality of </w:t>
+      </w:r>
+      <w:r>
+        <w:rPr>
+          <w:rFonts w:ascii="Times New Roman" w:hAnsi="Times New Roman" w:cs="Times New Roman"/>
+          <w:sz w:val="24"/>
+          <w:szCs w:val="24"/>
+        </w:rPr>
+        <w:t xml:space="preserve">relationships by promoting superficiality and its tendency to reduce relationship quality by negatively impacting mental well-being. However, social media’s alteration of relationships promotes a positive side through the creation of parasocial relationships, allowing certain demographic profiles to have </w:t>
+      </w:r>
+      <w:r>
+        <w:rPr>
+          <w:rFonts w:ascii="Times New Roman" w:hAnsi="Times New Roman" w:cs="Times New Roman"/>
+          <w:sz w:val="24"/>
+          <w:szCs w:val="24"/>
+        </w:rPr>
+        <w:t>an improved quality of life.</w:t>
+      </w:r>
+      <w:r>
+        <w:rPr>
+          <w:rFonts w:ascii="Times New Roman" w:hAnsi="Times New Roman" w:cs="Times New Roman"/>
+          <w:sz w:val="24"/>
+          <w:szCs w:val="24"/>
+        </w:rPr>
+        <w:t xml:space="preserve"> </w:t>
+      </w:r>
+    </w:p>
+    <w:p>
+      <w:pPr>
+        <w:spacing w:line="480" w:lineRule="auto"/>
+        <w:ind w:firstLine="720"/>
+        <w:rPr>
+          <w:rFonts w:ascii="Times New Roman" w:hAnsi="Times New Roman" w:cs="Times New Roman"/>
+          <w:sz w:val="24"/>
+          <w:szCs w:val="24"/>
+        </w:rPr>
+      </w:pPr>
+      <w:r>
+        <w:rPr>
+          <w:rFonts w:ascii="Times New Roman" w:hAnsi="Times New Roman" w:cs="Times New Roman"/>
+          <w:sz w:val="24"/>
+          <w:szCs w:val="24"/>
+        </w:rPr>
+        <w:t>While the research points to an overall negative influence in relationships</w:t>
+      </w:r>
+      <w:r>
+        <w:rPr>
+          <w:rFonts w:ascii="Times New Roman" w:hAnsi="Times New Roman" w:cs="Times New Roman"/>
+          <w:sz w:val="24"/>
+          <w:szCs w:val="24"/>
+        </w:rPr>
+        <w:t>, s</w:t>
+      </w:r>
+      <w:r>
+        <w:rPr>
+          <w:rFonts w:ascii="Times New Roman" w:hAnsi="Times New Roman" w:cs="Times New Roman"/>
+          <w:sz w:val="24"/>
+          <w:szCs w:val="24"/>
+        </w:rPr>
+        <w:t xml:space="preserve">ocial media is not going away, </w:t>
+      </w:r>
+      <w:r>
+        <w:rPr>
+          <w:rFonts w:ascii="Times New Roman" w:hAnsi="Times New Roman" w:cs="Times New Roman"/>
+          <w:sz w:val="24"/>
+          <w:szCs w:val="24"/>
+        </w:rPr>
+        <w:t xml:space="preserve">so </w:t>
+      </w:r>
+      <w:r>
+        <w:rPr>
+          <w:rFonts w:ascii="Times New Roman" w:hAnsi="Times New Roman" w:cs="Times New Roman"/>
+          <w:sz w:val="24"/>
+          <w:szCs w:val="24"/>
+        </w:rPr>
+        <w:t>how can we modify social media into a healthier environment for people to cultivate meaningful relationships?</w:t>
+      </w:r>
+      <w:r>
+        <w:rPr>
+          <w:rFonts w:ascii="Times New Roman" w:hAnsi="Times New Roman" w:cs="Times New Roman"/>
+          <w:sz w:val="24"/>
+          <w:szCs w:val="24"/>
+        </w:rPr>
+        <w:t xml:space="preserve"> And as society increasingly progresses to  </w:t>
+      </w:r>
+    </w:p>
+    <w:p>
+      <w:pPr>
+        <w:spacing w:line="480" w:lineRule="auto"/>
+        <w:ind w:firstLine="720"/>
+        <w:rPr>
+          <w:rFonts w:ascii="Times New Roman" w:hAnsi="Times New Roman" w:cs="Times New Roman"/>
+          <w:sz w:val="24"/>
+          <w:szCs w:val="24"/>
+        </w:rPr>
+      </w:pPr>
+      <w:r>
+        <w:rPr>
+          <w:rFonts w:ascii="Times New Roman" w:hAnsi="Times New Roman" w:cs="Times New Roman"/>
+          <w:sz w:val="24"/>
+          <w:szCs w:val="24"/>
+        </w:rPr>
+        <w:lastRenderedPageBreak/>
+        <w:t xml:space="preserve">Social media’s usage exploded, the nature of relationships has been changed, and the negative impacts it can have on one’s relationships should be taken into account, but if one finds a benefit due to their </w:t>
+      </w:r>
+      <w:r>
+        <w:rPr>
+          <w:rFonts w:ascii="Times New Roman" w:hAnsi="Times New Roman" w:cs="Times New Roman"/>
+          <w:sz w:val="24"/>
+          <w:szCs w:val="24"/>
+        </w:rPr>
+        <w:t>individuality,</w:t>
+      </w:r>
+      <w:r>
+        <w:rPr>
+          <w:rFonts w:ascii="Times New Roman" w:hAnsi="Times New Roman" w:cs="Times New Roman"/>
+          <w:sz w:val="24"/>
+          <w:szCs w:val="24"/>
+        </w:rPr>
+        <w:t xml:space="preserve"> they should use social media in a way that serves them the best.</w:t>
+      </w:r>
+    </w:p>
     <w:sectPr>
       <w:pgSz w:w="12240" w:h="15840"/>
       <w:pgMar w:top="1440" w:right="1440" w:bottom="1440" w:left="1440" w:header="720" w:footer="720" w:gutter="0"/>

</xml_diff>

<commit_message>
vault backup: 2024-11-10 17:38:39
</commit_message>
<xml_diff>
--- a/Centennial/Term 1/COMM College Communications 2/Argument Essay Writings/Lucas_Vandermaarel_Research Essay Draft Template.docx
+++ b/Centennial/Term 1/COMM College Communications 2/Argument Essay Writings/Lucas_Vandermaarel_Research Essay Draft Template.docx
@@ -112,7 +112,15 @@
         <w:t>required</w:t>
       </w:r>
       <w:r>
-        <w:t xml:space="preserve"> in order for the finished Research Essay to be accepted for evaluation at full value.</w:t>
+        <w:t xml:space="preserve"> </w:t>
+      </w:r>
+      <w:proofErr w:type="gramStart"/>
+      <w:r>
+        <w:t>in order for</w:t>
+      </w:r>
+      <w:proofErr w:type="gramEnd"/>
+      <w:r>
+        <w:t xml:space="preserve"> the finished Research Essay to be accepted for evaluation at full value.</w:t>
       </w:r>
     </w:p>
     <w:p/>
@@ -129,7 +137,15 @@
     </w:p>
     <w:p>
       <w:r>
-        <w:t xml:space="preserve">Note: this should be in the formula </w:t>
+        <w:t xml:space="preserve">Note: this should be in </w:t>
+      </w:r>
+      <w:proofErr w:type="gramStart"/>
+      <w:r>
+        <w:t>the formula</w:t>
+      </w:r>
+      <w:proofErr w:type="gramEnd"/>
+      <w:r>
+        <w:t xml:space="preserve"> </w:t>
       </w:r>
       <w:r>
         <w:rPr>
@@ -228,13 +244,23 @@
       <w:r>
         <w:br/>
       </w:r>
-      <w:r>
-        <w:rPr>
-          <w:rFonts w:ascii="Times New Roman" w:hAnsi="Times New Roman" w:cs="Times New Roman"/>
-          <w:sz w:val="24"/>
-          <w:szCs w:val="24"/>
-        </w:rPr>
-        <w:t>Social media has integrated fully into</w:t>
+      <w:proofErr w:type="gramStart"/>
+      <w:r>
+        <w:rPr>
+          <w:rFonts w:ascii="Times New Roman" w:hAnsi="Times New Roman" w:cs="Times New Roman"/>
+          <w:sz w:val="24"/>
+          <w:szCs w:val="24"/>
+        </w:rPr>
+        <w:t>Social media</w:t>
+      </w:r>
+      <w:proofErr w:type="gramEnd"/>
+      <w:r>
+        <w:rPr>
+          <w:rFonts w:ascii="Times New Roman" w:hAnsi="Times New Roman" w:cs="Times New Roman"/>
+          <w:sz w:val="24"/>
+          <w:szCs w:val="24"/>
+        </w:rPr>
+        <w:t xml:space="preserve"> has integrated fully into</w:t>
       </w:r>
       <w:r>
         <w:rPr>
@@ -277,55 +303,15 @@
           <w:sz w:val="24"/>
           <w:szCs w:val="24"/>
         </w:rPr>
-        <w:t xml:space="preserve">Social media impacts human relationships and due to </w:t>
-      </w:r>
-      <w:r>
-        <w:rPr>
-          <w:rFonts w:ascii="Times New Roman" w:hAnsi="Times New Roman" w:cs="Times New Roman"/>
-          <w:sz w:val="24"/>
-          <w:szCs w:val="24"/>
-        </w:rPr>
-        <w:t>its</w:t>
-      </w:r>
-      <w:r>
-        <w:rPr>
-          <w:rFonts w:ascii="Times New Roman" w:hAnsi="Times New Roman" w:cs="Times New Roman"/>
-          <w:sz w:val="24"/>
-          <w:szCs w:val="24"/>
-        </w:rPr>
-        <w:t xml:space="preserve"> wide use</w:t>
-      </w:r>
-      <w:r>
-        <w:rPr>
-          <w:rFonts w:ascii="Times New Roman" w:hAnsi="Times New Roman" w:cs="Times New Roman"/>
-          <w:sz w:val="24"/>
-          <w:szCs w:val="24"/>
-        </w:rPr>
-        <w:t xml:space="preserve"> and potential negative impacts</w:t>
-      </w:r>
-      <w:r>
-        <w:rPr>
-          <w:rFonts w:ascii="Times New Roman" w:hAnsi="Times New Roman" w:cs="Times New Roman"/>
-          <w:sz w:val="24"/>
-          <w:szCs w:val="24"/>
-        </w:rPr>
-        <w:t>, the</w:t>
-      </w:r>
-      <w:r>
-        <w:rPr>
-          <w:rFonts w:ascii="Times New Roman" w:hAnsi="Times New Roman" w:cs="Times New Roman"/>
-          <w:sz w:val="24"/>
-          <w:szCs w:val="24"/>
-        </w:rPr>
-        <w:t xml:space="preserve"> affects should be explored</w:t>
-      </w:r>
-      <w:r>
-        <w:rPr>
-          <w:rFonts w:ascii="Times New Roman" w:hAnsi="Times New Roman" w:cs="Times New Roman"/>
-          <w:sz w:val="24"/>
-          <w:szCs w:val="24"/>
-        </w:rPr>
-        <w:t>.</w:t>
+        <w:t>Social media</w:t>
+      </w:r>
+      <w:r>
+        <w:rPr>
+          <w:rFonts w:ascii="Times New Roman" w:hAnsi="Times New Roman" w:cs="Times New Roman"/>
+          <w:sz w:val="24"/>
+          <w:szCs w:val="24"/>
+        </w:rPr>
+        <w:t>’s wide use and its potential negative effects on relationships warrant an exploration into the research that has been done.</w:t>
       </w:r>
       <w:r>
         <w:rPr>
@@ -348,7 +334,21 @@
         <w:rPr>
           <w:u w:val="single"/>
         </w:rPr>
-        <w:t>Main Source--author, title, one-sentence summary:</w:t>
+        <w:t xml:space="preserve">Main </w:t>
+      </w:r>
+      <w:proofErr w:type="gramStart"/>
+      <w:r>
+        <w:rPr>
+          <w:u w:val="single"/>
+        </w:rPr>
+        <w:t>Source--author</w:t>
+      </w:r>
+      <w:proofErr w:type="gramEnd"/>
+      <w:r>
+        <w:rPr>
+          <w:u w:val="single"/>
+        </w:rPr>
+        <w:t>, title, one-sentence summary:</w:t>
       </w:r>
     </w:p>
     <w:p>
@@ -429,7 +429,31 @@
           <w:sz w:val="24"/>
           <w:szCs w:val="24"/>
         </w:rPr>
-        <w:t xml:space="preserve"> article speaks well on the negative affects social media has on relationships, but a deeper examination of research reveals stronger evidence of social media promoting superficial connections, negatively impacting relationships due to reduced mental well-being, and that social media increases the creation of parasocial relationships. Overall, Ormerod’s negative view appears to be true.</w:t>
+        <w:t xml:space="preserve"> article speaks well on the negative affects social media has on relationships, but a deeper examination of research reveals stronger evidence of social media promoting superficial connections, negatively impacting relationships due to reduced mental well-being, and that social media increases the creation of parasocial relationships. </w:t>
+      </w:r>
+      <w:r>
+        <w:rPr>
+          <w:rFonts w:ascii="Times New Roman" w:hAnsi="Times New Roman" w:cs="Times New Roman"/>
+          <w:sz w:val="24"/>
+          <w:szCs w:val="24"/>
+        </w:rPr>
+        <w:t xml:space="preserve">This essay aims to provide a comprehensive understanding </w:t>
+      </w:r>
+      <w:r>
+        <w:rPr>
+          <w:rFonts w:ascii="Times New Roman" w:hAnsi="Times New Roman" w:cs="Times New Roman"/>
+          <w:sz w:val="24"/>
+          <w:szCs w:val="24"/>
+        </w:rPr>
+        <w:t>of</w:t>
+      </w:r>
+      <w:r>
+        <w:rPr>
+          <w:rFonts w:ascii="Times New Roman" w:hAnsi="Times New Roman" w:cs="Times New Roman"/>
+          <w:sz w:val="24"/>
+          <w:szCs w:val="24"/>
+        </w:rPr>
+        <w:t xml:space="preserve"> the effects social media has on relationships.</w:t>
       </w:r>
     </w:p>
     <w:p/>
@@ -462,18 +486,72 @@
           <w:sz w:val="24"/>
           <w:szCs w:val="24"/>
         </w:rPr>
-        <w:t xml:space="preserve">In “Why Social Media is Ruining Your Relationships” by Katherine Ormerod, published on May 29th, 2019, Ormerod’s argues that social media creates more superficial relationships and increased feelings of loneliness and isolation. Ormerod highlights the differences between actively engaging with others online and observing without interacting. She explains that social media can be used in a way that is not harmful, but ultimately Ormerod believes that most people succumb to using social media in a way that negatively impacts the user. </w:t>
-      </w:r>
-      <w:proofErr w:type="spellStart"/>
-      <w:r>
-        <w:rPr>
-          <w:rFonts w:ascii="Times New Roman" w:hAnsi="Times New Roman" w:cs="Times New Roman"/>
-          <w:sz w:val="24"/>
-          <w:szCs w:val="24"/>
-        </w:rPr>
-        <w:t>Uiltimately</w:t>
-      </w:r>
-      <w:proofErr w:type="spellEnd"/>
+        <w:t>Ormerod</w:t>
+      </w:r>
+      <w:r>
+        <w:rPr>
+          <w:rFonts w:ascii="Times New Roman" w:hAnsi="Times New Roman" w:cs="Times New Roman"/>
+          <w:sz w:val="24"/>
+          <w:szCs w:val="24"/>
+        </w:rPr>
+        <w:t xml:space="preserve"> </w:t>
+      </w:r>
+      <w:r>
+        <w:rPr>
+          <w:rFonts w:ascii="Times New Roman" w:hAnsi="Times New Roman" w:cs="Times New Roman"/>
+          <w:sz w:val="24"/>
+          <w:szCs w:val="24"/>
+        </w:rPr>
+        <w:t>argues</w:t>
+      </w:r>
+      <w:r>
+        <w:rPr>
+          <w:rFonts w:ascii="Times New Roman" w:hAnsi="Times New Roman" w:cs="Times New Roman"/>
+          <w:sz w:val="24"/>
+          <w:szCs w:val="24"/>
+        </w:rPr>
+        <w:t xml:space="preserve"> that social media creates more superficial relationships and increased feelings of loneliness and isolation. Ormerod highlights the differences between actively engaging with others online and observing without interacting. She </w:t>
+      </w:r>
+      <w:r>
+        <w:rPr>
+          <w:rFonts w:ascii="Times New Roman" w:hAnsi="Times New Roman" w:cs="Times New Roman"/>
+          <w:sz w:val="24"/>
+          <w:szCs w:val="24"/>
+        </w:rPr>
+        <w:t>contends</w:t>
+      </w:r>
+      <w:r>
+        <w:rPr>
+          <w:rFonts w:ascii="Times New Roman" w:hAnsi="Times New Roman" w:cs="Times New Roman"/>
+          <w:sz w:val="24"/>
+          <w:szCs w:val="24"/>
+        </w:rPr>
+        <w:t xml:space="preserve"> that social media can be used in a way that is not harmful, but ultimately Ormerod believes that most </w:t>
+      </w:r>
+      <w:r>
+        <w:rPr>
+          <w:rFonts w:ascii="Times New Roman" w:hAnsi="Times New Roman" w:cs="Times New Roman"/>
+          <w:sz w:val="24"/>
+          <w:szCs w:val="24"/>
+        </w:rPr>
+        <w:t>use social media in a way that is detrimental</w:t>
+      </w:r>
+      <w:r>
+        <w:rPr>
+          <w:rFonts w:ascii="Times New Roman" w:hAnsi="Times New Roman" w:cs="Times New Roman"/>
+          <w:sz w:val="24"/>
+          <w:szCs w:val="24"/>
+        </w:rPr>
+        <w:t xml:space="preserve">. </w:t>
+      </w:r>
+      <w:r>
+        <w:rPr>
+          <w:rFonts w:ascii="Times New Roman" w:hAnsi="Times New Roman" w:cs="Times New Roman"/>
+          <w:sz w:val="24"/>
+          <w:szCs w:val="24"/>
+        </w:rPr>
+        <w:t>Ultimately</w:t>
+      </w:r>
       <w:r>
         <w:rPr>
           <w:rFonts w:ascii="Times New Roman" w:hAnsi="Times New Roman" w:cs="Times New Roman"/>
@@ -496,16 +574,42 @@
           <w:sz w:val="24"/>
           <w:szCs w:val="24"/>
         </w:rPr>
+        <w:t>believes</w:t>
+      </w:r>
+      <w:r>
+        <w:rPr>
+          <w:rFonts w:ascii="Times New Roman" w:hAnsi="Times New Roman" w:cs="Times New Roman"/>
+          <w:sz w:val="24"/>
+          <w:szCs w:val="24"/>
+        </w:rPr>
+        <w:t xml:space="preserve"> that social media platforms make us feel like we </w:t>
+      </w:r>
+      <w:proofErr w:type="gramStart"/>
+      <w:r>
+        <w:rPr>
+          <w:rFonts w:ascii="Times New Roman" w:hAnsi="Times New Roman" w:cs="Times New Roman"/>
+          <w:sz w:val="24"/>
+          <w:szCs w:val="24"/>
+        </w:rPr>
+        <w:t xml:space="preserve">are </w:t>
+      </w:r>
+      <w:r>
+        <w:rPr>
+          <w:rFonts w:ascii="Times New Roman" w:hAnsi="Times New Roman" w:cs="Times New Roman"/>
+          <w:sz w:val="24"/>
+          <w:szCs w:val="24"/>
+        </w:rPr>
         <w:lastRenderedPageBreak/>
-        <w:t>argues</w:t>
-      </w:r>
-      <w:r>
-        <w:rPr>
-          <w:rFonts w:ascii="Times New Roman" w:hAnsi="Times New Roman" w:cs="Times New Roman"/>
-          <w:sz w:val="24"/>
-          <w:szCs w:val="24"/>
-        </w:rPr>
-        <w:t xml:space="preserve"> that social media platforms make us feel like we are connected with one another, but the nature of social media interactions lacks depth.</w:t>
+        <w:t>connected with</w:t>
+      </w:r>
+      <w:proofErr w:type="gramEnd"/>
+      <w:r>
+        <w:rPr>
+          <w:rFonts w:ascii="Times New Roman" w:hAnsi="Times New Roman" w:cs="Times New Roman"/>
+          <w:sz w:val="24"/>
+          <w:szCs w:val="24"/>
+        </w:rPr>
+        <w:t xml:space="preserve"> one another, but the nature of social media interactions lacks depth.</w:t>
       </w:r>
       <w:r>
         <w:rPr>
@@ -521,71 +625,121 @@
           <w:sz w:val="24"/>
           <w:szCs w:val="24"/>
         </w:rPr>
-        <w:t xml:space="preserve">Ormerod’s article </w:t>
-      </w:r>
-      <w:r>
-        <w:rPr>
-          <w:rFonts w:ascii="Times New Roman" w:hAnsi="Times New Roman" w:cs="Times New Roman"/>
-          <w:sz w:val="24"/>
-          <w:szCs w:val="24"/>
-        </w:rPr>
-        <w:t xml:space="preserve">speaks well </w:t>
-      </w:r>
-      <w:r>
-        <w:rPr>
-          <w:rFonts w:ascii="Times New Roman" w:hAnsi="Times New Roman" w:cs="Times New Roman"/>
-          <w:sz w:val="24"/>
-          <w:szCs w:val="24"/>
-        </w:rPr>
-        <w:t xml:space="preserve">on the negative affects social media has on relationships, </w:t>
-      </w:r>
-      <w:r>
-        <w:rPr>
-          <w:rFonts w:ascii="Times New Roman" w:hAnsi="Times New Roman" w:cs="Times New Roman"/>
-          <w:sz w:val="24"/>
-          <w:szCs w:val="24"/>
-        </w:rPr>
-        <w:t>but a deeper examination</w:t>
-      </w:r>
-      <w:r>
-        <w:rPr>
-          <w:rFonts w:ascii="Times New Roman" w:hAnsi="Times New Roman" w:cs="Times New Roman"/>
-          <w:sz w:val="24"/>
-          <w:szCs w:val="24"/>
-        </w:rPr>
-        <w:t xml:space="preserve"> of research reveals </w:t>
-      </w:r>
-      <w:r>
-        <w:rPr>
-          <w:rFonts w:ascii="Times New Roman" w:hAnsi="Times New Roman" w:cs="Times New Roman"/>
-          <w:sz w:val="24"/>
-          <w:szCs w:val="24"/>
-        </w:rPr>
-        <w:t xml:space="preserve">stronger </w:t>
-      </w:r>
-      <w:r>
-        <w:rPr>
-          <w:rFonts w:ascii="Times New Roman" w:hAnsi="Times New Roman" w:cs="Times New Roman"/>
-          <w:sz w:val="24"/>
-          <w:szCs w:val="24"/>
-        </w:rPr>
-        <w:t xml:space="preserve">evidence of social media promoting superficial connections, negatively impacting </w:t>
-      </w:r>
-      <w:r>
-        <w:rPr>
-          <w:rFonts w:ascii="Times New Roman" w:hAnsi="Times New Roman" w:cs="Times New Roman"/>
-          <w:sz w:val="24"/>
-          <w:szCs w:val="24"/>
-        </w:rPr>
-        <w:t xml:space="preserve">relationships due to reduced mental well-being, and </w:t>
-      </w:r>
-      <w:r>
-        <w:rPr>
-          <w:rFonts w:ascii="Times New Roman" w:hAnsi="Times New Roman" w:cs="Times New Roman"/>
-          <w:sz w:val="24"/>
-          <w:szCs w:val="24"/>
-        </w:rPr>
-        <w:t xml:space="preserve">that social media </w:t>
+        <w:t xml:space="preserve">Built upon </w:t>
+      </w:r>
+      <w:r>
+        <w:rPr>
+          <w:rFonts w:ascii="Times New Roman" w:hAnsi="Times New Roman" w:cs="Times New Roman"/>
+          <w:sz w:val="24"/>
+          <w:szCs w:val="24"/>
+        </w:rPr>
+        <w:t xml:space="preserve">Ormerod’s </w:t>
+      </w:r>
+      <w:r>
+        <w:rPr>
+          <w:rFonts w:ascii="Times New Roman" w:hAnsi="Times New Roman" w:cs="Times New Roman"/>
+          <w:sz w:val="24"/>
+          <w:szCs w:val="24"/>
+        </w:rPr>
+        <w:t xml:space="preserve">points, </w:t>
+      </w:r>
+      <w:r>
+        <w:rPr>
+          <w:rFonts w:ascii="Times New Roman" w:hAnsi="Times New Roman" w:cs="Times New Roman"/>
+          <w:sz w:val="24"/>
+          <w:szCs w:val="24"/>
+        </w:rPr>
+        <w:t xml:space="preserve">this piece delves deeper into </w:t>
+      </w:r>
+      <w:r>
+        <w:rPr>
+          <w:rFonts w:ascii="Times New Roman" w:hAnsi="Times New Roman" w:cs="Times New Roman"/>
+          <w:sz w:val="24"/>
+          <w:szCs w:val="24"/>
+        </w:rPr>
+        <w:t>what research says</w:t>
+      </w:r>
+      <w:r>
+        <w:rPr>
+          <w:rFonts w:ascii="Times New Roman" w:hAnsi="Times New Roman" w:cs="Times New Roman"/>
+          <w:sz w:val="24"/>
+          <w:szCs w:val="24"/>
+        </w:rPr>
+        <w:t xml:space="preserve"> about social media and relationships, </w:t>
+      </w:r>
+      <w:proofErr w:type="gramStart"/>
+      <w:r>
+        <w:rPr>
+          <w:rFonts w:ascii="Times New Roman" w:hAnsi="Times New Roman" w:cs="Times New Roman"/>
+          <w:sz w:val="24"/>
+          <w:szCs w:val="24"/>
+        </w:rPr>
+        <w:t>it’s</w:t>
+      </w:r>
+      <w:proofErr w:type="gramEnd"/>
+      <w:r>
+        <w:rPr>
+          <w:rFonts w:ascii="Times New Roman" w:hAnsi="Times New Roman" w:cs="Times New Roman"/>
+          <w:sz w:val="24"/>
+          <w:szCs w:val="24"/>
+        </w:rPr>
+        <w:t xml:space="preserve"> negative and positive impacts, and provide readers with information to ponder about when they pick up their phones.</w:t>
+      </w:r>
+      <w:r>
+        <w:rPr>
+          <w:rFonts w:ascii="Times New Roman" w:hAnsi="Times New Roman" w:cs="Times New Roman"/>
+          <w:sz w:val="24"/>
+          <w:szCs w:val="24"/>
+        </w:rPr>
+        <w:t xml:space="preserve"> The evidence suggests that social media </w:t>
+      </w:r>
+      <w:r>
+        <w:rPr>
+          <w:rFonts w:ascii="Times New Roman" w:hAnsi="Times New Roman" w:cs="Times New Roman"/>
+          <w:sz w:val="24"/>
+          <w:szCs w:val="24"/>
+        </w:rPr>
+        <w:t xml:space="preserve">promotes </w:t>
+      </w:r>
+      <w:r>
+        <w:rPr>
+          <w:rFonts w:ascii="Times New Roman" w:hAnsi="Times New Roman" w:cs="Times New Roman"/>
+          <w:sz w:val="24"/>
+          <w:szCs w:val="24"/>
+        </w:rPr>
+        <w:t>superficial connections, negatively impact</w:t>
+      </w:r>
+      <w:r>
+        <w:rPr>
+          <w:rFonts w:ascii="Times New Roman" w:hAnsi="Times New Roman" w:cs="Times New Roman"/>
+          <w:sz w:val="24"/>
+          <w:szCs w:val="24"/>
+        </w:rPr>
+        <w:t>s</w:t>
+      </w:r>
+      <w:r>
+        <w:rPr>
+          <w:rFonts w:ascii="Times New Roman" w:hAnsi="Times New Roman" w:cs="Times New Roman"/>
+          <w:sz w:val="24"/>
+          <w:szCs w:val="24"/>
+        </w:rPr>
+        <w:t xml:space="preserve"> </w:t>
+      </w:r>
+      <w:r>
+        <w:rPr>
+          <w:rFonts w:ascii="Times New Roman" w:hAnsi="Times New Roman" w:cs="Times New Roman"/>
+          <w:sz w:val="24"/>
+          <w:szCs w:val="24"/>
+        </w:rPr>
+        <w:t>relationships due to reduced mental well-being, and</w:t>
+      </w:r>
+      <w:r>
+        <w:rPr>
+          <w:rFonts w:ascii="Times New Roman" w:hAnsi="Times New Roman" w:cs="Times New Roman"/>
+          <w:sz w:val="24"/>
+          <w:szCs w:val="24"/>
+        </w:rPr>
+        <w:t xml:space="preserve"> </w:t>
       </w:r>
       <w:r>
         <w:rPr>
@@ -689,13 +843,23 @@
       <w:r>
         <w:br/>
       </w:r>
-      <w:r>
-        <w:rPr>
-          <w:rFonts w:ascii="Times New Roman" w:hAnsi="Times New Roman" w:cs="Times New Roman"/>
-          <w:sz w:val="24"/>
-          <w:szCs w:val="24"/>
-        </w:rPr>
-        <w:t xml:space="preserve">Social media promotes superficial connections and slows the </w:t>
+      <w:proofErr w:type="gramStart"/>
+      <w:r>
+        <w:rPr>
+          <w:rFonts w:ascii="Times New Roman" w:hAnsi="Times New Roman" w:cs="Times New Roman"/>
+          <w:sz w:val="24"/>
+          <w:szCs w:val="24"/>
+        </w:rPr>
+        <w:t>Social media</w:t>
+      </w:r>
+      <w:proofErr w:type="gramEnd"/>
+      <w:r>
+        <w:rPr>
+          <w:rFonts w:ascii="Times New Roman" w:hAnsi="Times New Roman" w:cs="Times New Roman"/>
+          <w:sz w:val="24"/>
+          <w:szCs w:val="24"/>
+        </w:rPr>
+        <w:t xml:space="preserve"> promotes superficial connections and slows the </w:t>
       </w:r>
       <w:r>
         <w:rPr>
@@ -930,6 +1094,7 @@
           <w:sz w:val="24"/>
           <w:szCs w:val="24"/>
         </w:rPr>
+        <w:lastRenderedPageBreak/>
         <w:t xml:space="preserve">Butler and Matook have found that their research points to the change of relationships </w:t>
       </w:r>
       <w:r>
@@ -946,16 +1111,25 @@
           <w:sz w:val="24"/>
           <w:szCs w:val="24"/>
         </w:rPr>
-        <w:t xml:space="preserve">As many serious partnerships involve a physical component it </w:t>
-      </w:r>
-      <w:r>
-        <w:rPr>
-          <w:rFonts w:ascii="Times New Roman" w:hAnsi="Times New Roman" w:cs="Times New Roman"/>
-          <w:sz w:val="24"/>
-          <w:szCs w:val="24"/>
-        </w:rPr>
-        <w:lastRenderedPageBreak/>
-        <w:t xml:space="preserve">is clear that relationships formed with social media </w:t>
+        <w:t xml:space="preserve">As many serious partnerships involve a physical component </w:t>
+      </w:r>
+      <w:proofErr w:type="gramStart"/>
+      <w:r>
+        <w:rPr>
+          <w:rFonts w:ascii="Times New Roman" w:hAnsi="Times New Roman" w:cs="Times New Roman"/>
+          <w:sz w:val="24"/>
+          <w:szCs w:val="24"/>
+        </w:rPr>
+        <w:t>it is clear that relationships</w:t>
+      </w:r>
+      <w:proofErr w:type="gramEnd"/>
+      <w:r>
+        <w:rPr>
+          <w:rFonts w:ascii="Times New Roman" w:hAnsi="Times New Roman" w:cs="Times New Roman"/>
+          <w:sz w:val="24"/>
+          <w:szCs w:val="24"/>
+        </w:rPr>
+        <w:t xml:space="preserve"> formed with social media </w:t>
       </w:r>
       <w:r>
         <w:rPr>
@@ -990,13 +1164,23 @@
       <w:r>
         <w:br/>
       </w:r>
-      <w:r>
-        <w:rPr>
-          <w:rFonts w:ascii="Times New Roman" w:hAnsi="Times New Roman" w:cs="Times New Roman"/>
-          <w:sz w:val="24"/>
-          <w:szCs w:val="24"/>
-        </w:rPr>
-        <w:t>Social media negatively impacts</w:t>
+      <w:proofErr w:type="gramStart"/>
+      <w:r>
+        <w:rPr>
+          <w:rFonts w:ascii="Times New Roman" w:hAnsi="Times New Roman" w:cs="Times New Roman"/>
+          <w:sz w:val="24"/>
+          <w:szCs w:val="24"/>
+        </w:rPr>
+        <w:t>Social media</w:t>
+      </w:r>
+      <w:proofErr w:type="gramEnd"/>
+      <w:r>
+        <w:rPr>
+          <w:rFonts w:ascii="Times New Roman" w:hAnsi="Times New Roman" w:cs="Times New Roman"/>
+          <w:sz w:val="24"/>
+          <w:szCs w:val="24"/>
+        </w:rPr>
+        <w:t xml:space="preserve"> negatively impacts</w:t>
       </w:r>
       <w:r>
         <w:rPr>
@@ -1052,7 +1236,25 @@
           <w:sz w:val="24"/>
           <w:szCs w:val="24"/>
         </w:rPr>
-        <w:t>Many feel inadequacy and the fear of missing out</w:t>
+        <w:t xml:space="preserve">Many </w:t>
+      </w:r>
+      <w:proofErr w:type="gramStart"/>
+      <w:r>
+        <w:rPr>
+          <w:rFonts w:ascii="Times New Roman" w:hAnsi="Times New Roman" w:cs="Times New Roman"/>
+          <w:sz w:val="24"/>
+          <w:szCs w:val="24"/>
+        </w:rPr>
+        <w:t>feel</w:t>
+      </w:r>
+      <w:proofErr w:type="gramEnd"/>
+      <w:r>
+        <w:rPr>
+          <w:rFonts w:ascii="Times New Roman" w:hAnsi="Times New Roman" w:cs="Times New Roman"/>
+          <w:sz w:val="24"/>
+          <w:szCs w:val="24"/>
+        </w:rPr>
+        <w:t xml:space="preserve"> inadequacy and the fear of missing out</w:t>
       </w:r>
       <w:r>
         <w:rPr>
@@ -1355,7 +1557,16 @@
           <w:sz w:val="24"/>
           <w:szCs w:val="24"/>
         </w:rPr>
-        <w:t>"our phones and social apps haven’t just changed how we make relationships, they’ve also changed what we believe relationships to be."</w:t>
+        <w:t xml:space="preserve">"our phones and social apps haven’t just changed how we make relationships, they’ve also changed what we believe </w:t>
+      </w:r>
+      <w:r>
+        <w:rPr>
+          <w:rFonts w:ascii="Times New Roman" w:hAnsi="Times New Roman" w:cs="Times New Roman"/>
+          <w:sz w:val="24"/>
+          <w:szCs w:val="24"/>
+        </w:rPr>
+        <w:lastRenderedPageBreak/>
+        <w:t>relationships to be."</w:t>
       </w:r>
       <w:r>
         <w:rPr>
@@ -1427,16 +1638,7 @@
           <w:sz w:val="24"/>
           <w:szCs w:val="24"/>
         </w:rPr>
-        <w:t xml:space="preserve">This quick and easiness of connecting with people reduces </w:t>
-      </w:r>
-      <w:r>
-        <w:rPr>
-          <w:rFonts w:ascii="Times New Roman" w:hAnsi="Times New Roman" w:cs="Times New Roman"/>
-          <w:sz w:val="24"/>
-          <w:szCs w:val="24"/>
-        </w:rPr>
-        <w:lastRenderedPageBreak/>
-        <w:t>the possibility of having a personal relationship with them.</w:t>
+        <w:t>This quick and easiness of connecting with people reduces the possibility of having a personal relationship with them.</w:t>
       </w:r>
       <w:r>
         <w:rPr>
@@ -1658,13 +1860,41 @@
         </w:rPr>
         <w:t xml:space="preserve"> </w:t>
       </w:r>
-      <w:r>
-        <w:rPr>
-          <w:rFonts w:ascii="Times New Roman" w:hAnsi="Times New Roman" w:cs="Times New Roman"/>
-          <w:sz w:val="24"/>
-          <w:szCs w:val="24"/>
-        </w:rPr>
-        <w:t xml:space="preserve">It is clear that social media’s breeding of parasocial relationships has created </w:t>
+      <w:proofErr w:type="gramStart"/>
+      <w:r>
+        <w:rPr>
+          <w:rFonts w:ascii="Times New Roman" w:hAnsi="Times New Roman" w:cs="Times New Roman"/>
+          <w:sz w:val="24"/>
+          <w:szCs w:val="24"/>
+        </w:rPr>
+        <w:t>It is clear that social</w:t>
+      </w:r>
+      <w:proofErr w:type="gramEnd"/>
+      <w:r>
+        <w:rPr>
+          <w:rFonts w:ascii="Times New Roman" w:hAnsi="Times New Roman" w:cs="Times New Roman"/>
+          <w:sz w:val="24"/>
+          <w:szCs w:val="24"/>
+        </w:rPr>
+        <w:t xml:space="preserve"> </w:t>
+      </w:r>
+      <w:proofErr w:type="gramStart"/>
+      <w:r>
+        <w:rPr>
+          <w:rFonts w:ascii="Times New Roman" w:hAnsi="Times New Roman" w:cs="Times New Roman"/>
+          <w:sz w:val="24"/>
+          <w:szCs w:val="24"/>
+        </w:rPr>
+        <w:t>media’s</w:t>
+      </w:r>
+      <w:proofErr w:type="gramEnd"/>
+      <w:r>
+        <w:rPr>
+          <w:rFonts w:ascii="Times New Roman" w:hAnsi="Times New Roman" w:cs="Times New Roman"/>
+          <w:sz w:val="24"/>
+          <w:szCs w:val="24"/>
+        </w:rPr>
+        <w:t xml:space="preserve"> breeding of parasocial relationships has created </w:t>
       </w:r>
       <w:r>
         <w:rPr>
@@ -1888,21 +2118,40 @@
       <w:r>
         <w:br/>
       </w:r>
-      <w:r>
-        <w:rPr>
-          <w:rFonts w:ascii="Times New Roman" w:hAnsi="Times New Roman" w:cs="Times New Roman"/>
-          <w:sz w:val="24"/>
-          <w:szCs w:val="24"/>
-        </w:rPr>
-        <w:t xml:space="preserve">Social media is not going away, how can we modify social media into </w:t>
-      </w:r>
-      <w:r>
-        <w:rPr>
-          <w:rFonts w:ascii="Times New Roman" w:hAnsi="Times New Roman" w:cs="Times New Roman"/>
-          <w:sz w:val="24"/>
-          <w:szCs w:val="24"/>
-        </w:rPr>
-        <w:t>a healthier environment for people to cultivate meaningful relationships?</w:t>
+      <w:proofErr w:type="gramStart"/>
+      <w:r>
+        <w:rPr>
+          <w:rFonts w:ascii="Times New Roman" w:hAnsi="Times New Roman" w:cs="Times New Roman"/>
+          <w:sz w:val="24"/>
+          <w:szCs w:val="24"/>
+        </w:rPr>
+        <w:t>Social media</w:t>
+      </w:r>
+      <w:proofErr w:type="gramEnd"/>
+      <w:r>
+        <w:rPr>
+          <w:rFonts w:ascii="Times New Roman" w:hAnsi="Times New Roman" w:cs="Times New Roman"/>
+          <w:sz w:val="24"/>
+          <w:szCs w:val="24"/>
+        </w:rPr>
+        <w:t xml:space="preserve"> is not going away, how can we modify social media into </w:t>
+      </w:r>
+      <w:r>
+        <w:rPr>
+          <w:rFonts w:ascii="Times New Roman" w:hAnsi="Times New Roman" w:cs="Times New Roman"/>
+          <w:sz w:val="24"/>
+          <w:szCs w:val="24"/>
+        </w:rPr>
+        <w:t xml:space="preserve">a healthier </w:t>
+      </w:r>
+      <w:r>
+        <w:rPr>
+          <w:rFonts w:ascii="Times New Roman" w:hAnsi="Times New Roman" w:cs="Times New Roman"/>
+          <w:sz w:val="24"/>
+          <w:szCs w:val="24"/>
+        </w:rPr>
+        <w:lastRenderedPageBreak/>
+        <w:t>environment for people to cultivate meaningful relationships?</w:t>
       </w:r>
       <w:r>
         <w:rPr>
@@ -1918,7 +2167,6 @@
         <w:ind w:left="720"/>
       </w:pPr>
       <w:r>
-        <w:lastRenderedPageBreak/>
         <w:t>Concluding statement:</w:t>
       </w:r>
       <w:r>
@@ -1968,8 +2216,18 @@
           <w:sz w:val="24"/>
           <w:szCs w:val="24"/>
         </w:rPr>
-        <w:t xml:space="preserve"> due to their individuality</w:t>
-      </w:r>
+        <w:t xml:space="preserve"> due to their </w:t>
+      </w:r>
+      <w:proofErr w:type="gramStart"/>
+      <w:r>
+        <w:rPr>
+          <w:rFonts w:ascii="Times New Roman" w:hAnsi="Times New Roman" w:cs="Times New Roman"/>
+          <w:sz w:val="24"/>
+          <w:szCs w:val="24"/>
+        </w:rPr>
+        <w:t>individuality</w:t>
+      </w:r>
+      <w:proofErr w:type="gramEnd"/>
       <w:r>
         <w:rPr>
           <w:rFonts w:ascii="Times New Roman" w:hAnsi="Times New Roman" w:cs="Times New Roman"/>
@@ -2026,8 +2284,14 @@
     <w:p>
       <w:pPr>
         <w:spacing w:line="480" w:lineRule="auto"/>
-      </w:pPr>
-      <w:r>
+        <w:rPr>
+          <w:u w:val="single"/>
+        </w:rPr>
+      </w:pPr>
+      <w:r>
+        <w:rPr>
+          <w:u w:val="single"/>
+        </w:rPr>
         <w:t>INTRODUCTION</w:t>
       </w:r>
     </w:p>
@@ -2042,31 +2306,71 @@
           <w:sz w:val="24"/>
           <w:szCs w:val="24"/>
         </w:rPr>
-        <w:t>Social media, used by many</w:t>
-      </w:r>
-      <w:r>
-        <w:rPr>
-          <w:rFonts w:ascii="Times New Roman" w:hAnsi="Times New Roman" w:cs="Times New Roman"/>
-          <w:sz w:val="24"/>
-          <w:szCs w:val="24"/>
-        </w:rPr>
-        <w:t xml:space="preserve">, </w:t>
-      </w:r>
-      <w:r>
-        <w:rPr>
-          <w:rFonts w:ascii="Times New Roman" w:hAnsi="Times New Roman" w:cs="Times New Roman"/>
-          <w:sz w:val="24"/>
-          <w:szCs w:val="24"/>
-        </w:rPr>
-        <w:t>its</w:t>
-      </w:r>
-      <w:r>
-        <w:rPr>
-          <w:rFonts w:ascii="Times New Roman" w:hAnsi="Times New Roman" w:cs="Times New Roman"/>
-          <w:sz w:val="24"/>
-          <w:szCs w:val="24"/>
-        </w:rPr>
-        <w:t xml:space="preserve"> impacts understood by little.</w:t>
+        <w:t>S</w:t>
+      </w:r>
+      <w:r>
+        <w:rPr>
+          <w:rFonts w:ascii="Times New Roman" w:hAnsi="Times New Roman" w:cs="Times New Roman"/>
+          <w:sz w:val="24"/>
+          <w:szCs w:val="24"/>
+        </w:rPr>
+        <w:t>ocial media has integrated fully into our modern lives</w:t>
+      </w:r>
+      <w:r>
+        <w:rPr>
+          <w:rFonts w:ascii="Times New Roman" w:hAnsi="Times New Roman" w:cs="Times New Roman"/>
+          <w:sz w:val="24"/>
+          <w:szCs w:val="24"/>
+        </w:rPr>
+        <w:t xml:space="preserve"> and due to s</w:t>
+      </w:r>
+      <w:r>
+        <w:rPr>
+          <w:rFonts w:ascii="Times New Roman" w:hAnsi="Times New Roman" w:cs="Times New Roman"/>
+          <w:sz w:val="24"/>
+          <w:szCs w:val="24"/>
+        </w:rPr>
+        <w:t>ocial media’s wide use and its potential negative effects on relationships</w:t>
+      </w:r>
+      <w:r>
+        <w:rPr>
+          <w:rFonts w:ascii="Times New Roman" w:hAnsi="Times New Roman" w:cs="Times New Roman"/>
+          <w:sz w:val="24"/>
+          <w:szCs w:val="24"/>
+        </w:rPr>
+        <w:t>, an exploration</w:t>
+      </w:r>
+      <w:r>
+        <w:rPr>
+          <w:rFonts w:ascii="Times New Roman" w:hAnsi="Times New Roman" w:cs="Times New Roman"/>
+          <w:sz w:val="24"/>
+          <w:szCs w:val="24"/>
+        </w:rPr>
+        <w:t xml:space="preserve"> into the research that has been done</w:t>
+      </w:r>
+      <w:r>
+        <w:rPr>
+          <w:rFonts w:ascii="Times New Roman" w:hAnsi="Times New Roman" w:cs="Times New Roman"/>
+          <w:sz w:val="24"/>
+          <w:szCs w:val="24"/>
+        </w:rPr>
+        <w:t xml:space="preserve"> is </w:t>
+      </w:r>
+      <w:r>
+        <w:rPr>
+          <w:rFonts w:ascii="Times New Roman" w:hAnsi="Times New Roman" w:cs="Times New Roman"/>
+          <w:sz w:val="24"/>
+          <w:szCs w:val="24"/>
+        </w:rPr>
+        <w:t>warranted</w:t>
+      </w:r>
+      <w:r>
+        <w:rPr>
+          <w:rFonts w:ascii="Times New Roman" w:hAnsi="Times New Roman" w:cs="Times New Roman"/>
+          <w:sz w:val="24"/>
+          <w:szCs w:val="24"/>
+        </w:rPr>
+        <w:t>.</w:t>
       </w:r>
       <w:r>
         <w:rPr>
@@ -2082,23 +2386,7 @@
           <w:sz w:val="24"/>
           <w:szCs w:val="24"/>
         </w:rPr>
-        <w:t xml:space="preserve">Social media impacts human relationships and due to its wide use and potential negative impacts, the </w:t>
-      </w:r>
-      <w:r>
-        <w:rPr>
-          <w:rFonts w:ascii="Times New Roman" w:hAnsi="Times New Roman" w:cs="Times New Roman"/>
-          <w:sz w:val="24"/>
-          <w:szCs w:val="24"/>
-        </w:rPr>
-        <w:t>effects</w:t>
-      </w:r>
-      <w:r>
-        <w:rPr>
-          <w:rFonts w:ascii="Times New Roman" w:hAnsi="Times New Roman" w:cs="Times New Roman"/>
-          <w:sz w:val="24"/>
-          <w:szCs w:val="24"/>
-        </w:rPr>
-        <w:t xml:space="preserve"> should be explored.</w:t>
+        <w:t>In “Why Social Media is Ruining Your Relationships” by Katherine Ormerod, published on May 29th, 2019, Ormerod’s argues that social media creates more superficial relationships and increased feelings of loneliness and isolation.</w:t>
       </w:r>
       <w:r>
         <w:rPr>
@@ -2108,40 +2396,23 @@
         </w:rPr>
         <w:t xml:space="preserve"> </w:t>
       </w:r>
-      <w:r>
-        <w:rPr>
-          <w:rFonts w:ascii="Times New Roman" w:hAnsi="Times New Roman" w:cs="Times New Roman"/>
-          <w:sz w:val="24"/>
-          <w:szCs w:val="24"/>
-        </w:rPr>
-        <w:t>In “Why Social Media is Ruining Your Relationships” by Katherine Ormerod, published on May 29th, 2019, Ormerod’s argues that social media creates more superficial relationships and increased feelings of loneliness and isolation.</w:t>
-      </w:r>
-      <w:r>
-        <w:t xml:space="preserve"> </w:t>
-      </w:r>
-      <w:r>
-        <w:rPr>
-          <w:rFonts w:ascii="Times New Roman" w:hAnsi="Times New Roman" w:cs="Times New Roman"/>
-          <w:sz w:val="24"/>
-          <w:szCs w:val="24"/>
-        </w:rPr>
-        <w:t>O</w:t>
-      </w:r>
-      <w:r>
-        <w:rPr>
-          <w:rFonts w:ascii="Times New Roman" w:hAnsi="Times New Roman" w:cs="Times New Roman"/>
-          <w:sz w:val="24"/>
-          <w:szCs w:val="24"/>
-        </w:rPr>
-        <w:t>rmerod’s</w:t>
-      </w:r>
-      <w:r>
-        <w:rPr>
-          <w:rFonts w:ascii="Times New Roman" w:hAnsi="Times New Roman" w:cs="Times New Roman"/>
-          <w:sz w:val="24"/>
-          <w:szCs w:val="24"/>
-        </w:rPr>
-        <w:t xml:space="preserve"> article speaks well on the negative affects social media has on relationships, but a deeper examination of research reveals stronger evidence of social media promoting superficial connections, negatively impacting relationships due to reduced mental well-being, and that social media increases the creation of parasocial relationships. Overall, Ormerod’s negative view appears to be true.</w:t>
+      <w:proofErr w:type="spellStart"/>
+      <w:r>
+        <w:rPr>
+          <w:rFonts w:ascii="Times New Roman" w:hAnsi="Times New Roman" w:cs="Times New Roman"/>
+          <w:sz w:val="24"/>
+          <w:szCs w:val="24"/>
+        </w:rPr>
+        <w:t>Omerod’s</w:t>
+      </w:r>
+      <w:proofErr w:type="spellEnd"/>
+      <w:r>
+        <w:rPr>
+          <w:rFonts w:ascii="Times New Roman" w:hAnsi="Times New Roman" w:cs="Times New Roman"/>
+          <w:sz w:val="24"/>
+          <w:szCs w:val="24"/>
+        </w:rPr>
+        <w:t xml:space="preserve"> article speaks well on the negative affects social media has on relationships, but a deeper examination of research reveals stronger evidence of social media promoting superficial connections, negatively impacting relationships due to reduced mental well-being, and that social media increases the creation of parasocial relationships. This essay aims to provide a comprehensive understanding of the effects social media has on relationships.</w:t>
       </w:r>
       <w:r>
         <w:rPr>
@@ -2157,9 +2428,13 @@
           <w:sz w:val="24"/>
           <w:szCs w:val="24"/>
         </w:rPr>
+        <w:lastRenderedPageBreak/>
         <w:br/>
       </w:r>
       <w:r>
+        <w:rPr>
+          <w:u w:val="single"/>
+        </w:rPr>
         <w:t>SUMMARY</w:t>
       </w:r>
     </w:p>
@@ -2178,48 +2453,59 @@
           <w:sz w:val="24"/>
           <w:szCs w:val="24"/>
         </w:rPr>
-        <w:lastRenderedPageBreak/>
-        <w:t xml:space="preserve">Ormerod’s argues that social media creates more superficial relationships and increased feelings of loneliness and isolation. </w:t>
-      </w:r>
-      <w:r>
-        <w:rPr>
-          <w:rFonts w:ascii="Times New Roman" w:hAnsi="Times New Roman" w:cs="Times New Roman"/>
-          <w:sz w:val="24"/>
-          <w:szCs w:val="24"/>
-        </w:rPr>
-        <w:t>She</w:t>
-      </w:r>
-      <w:r>
-        <w:rPr>
-          <w:rFonts w:ascii="Times New Roman" w:hAnsi="Times New Roman" w:cs="Times New Roman"/>
-          <w:sz w:val="24"/>
-          <w:szCs w:val="24"/>
-        </w:rPr>
-        <w:t xml:space="preserve"> highlights the differences between actively engaging with others online and observing without interacting. She explains that social media can be used in a way that is not harmful, but ultimately Ormerod believes that most people succumb to using social media in a way that negatively impacts the user. </w:t>
-      </w:r>
-      <w:r>
-        <w:rPr>
-          <w:rFonts w:ascii="Times New Roman" w:hAnsi="Times New Roman" w:cs="Times New Roman"/>
-          <w:sz w:val="24"/>
-          <w:szCs w:val="24"/>
-        </w:rPr>
-        <w:t>Ultimately</w:t>
-      </w:r>
-      <w:r>
-        <w:rPr>
-          <w:rFonts w:ascii="Times New Roman" w:hAnsi="Times New Roman" w:cs="Times New Roman"/>
-          <w:sz w:val="24"/>
-          <w:szCs w:val="24"/>
-        </w:rPr>
-        <w:t>, Ormerod argues that social media platforms make us feel like we are connected with one another, but the nature of social media interactions lacks depth. Ormerod’s article speaks well on the negative affects social media has on relationships, but a deeper examination</w:t>
-      </w:r>
-      <w:r>
-        <w:rPr>
-          <w:rFonts w:ascii="Times New Roman" w:hAnsi="Times New Roman" w:cs="Times New Roman"/>
-          <w:sz w:val="24"/>
-          <w:szCs w:val="24"/>
-        </w:rPr>
-        <w:t xml:space="preserve"> of research reveals stronger evidence of social media promoting superficial connections, negatively impacting relationships due to reduced mental well-being, and that social media increases the creation of parasocial relationships. Overall, Ormerod’s negative view appears to be true.</w:t>
+        <w:t xml:space="preserve">Ormerod argues that social media creates more superficial relationships and increased feelings of loneliness and isolation. Ormerod highlights the differences between actively engaging with others online and observing without interacting. She contends that social media can be used in a way that is not harmful, but ultimately Ormerod believes that most use social media in a way that is detrimental. Ultimately, Ormerod believes that social media platforms make us feel like we </w:t>
+      </w:r>
+      <w:proofErr w:type="gramStart"/>
+      <w:r>
+        <w:rPr>
+          <w:rFonts w:ascii="Times New Roman" w:hAnsi="Times New Roman" w:cs="Times New Roman"/>
+          <w:sz w:val="24"/>
+          <w:szCs w:val="24"/>
+        </w:rPr>
+        <w:t>are connected with</w:t>
+      </w:r>
+      <w:proofErr w:type="gramEnd"/>
+      <w:r>
+        <w:rPr>
+          <w:rFonts w:ascii="Times New Roman" w:hAnsi="Times New Roman" w:cs="Times New Roman"/>
+          <w:sz w:val="24"/>
+          <w:szCs w:val="24"/>
+        </w:rPr>
+        <w:t xml:space="preserve"> one another, but the nature of social media interactions lacks depth. Built upon Ormerod’s points, this piece delves deeper into what research says about social media and relationships, </w:t>
+      </w:r>
+      <w:r>
+        <w:rPr>
+          <w:rFonts w:ascii="Times New Roman" w:hAnsi="Times New Roman" w:cs="Times New Roman"/>
+          <w:sz w:val="24"/>
+          <w:szCs w:val="24"/>
+        </w:rPr>
+        <w:t>its</w:t>
+      </w:r>
+      <w:r>
+        <w:rPr>
+          <w:rFonts w:ascii="Times New Roman" w:hAnsi="Times New Roman" w:cs="Times New Roman"/>
+          <w:sz w:val="24"/>
+          <w:szCs w:val="24"/>
+        </w:rPr>
+        <w:t xml:space="preserve"> negative and positive impacts, and </w:t>
+      </w:r>
+      <w:proofErr w:type="gramStart"/>
+      <w:r>
+        <w:rPr>
+          <w:rFonts w:ascii="Times New Roman" w:hAnsi="Times New Roman" w:cs="Times New Roman"/>
+          <w:sz w:val="24"/>
+          <w:szCs w:val="24"/>
+        </w:rPr>
+        <w:t>provide</w:t>
+      </w:r>
+      <w:proofErr w:type="gramEnd"/>
+      <w:r>
+        <w:rPr>
+          <w:rFonts w:ascii="Times New Roman" w:hAnsi="Times New Roman" w:cs="Times New Roman"/>
+          <w:sz w:val="24"/>
+          <w:szCs w:val="24"/>
+        </w:rPr>
+        <w:t xml:space="preserve"> readers with information to ponder about when they pick up their phones. The evidence suggests that social media promotes superficial connections, negatively impacts relationships due to reduced mental well-being, and increases the creation of parasocial relationships. Overall, Ormerod’s negative view appears to be true.</w:t>
       </w:r>
       <w:r>
         <w:rPr>
@@ -2228,6 +2514,31 @@
           <w:szCs w:val="24"/>
         </w:rPr>
         <w:br/>
+      </w:r>
+      <w:r>
+        <w:rPr>
+          <w:rFonts w:ascii="Times New Roman" w:hAnsi="Times New Roman" w:cs="Times New Roman"/>
+          <w:sz w:val="24"/>
+          <w:szCs w:val="24"/>
+          <w:u w:val="single"/>
+        </w:rPr>
+        <w:br/>
+      </w:r>
+      <w:r>
+        <w:rPr>
+          <w:sz w:val="24"/>
+          <w:szCs w:val="24"/>
+          <w:u w:val="single"/>
+        </w:rPr>
+        <w:t>CLAIM</w:t>
+      </w:r>
+      <w:r>
+        <w:rPr>
+          <w:sz w:val="24"/>
+          <w:szCs w:val="24"/>
+          <w:u w:val="single"/>
+        </w:rPr>
+        <w:t xml:space="preserve"> ONE</w:t>
       </w:r>
     </w:p>
     <w:p>
@@ -2251,13 +2562,23 @@
         </w:rPr>
         <w:t xml:space="preserve"> </w:t>
       </w:r>
-      <w:r>
-        <w:rPr>
-          <w:rFonts w:ascii="Times New Roman" w:hAnsi="Times New Roman" w:cs="Times New Roman"/>
-          <w:sz w:val="24"/>
-          <w:szCs w:val="24"/>
-        </w:rPr>
-        <w:t xml:space="preserve">Ormerod argues that social media promotes a distorted view of relationships. </w:t>
+      <w:proofErr w:type="gramStart"/>
+      <w:r>
+        <w:rPr>
+          <w:rFonts w:ascii="Times New Roman" w:hAnsi="Times New Roman" w:cs="Times New Roman"/>
+          <w:sz w:val="24"/>
+          <w:szCs w:val="24"/>
+        </w:rPr>
+        <w:t>Ormerod</w:t>
+      </w:r>
+      <w:proofErr w:type="gramEnd"/>
+      <w:r>
+        <w:rPr>
+          <w:rFonts w:ascii="Times New Roman" w:hAnsi="Times New Roman" w:cs="Times New Roman"/>
+          <w:sz w:val="24"/>
+          <w:szCs w:val="24"/>
+        </w:rPr>
+        <w:t xml:space="preserve"> argues that social media promotes a distorted view of relationships. </w:t>
       </w:r>
       <w:r>
         <w:rPr>
@@ -2335,7 +2656,16 @@
           <w:sz w:val="24"/>
           <w:szCs w:val="24"/>
         </w:rPr>
-        <w:t>The authors continue with how social media “may seem like the more efficient way to find and form friendships, but those relationships can be insufficient if physical touch or intensive persuasion are necessary.”</w:t>
+        <w:t xml:space="preserve">The authors continue with how social media “may seem like the more efficient </w:t>
+      </w:r>
+      <w:r>
+        <w:rPr>
+          <w:rFonts w:ascii="Times New Roman" w:hAnsi="Times New Roman" w:cs="Times New Roman"/>
+          <w:sz w:val="24"/>
+          <w:szCs w:val="24"/>
+        </w:rPr>
+        <w:lastRenderedPageBreak/>
+        <w:t>way to find and form friendships, but those relationships can be insufficient if physical touch or intensive persuasion are necessary.”</w:t>
       </w:r>
       <w:r>
         <w:rPr>
@@ -2370,16 +2700,25 @@
           <w:sz w:val="24"/>
           <w:szCs w:val="24"/>
         </w:rPr>
-        <w:t xml:space="preserve">Butler and Matook have found that their research points to the change of relationships which in turn negatively affects relationships that require physicality. As many serious </w:t>
-      </w:r>
-      <w:r>
-        <w:rPr>
-          <w:rFonts w:ascii="Times New Roman" w:hAnsi="Times New Roman" w:cs="Times New Roman"/>
-          <w:sz w:val="24"/>
-          <w:szCs w:val="24"/>
-        </w:rPr>
-        <w:lastRenderedPageBreak/>
-        <w:t>partnerships involve a physical component it is clear that relationships formed with social media have the tendency to suffer.</w:t>
+        <w:t xml:space="preserve">Butler and Matook have found that their research points to the change of relationships which in turn negatively affects relationships that require physicality. As many serious partnerships involve a physical component </w:t>
+      </w:r>
+      <w:proofErr w:type="gramStart"/>
+      <w:r>
+        <w:rPr>
+          <w:rFonts w:ascii="Times New Roman" w:hAnsi="Times New Roman" w:cs="Times New Roman"/>
+          <w:sz w:val="24"/>
+          <w:szCs w:val="24"/>
+        </w:rPr>
+        <w:t>it is clear that relationships</w:t>
+      </w:r>
+      <w:proofErr w:type="gramEnd"/>
+      <w:r>
+        <w:rPr>
+          <w:rFonts w:ascii="Times New Roman" w:hAnsi="Times New Roman" w:cs="Times New Roman"/>
+          <w:sz w:val="24"/>
+          <w:szCs w:val="24"/>
+        </w:rPr>
+        <w:t xml:space="preserve"> formed with social media have the tendency to suffer.</w:t>
       </w:r>
     </w:p>
     <w:p>
@@ -2391,44 +2730,21 @@
     <w:p>
       <w:pPr>
         <w:spacing w:line="480" w:lineRule="auto"/>
-        <w:ind w:firstLine="720"/>
-        <w:rPr>
-          <w:rFonts w:ascii="Times New Roman" w:hAnsi="Times New Roman" w:cs="Times New Roman"/>
-          <w:sz w:val="24"/>
-          <w:szCs w:val="24"/>
-        </w:rPr>
-      </w:pPr>
-      <w:r>
-        <w:rPr>
-          <w:rFonts w:ascii="Times New Roman" w:hAnsi="Times New Roman" w:cs="Times New Roman"/>
-          <w:sz w:val="24"/>
-          <w:szCs w:val="24"/>
-        </w:rPr>
-        <w:t>Social media negatively impacts mental well-being which in turn harms relationships</w:t>
-      </w:r>
-      <w:r>
-        <w:rPr>
-          <w:rFonts w:ascii="Times New Roman" w:hAnsi="Times New Roman" w:cs="Times New Roman"/>
-          <w:sz w:val="24"/>
-          <w:szCs w:val="24"/>
-        </w:rPr>
-        <w:t>.</w:t>
-      </w:r>
-      <w:r>
-        <w:rPr>
-          <w:rFonts w:ascii="Times New Roman" w:hAnsi="Times New Roman" w:cs="Times New Roman"/>
-          <w:sz w:val="24"/>
-          <w:szCs w:val="24"/>
-        </w:rPr>
-        <w:t xml:space="preserve"> </w:t>
-      </w:r>
-      <w:r>
-        <w:rPr>
-          <w:rFonts w:ascii="Times New Roman" w:hAnsi="Times New Roman" w:cs="Times New Roman"/>
-          <w:sz w:val="24"/>
-          <w:szCs w:val="24"/>
-        </w:rPr>
-        <w:t>Ormerod speaks on the negative emotional impacts of passive media consumption. Many feel inadequacy and the fear of missing out just as Ormerod states, “Instead of the feel-good hormones we might expect to be pumping through our veins, instead we’re torn between feelings of FOMO and inadequacy. (Ormerod, 2019)</w:t>
+        <w:rPr>
+          <w:u w:val="single"/>
+        </w:rPr>
+      </w:pPr>
+      <w:r>
+        <w:rPr>
+          <w:u w:val="single"/>
+        </w:rPr>
+        <w:t xml:space="preserve">CLAIM </w:t>
+      </w:r>
+      <w:r>
+        <w:rPr>
+          <w:u w:val="single"/>
+        </w:rPr>
+        <w:t>TWO</w:t>
       </w:r>
     </w:p>
     <w:p>
@@ -2447,69 +2763,40 @@
           <w:sz w:val="24"/>
           <w:szCs w:val="24"/>
         </w:rPr>
-        <w:t xml:space="preserve">In “The new social landscape: Relationships among social media use, social skills, and offline friendships from age 10–18 years”, authors </w:t>
-      </w:r>
-      <w:proofErr w:type="spellStart"/>
-      <w:r>
-        <w:rPr>
-          <w:rFonts w:ascii="Times New Roman" w:hAnsi="Times New Roman" w:cs="Times New Roman"/>
-          <w:sz w:val="24"/>
-          <w:szCs w:val="24"/>
-        </w:rPr>
-        <w:t>Steinsbekk</w:t>
-      </w:r>
-      <w:proofErr w:type="spellEnd"/>
-      <w:r>
-        <w:rPr>
-          <w:rFonts w:ascii="Times New Roman" w:hAnsi="Times New Roman" w:cs="Times New Roman"/>
-          <w:sz w:val="24"/>
-          <w:szCs w:val="24"/>
-        </w:rPr>
-        <w:t xml:space="preserve"> et al. provide support to Ormerod’s claims</w:t>
-      </w:r>
-      <w:r>
-        <w:rPr>
-          <w:rFonts w:ascii="Times New Roman" w:hAnsi="Times New Roman" w:cs="Times New Roman"/>
-          <w:sz w:val="24"/>
-          <w:szCs w:val="24"/>
-        </w:rPr>
-        <w:t>. Their findings report that, “</w:t>
-      </w:r>
-      <w:r>
-        <w:rPr>
-          <w:rFonts w:ascii="Times New Roman" w:hAnsi="Times New Roman" w:cs="Times New Roman"/>
-          <w:sz w:val="24"/>
-          <w:szCs w:val="24"/>
-        </w:rPr>
-        <w:t>the interaction term between social media use and the intercept (i.e., overall level) of social anxiety was negative and significant</w:t>
-      </w:r>
-      <w:r>
-        <w:rPr>
-          <w:rFonts w:ascii="Times New Roman" w:hAnsi="Times New Roman" w:cs="Times New Roman"/>
-          <w:sz w:val="24"/>
-          <w:szCs w:val="24"/>
-        </w:rPr>
-        <w:t>.” (</w:t>
-      </w:r>
-      <w:proofErr w:type="spellStart"/>
-      <w:r>
-        <w:rPr>
-          <w:rFonts w:ascii="Times New Roman" w:hAnsi="Times New Roman" w:cs="Times New Roman"/>
-          <w:sz w:val="24"/>
-          <w:szCs w:val="24"/>
-        </w:rPr>
-        <w:t>Steinsbekk</w:t>
-      </w:r>
-      <w:proofErr w:type="spellEnd"/>
-      <w:r>
-        <w:rPr>
-          <w:rFonts w:ascii="Times New Roman" w:hAnsi="Times New Roman" w:cs="Times New Roman"/>
-          <w:sz w:val="24"/>
-          <w:szCs w:val="24"/>
-        </w:rPr>
-        <w:t xml:space="preserve"> et al., 2024)</w:t>
-      </w:r>
-      <w:r>
+        <w:t xml:space="preserve">Social media negatively </w:t>
+      </w:r>
+      <w:proofErr w:type="gramStart"/>
+      <w:r>
+        <w:rPr>
+          <w:rFonts w:ascii="Times New Roman" w:hAnsi="Times New Roman" w:cs="Times New Roman"/>
+          <w:sz w:val="24"/>
+          <w:szCs w:val="24"/>
+        </w:rPr>
+        <w:t>impacts</w:t>
+      </w:r>
+      <w:proofErr w:type="gramEnd"/>
+      <w:r>
+        <w:rPr>
+          <w:rFonts w:ascii="Times New Roman" w:hAnsi="Times New Roman" w:cs="Times New Roman"/>
+          <w:sz w:val="24"/>
+          <w:szCs w:val="24"/>
+        </w:rPr>
+        <w:t xml:space="preserve"> mental well-being which in turn harms relationships</w:t>
+      </w:r>
+      <w:r>
+        <w:rPr>
+          <w:rFonts w:ascii="Times New Roman" w:hAnsi="Times New Roman" w:cs="Times New Roman"/>
+          <w:sz w:val="24"/>
+          <w:szCs w:val="24"/>
+        </w:rPr>
+        <w:t>.</w:t>
+      </w:r>
+      <w:r>
+        <w:rPr>
+          <w:rFonts w:ascii="Times New Roman" w:hAnsi="Times New Roman" w:cs="Times New Roman"/>
+          <w:sz w:val="24"/>
+          <w:szCs w:val="24"/>
+        </w:rPr>
         <w:t xml:space="preserve"> </w:t>
       </w:r>
       <w:r>
@@ -2518,20 +2805,140 @@
           <w:sz w:val="24"/>
           <w:szCs w:val="24"/>
         </w:rPr>
-        <w:t xml:space="preserve">These feelings of social anxiety often mean insecurities come forward. Insecurities unmanaged bring conflict between partners, friends, and families when conversations revolving around those arise. </w:t>
+        <w:t xml:space="preserve">Ormerod speaks on the negative emotional impacts of passive media consumption. Many </w:t>
+      </w:r>
+      <w:proofErr w:type="gramStart"/>
+      <w:r>
+        <w:rPr>
+          <w:rFonts w:ascii="Times New Roman" w:hAnsi="Times New Roman" w:cs="Times New Roman"/>
+          <w:sz w:val="24"/>
+          <w:szCs w:val="24"/>
+        </w:rPr>
+        <w:t>feel</w:t>
+      </w:r>
+      <w:proofErr w:type="gramEnd"/>
+      <w:r>
+        <w:rPr>
+          <w:rFonts w:ascii="Times New Roman" w:hAnsi="Times New Roman" w:cs="Times New Roman"/>
+          <w:sz w:val="24"/>
+          <w:szCs w:val="24"/>
+        </w:rPr>
+        <w:t xml:space="preserve"> inadequacy and the fear of missing out just as Ormerod states, “Instead of the feel-good hormones we might expect to be pumping through our veins, instead we’re torn between feelings of FOMO and inadequacy. (Ormerod, 2019)</w:t>
       </w:r>
     </w:p>
     <w:p>
       <w:pPr>
         <w:spacing w:line="480" w:lineRule="auto"/>
         <w:ind w:firstLine="720"/>
-      </w:pPr>
+        <w:rPr>
+          <w:rFonts w:ascii="Times New Roman" w:hAnsi="Times New Roman" w:cs="Times New Roman"/>
+          <w:sz w:val="24"/>
+          <w:szCs w:val="24"/>
+        </w:rPr>
+      </w:pPr>
+      <w:r>
+        <w:rPr>
+          <w:rFonts w:ascii="Times New Roman" w:hAnsi="Times New Roman" w:cs="Times New Roman"/>
+          <w:sz w:val="24"/>
+          <w:szCs w:val="24"/>
+        </w:rPr>
+        <w:t xml:space="preserve">In “The new social landscape: Relationships among social media use, social skills, and offline friendships from age 10–18 years”, authors </w:t>
+      </w:r>
+      <w:proofErr w:type="spellStart"/>
+      <w:r>
+        <w:rPr>
+          <w:rFonts w:ascii="Times New Roman" w:hAnsi="Times New Roman" w:cs="Times New Roman"/>
+          <w:sz w:val="24"/>
+          <w:szCs w:val="24"/>
+        </w:rPr>
+        <w:t>Steinsbekk</w:t>
+      </w:r>
+      <w:proofErr w:type="spellEnd"/>
+      <w:r>
+        <w:rPr>
+          <w:rFonts w:ascii="Times New Roman" w:hAnsi="Times New Roman" w:cs="Times New Roman"/>
+          <w:sz w:val="24"/>
+          <w:szCs w:val="24"/>
+        </w:rPr>
+        <w:t xml:space="preserve"> et al. provide support to Ormerod’s claims</w:t>
+      </w:r>
+      <w:r>
+        <w:rPr>
+          <w:rFonts w:ascii="Times New Roman" w:hAnsi="Times New Roman" w:cs="Times New Roman"/>
+          <w:sz w:val="24"/>
+          <w:szCs w:val="24"/>
+        </w:rPr>
+        <w:t>. Their findings report that, “</w:t>
+      </w:r>
+      <w:r>
+        <w:rPr>
+          <w:rFonts w:ascii="Times New Roman" w:hAnsi="Times New Roman" w:cs="Times New Roman"/>
+          <w:sz w:val="24"/>
+          <w:szCs w:val="24"/>
+        </w:rPr>
+        <w:t>the interaction term between social media use and the intercept (i.e., overall level) of social anxiety was negative and significant</w:t>
+      </w:r>
+      <w:r>
+        <w:rPr>
+          <w:rFonts w:ascii="Times New Roman" w:hAnsi="Times New Roman" w:cs="Times New Roman"/>
+          <w:sz w:val="24"/>
+          <w:szCs w:val="24"/>
+        </w:rPr>
+        <w:t>.” (</w:t>
+      </w:r>
+      <w:proofErr w:type="spellStart"/>
+      <w:r>
+        <w:rPr>
+          <w:rFonts w:ascii="Times New Roman" w:hAnsi="Times New Roman" w:cs="Times New Roman"/>
+          <w:sz w:val="24"/>
+          <w:szCs w:val="24"/>
+        </w:rPr>
+        <w:t>Steinsbekk</w:t>
+      </w:r>
+      <w:proofErr w:type="spellEnd"/>
+      <w:r>
+        <w:rPr>
+          <w:rFonts w:ascii="Times New Roman" w:hAnsi="Times New Roman" w:cs="Times New Roman"/>
+          <w:sz w:val="24"/>
+          <w:szCs w:val="24"/>
+        </w:rPr>
+        <w:t xml:space="preserve"> et al., 2024)</w:t>
+      </w:r>
+      <w:r>
+        <w:t xml:space="preserve"> </w:t>
+      </w:r>
+      <w:r>
+        <w:rPr>
+          <w:rFonts w:ascii="Times New Roman" w:hAnsi="Times New Roman" w:cs="Times New Roman"/>
+          <w:sz w:val="24"/>
+          <w:szCs w:val="24"/>
+        </w:rPr>
+        <w:t xml:space="preserve">These feelings of social anxiety often mean insecurities come forward. Insecurities unmanaged bring conflict between partners, friends, and families when conversations revolving around those arise. </w:t>
+      </w:r>
     </w:p>
     <w:p>
       <w:pPr>
         <w:spacing w:line="480" w:lineRule="auto"/>
         <w:ind w:firstLine="720"/>
         <w:rPr>
+          <w:u w:val="single"/>
+        </w:rPr>
+      </w:pPr>
+      <w:r>
+        <w:br/>
+      </w:r>
+      <w:r>
+        <w:rPr>
+          <w:u w:val="single"/>
+        </w:rPr>
+        <w:t>CLAIM THREE</w:t>
+      </w:r>
+    </w:p>
+    <w:p>
+      <w:pPr>
+        <w:spacing w:line="480" w:lineRule="auto"/>
+        <w:ind w:firstLine="720"/>
+        <w:rPr>
           <w:rFonts w:ascii="Times New Roman" w:hAnsi="Times New Roman" w:cs="Times New Roman"/>
           <w:sz w:val="24"/>
           <w:szCs w:val="24"/>
@@ -2578,7 +2985,16 @@
           <w:sz w:val="24"/>
           <w:szCs w:val="24"/>
         </w:rPr>
-        <w:t>Ormerod introduces a point of how social media has modified our relationships by stating,</w:t>
+        <w:t xml:space="preserve">Ormerod introduces a point of how social media has </w:t>
+      </w:r>
+      <w:r>
+        <w:rPr>
+          <w:rFonts w:ascii="Times New Roman" w:hAnsi="Times New Roman" w:cs="Times New Roman"/>
+          <w:sz w:val="24"/>
+          <w:szCs w:val="24"/>
+        </w:rPr>
+        <w:lastRenderedPageBreak/>
+        <w:t>modified our relationships by stating,</w:t>
       </w:r>
       <w:r>
         <w:t xml:space="preserve"> </w:t>
@@ -2647,7 +3063,6 @@
           <w:sz w:val="24"/>
           <w:szCs w:val="24"/>
         </w:rPr>
-        <w:lastRenderedPageBreak/>
         <w:t>In the</w:t>
       </w:r>
       <w:r>
@@ -2692,7 +3107,67 @@
           <w:sz w:val="24"/>
           <w:szCs w:val="24"/>
         </w:rPr>
-        <w:t>They go further into examples such as how “[Parasocial relationships] with media figures who share a marginalized identity can facilitate development of identity, self-esteem, and well-being.” (Hoffner, Bond, 2022) It is clear that social media’s breeding of parasocial relationships has created benefits for certain groups of people.</w:t>
+        <w:t xml:space="preserve">They go further into examples such as how “[Parasocial relationships] with media figures who share a marginalized identity can facilitate development of identity, self-esteem, and well-being.” (Hoffner, Bond, 2022) </w:t>
+      </w:r>
+      <w:proofErr w:type="gramStart"/>
+      <w:r>
+        <w:rPr>
+          <w:rFonts w:ascii="Times New Roman" w:hAnsi="Times New Roman" w:cs="Times New Roman"/>
+          <w:sz w:val="24"/>
+          <w:szCs w:val="24"/>
+        </w:rPr>
+        <w:t>It is clear that social</w:t>
+      </w:r>
+      <w:proofErr w:type="gramEnd"/>
+      <w:r>
+        <w:rPr>
+          <w:rFonts w:ascii="Times New Roman" w:hAnsi="Times New Roman" w:cs="Times New Roman"/>
+          <w:sz w:val="24"/>
+          <w:szCs w:val="24"/>
+        </w:rPr>
+        <w:t xml:space="preserve"> </w:t>
+      </w:r>
+      <w:proofErr w:type="gramStart"/>
+      <w:r>
+        <w:rPr>
+          <w:rFonts w:ascii="Times New Roman" w:hAnsi="Times New Roman" w:cs="Times New Roman"/>
+          <w:sz w:val="24"/>
+          <w:szCs w:val="24"/>
+        </w:rPr>
+        <w:t>media’s</w:t>
+      </w:r>
+      <w:proofErr w:type="gramEnd"/>
+      <w:r>
+        <w:rPr>
+          <w:rFonts w:ascii="Times New Roman" w:hAnsi="Times New Roman" w:cs="Times New Roman"/>
+          <w:sz w:val="24"/>
+          <w:szCs w:val="24"/>
+        </w:rPr>
+        <w:t xml:space="preserve"> breeding of parasocial relationships has created benefits for certain groups of people.</w:t>
+      </w:r>
+    </w:p>
+    <w:p>
+      <w:pPr>
+        <w:spacing w:line="480" w:lineRule="auto"/>
+        <w:rPr>
+          <w:rFonts w:ascii="Times New Roman" w:hAnsi="Times New Roman" w:cs="Times New Roman"/>
+          <w:sz w:val="24"/>
+          <w:szCs w:val="24"/>
+        </w:rPr>
+      </w:pPr>
+    </w:p>
+    <w:p>
+      <w:pPr>
+        <w:spacing w:line="480" w:lineRule="auto"/>
+        <w:rPr>
+          <w:u w:val="single"/>
+        </w:rPr>
+      </w:pPr>
+      <w:r>
+        <w:rPr>
+          <w:u w:val="single"/>
+        </w:rPr>
+        <w:t>CONCLUSION</w:t>
       </w:r>
     </w:p>
     <w:p>
@@ -2705,6 +3180,55 @@
           <w:szCs w:val="24"/>
         </w:rPr>
       </w:pPr>
+      <w:r>
+        <w:rPr>
+          <w:rFonts w:ascii="Times New Roman" w:hAnsi="Times New Roman" w:cs="Times New Roman"/>
+          <w:sz w:val="24"/>
+          <w:szCs w:val="24"/>
+        </w:rPr>
+        <w:t xml:space="preserve">The research connects social media and relationships to be an overall negative correlation in </w:t>
+      </w:r>
+      <w:r>
+        <w:rPr>
+          <w:rFonts w:ascii="Times New Roman" w:hAnsi="Times New Roman" w:cs="Times New Roman"/>
+          <w:sz w:val="24"/>
+          <w:szCs w:val="24"/>
+        </w:rPr>
+        <w:t xml:space="preserve">the quality of </w:t>
+      </w:r>
+      <w:r>
+        <w:rPr>
+          <w:rFonts w:ascii="Times New Roman" w:hAnsi="Times New Roman" w:cs="Times New Roman"/>
+          <w:sz w:val="24"/>
+          <w:szCs w:val="24"/>
+        </w:rPr>
+        <w:t xml:space="preserve">relationships by promoting superficiality and its tendency to reduce relationship quality by negatively impacting mental well-being. However, social media’s alteration of </w:t>
+      </w:r>
+      <w:r>
+        <w:rPr>
+          <w:rFonts w:ascii="Times New Roman" w:hAnsi="Times New Roman" w:cs="Times New Roman"/>
+          <w:sz w:val="24"/>
+          <w:szCs w:val="24"/>
+        </w:rPr>
+        <w:lastRenderedPageBreak/>
+        <w:t xml:space="preserve">relationships promotes a positive side through the creation of parasocial relationships, allowing certain demographic profiles to have </w:t>
+      </w:r>
+      <w:r>
+        <w:rPr>
+          <w:rFonts w:ascii="Times New Roman" w:hAnsi="Times New Roman" w:cs="Times New Roman"/>
+          <w:sz w:val="24"/>
+          <w:szCs w:val="24"/>
+        </w:rPr>
+        <w:t>an improved quality of life.</w:t>
+      </w:r>
+      <w:r>
+        <w:rPr>
+          <w:rFonts w:ascii="Times New Roman" w:hAnsi="Times New Roman" w:cs="Times New Roman"/>
+          <w:sz w:val="24"/>
+          <w:szCs w:val="24"/>
+        </w:rPr>
+        <w:t xml:space="preserve"> </w:t>
+      </w:r>
     </w:p>
     <w:p>
       <w:pPr>
@@ -2722,39 +3246,47 @@
           <w:sz w:val="24"/>
           <w:szCs w:val="24"/>
         </w:rPr>
-        <w:t xml:space="preserve">The research connects social media and relationships to be an overall negative correlation in </w:t>
-      </w:r>
-      <w:r>
-        <w:rPr>
-          <w:rFonts w:ascii="Times New Roman" w:hAnsi="Times New Roman" w:cs="Times New Roman"/>
-          <w:sz w:val="24"/>
-          <w:szCs w:val="24"/>
-        </w:rPr>
-        <w:t xml:space="preserve">the quality of </w:t>
-      </w:r>
-      <w:r>
-        <w:rPr>
-          <w:rFonts w:ascii="Times New Roman" w:hAnsi="Times New Roman" w:cs="Times New Roman"/>
-          <w:sz w:val="24"/>
-          <w:szCs w:val="24"/>
-        </w:rPr>
-        <w:t xml:space="preserve">relationships by promoting superficiality and its tendency to reduce relationship quality by negatively impacting mental well-being. However, social media’s alteration of relationships promotes a positive side through the creation of parasocial relationships, allowing certain demographic profiles to have </w:t>
-      </w:r>
-      <w:r>
-        <w:rPr>
-          <w:rFonts w:ascii="Times New Roman" w:hAnsi="Times New Roman" w:cs="Times New Roman"/>
-          <w:sz w:val="24"/>
-          <w:szCs w:val="24"/>
-        </w:rPr>
-        <w:t>an improved quality of life.</w:t>
-      </w:r>
-      <w:r>
-        <w:rPr>
-          <w:rFonts w:ascii="Times New Roman" w:hAnsi="Times New Roman" w:cs="Times New Roman"/>
-          <w:sz w:val="24"/>
-          <w:szCs w:val="24"/>
-        </w:rPr>
-        <w:t xml:space="preserve"> </w:t>
+        <w:t>While the research points to an overall negative influence in relationships</w:t>
+      </w:r>
+      <w:r>
+        <w:rPr>
+          <w:rFonts w:ascii="Times New Roman" w:hAnsi="Times New Roman" w:cs="Times New Roman"/>
+          <w:sz w:val="24"/>
+          <w:szCs w:val="24"/>
+        </w:rPr>
+        <w:t>, s</w:t>
+      </w:r>
+      <w:r>
+        <w:rPr>
+          <w:rFonts w:ascii="Times New Roman" w:hAnsi="Times New Roman" w:cs="Times New Roman"/>
+          <w:sz w:val="24"/>
+          <w:szCs w:val="24"/>
+        </w:rPr>
+        <w:t xml:space="preserve">ocial media is not going away, </w:t>
+      </w:r>
+      <w:r>
+        <w:rPr>
+          <w:rFonts w:ascii="Times New Roman" w:hAnsi="Times New Roman" w:cs="Times New Roman"/>
+          <w:sz w:val="24"/>
+          <w:szCs w:val="24"/>
+        </w:rPr>
+        <w:t xml:space="preserve">so </w:t>
+      </w:r>
+      <w:r>
+        <w:rPr>
+          <w:rFonts w:ascii="Times New Roman" w:hAnsi="Times New Roman" w:cs="Times New Roman"/>
+          <w:sz w:val="24"/>
+          <w:szCs w:val="24"/>
+        </w:rPr>
+        <w:t>how can we modify social media into a healthier environment for people to cultivate meaningful relationships?</w:t>
+      </w:r>
+      <w:r>
+        <w:rPr>
+          <w:rFonts w:ascii="Times New Roman" w:hAnsi="Times New Roman" w:cs="Times New Roman"/>
+          <w:sz w:val="24"/>
+          <w:szCs w:val="24"/>
+        </w:rPr>
+        <w:t xml:space="preserve"> And as society increasingly progresses to  </w:t>
       </w:r>
     </w:p>
     <w:p>
@@ -2773,67 +3305,25 @@
           <w:sz w:val="24"/>
           <w:szCs w:val="24"/>
         </w:rPr>
-        <w:t>While the research points to an overall negative influence in relationships</w:t>
-      </w:r>
-      <w:r>
-        <w:rPr>
-          <w:rFonts w:ascii="Times New Roman" w:hAnsi="Times New Roman" w:cs="Times New Roman"/>
-          <w:sz w:val="24"/>
-          <w:szCs w:val="24"/>
-        </w:rPr>
-        <w:t>, s</w:t>
-      </w:r>
-      <w:r>
-        <w:rPr>
-          <w:rFonts w:ascii="Times New Roman" w:hAnsi="Times New Roman" w:cs="Times New Roman"/>
-          <w:sz w:val="24"/>
-          <w:szCs w:val="24"/>
-        </w:rPr>
-        <w:t xml:space="preserve">ocial media is not going away, </w:t>
-      </w:r>
-      <w:r>
-        <w:rPr>
-          <w:rFonts w:ascii="Times New Roman" w:hAnsi="Times New Roman" w:cs="Times New Roman"/>
-          <w:sz w:val="24"/>
-          <w:szCs w:val="24"/>
-        </w:rPr>
-        <w:t xml:space="preserve">so </w:t>
-      </w:r>
-      <w:r>
-        <w:rPr>
-          <w:rFonts w:ascii="Times New Roman" w:hAnsi="Times New Roman" w:cs="Times New Roman"/>
-          <w:sz w:val="24"/>
-          <w:szCs w:val="24"/>
-        </w:rPr>
-        <w:t>how can we modify social media into a healthier environment for people to cultivate meaningful relationships?</w:t>
-      </w:r>
-      <w:r>
-        <w:rPr>
-          <w:rFonts w:ascii="Times New Roman" w:hAnsi="Times New Roman" w:cs="Times New Roman"/>
-          <w:sz w:val="24"/>
-          <w:szCs w:val="24"/>
-        </w:rPr>
-        <w:t xml:space="preserve"> And as society increasingly progresses to  </w:t>
-      </w:r>
-    </w:p>
-    <w:p>
-      <w:pPr>
-        <w:spacing w:line="480" w:lineRule="auto"/>
-        <w:ind w:firstLine="720"/>
-        <w:rPr>
-          <w:rFonts w:ascii="Times New Roman" w:hAnsi="Times New Roman" w:cs="Times New Roman"/>
-          <w:sz w:val="24"/>
-          <w:szCs w:val="24"/>
-        </w:rPr>
-      </w:pPr>
-      <w:r>
-        <w:rPr>
-          <w:rFonts w:ascii="Times New Roman" w:hAnsi="Times New Roman" w:cs="Times New Roman"/>
-          <w:sz w:val="24"/>
-          <w:szCs w:val="24"/>
-        </w:rPr>
-        <w:lastRenderedPageBreak/>
-        <w:t xml:space="preserve">Social media’s usage exploded, the nature of relationships has been changed, and the negative impacts it can have on one’s relationships should be taken into account, but if one finds a benefit due to their </w:t>
+        <w:t xml:space="preserve">Social media’s usage exploded, the nature of relationships has been changed, and the negative impacts it can have on one’s relationships should be </w:t>
+      </w:r>
+      <w:proofErr w:type="gramStart"/>
+      <w:r>
+        <w:rPr>
+          <w:rFonts w:ascii="Times New Roman" w:hAnsi="Times New Roman" w:cs="Times New Roman"/>
+          <w:sz w:val="24"/>
+          <w:szCs w:val="24"/>
+        </w:rPr>
+        <w:t>taken into account</w:t>
+      </w:r>
+      <w:proofErr w:type="gramEnd"/>
+      <w:r>
+        <w:rPr>
+          <w:rFonts w:ascii="Times New Roman" w:hAnsi="Times New Roman" w:cs="Times New Roman"/>
+          <w:sz w:val="24"/>
+          <w:szCs w:val="24"/>
+        </w:rPr>
+        <w:t xml:space="preserve">, but if one finds a benefit due to their </w:t>
       </w:r>
       <w:r>
         <w:rPr>

</xml_diff>

<commit_message>
vault backup: 2024-11-10 20:40:39
</commit_message>
<xml_diff>
--- a/Centennial/Term 1/COMM College Communications 2/Argument Essay Writings/Lucas_Vandermaarel_Research Essay Draft Template.docx
+++ b/Centennial/Term 1/COMM College Communications 2/Argument Essay Writings/Lucas_Vandermaarel_Research Essay Draft Template.docx
@@ -2299,6 +2299,11 @@
       <w:pPr>
         <w:spacing w:line="480" w:lineRule="auto"/>
         <w:ind w:firstLine="720"/>
+        <w:rPr>
+          <w:rFonts w:ascii="Times New Roman" w:hAnsi="Times New Roman" w:cs="Times New Roman"/>
+          <w:sz w:val="24"/>
+          <w:szCs w:val="24"/>
+        </w:rPr>
       </w:pPr>
       <w:r>
         <w:rPr>
@@ -2330,7 +2335,21 @@
           <w:sz w:val="24"/>
           <w:szCs w:val="24"/>
         </w:rPr>
-        <w:t>ocial media’s wide use and its potential negative effects on relationships</w:t>
+        <w:t>ocial media’s wide use and its potential negative effect</w:t>
+      </w:r>
+    </w:p>
+    <w:p>
+      <w:pPr>
+        <w:spacing w:line="480" w:lineRule="auto"/>
+        <w:ind w:firstLine="720"/>
+      </w:pPr>
+      <w:r>
+        <w:rPr>
+          <w:rFonts w:ascii="Times New Roman" w:hAnsi="Times New Roman" w:cs="Times New Roman"/>
+          <w:sz w:val="24"/>
+          <w:szCs w:val="24"/>
+        </w:rPr>
+        <w:t>s on relationships</w:t>
       </w:r>
       <w:r>
         <w:rPr>
@@ -2412,7 +2431,16 @@
           <w:sz w:val="24"/>
           <w:szCs w:val="24"/>
         </w:rPr>
-        <w:t xml:space="preserve"> article speaks well on the negative affects social media has on relationships, but a deeper examination of research reveals stronger evidence of social media promoting superficial connections, negatively impacting relationships due to reduced mental well-being, and that social media increases the creation of parasocial relationships. This essay aims to provide a comprehensive understanding of the effects social media has on relationships.</w:t>
+        <w:t xml:space="preserve"> article speaks well on the negative affects social media has on relationships, but a deeper examination of research reveals stronger evidence of social media promoting superficial connections, negatively impacting relationships due to reduced mental well-being, and that social media increases the creation of parasocial relationships. This essay aims to provide a comprehensive understanding of the effects social </w:t>
+      </w:r>
+      <w:r>
+        <w:rPr>
+          <w:rFonts w:ascii="Times New Roman" w:hAnsi="Times New Roman" w:cs="Times New Roman"/>
+          <w:sz w:val="24"/>
+          <w:szCs w:val="24"/>
+        </w:rPr>
+        <w:lastRenderedPageBreak/>
+        <w:t>media has on relationships.</w:t>
       </w:r>
       <w:r>
         <w:rPr>
@@ -2428,7 +2456,6 @@
           <w:sz w:val="24"/>
           <w:szCs w:val="24"/>
         </w:rPr>
-        <w:lastRenderedPageBreak/>
         <w:br/>
       </w:r>
       <w:r>

</xml_diff>

<commit_message>
vault backup: 2024-11-10 22:41:39
</commit_message>
<xml_diff>
--- a/Centennial/Term 1/COMM College Communications 2/Argument Essay Writings/Lucas_Vandermaarel_Research Essay Draft Template.docx
+++ b/Centennial/Term 1/COMM College Communications 2/Argument Essay Writings/Lucas_Vandermaarel_Research Essay Draft Template.docx
@@ -2263,23 +2263,29 @@
     </w:p>
     <w:p/>
     <w:p>
-      <w:r>
-        <w:br/>
-      </w:r>
-      <w:r>
-        <w:br/>
-      </w:r>
-      <w:r>
-        <w:br/>
-      </w:r>
-      <w:r>
-        <w:br/>
-      </w:r>
-    </w:p>
-    <w:p>
+      <w:pPr>
+        <w:jc w:val="center"/>
+        <w:rPr>
+          <w:rFonts w:ascii="Times New Roman" w:hAnsi="Times New Roman" w:cs="Times New Roman"/>
+          <w:sz w:val="24"/>
+          <w:szCs w:val="24"/>
+        </w:rPr>
+      </w:pPr>
       <w:bookmarkStart w:id="4" w:name="_72v5q1vsf7nc" w:colFirst="0" w:colLast="0"/>
       <w:bookmarkEnd w:id="4"/>
-    </w:p>
+      <w:r>
+        <w:br/>
+      </w:r>
+      <w:r>
+        <w:rPr>
+          <w:rFonts w:ascii="Times New Roman" w:hAnsi="Times New Roman" w:cs="Times New Roman"/>
+          <w:sz w:val="24"/>
+          <w:szCs w:val="24"/>
+        </w:rPr>
+        <w:t>From Connection to Division: The Impact of Social Media on Relationships</w:t>
+      </w:r>
+    </w:p>
+    <w:p/>
     <w:p/>
     <w:p>
       <w:pPr>
@@ -2431,7 +2437,15 @@
           <w:sz w:val="24"/>
           <w:szCs w:val="24"/>
         </w:rPr>
-        <w:t xml:space="preserve"> article speaks well on the negative affects social media has on relationships, but a deeper examination of research reveals stronger evidence of social media promoting superficial connections, negatively impacting relationships due to reduced mental well-being, and that social media increases the creation of parasocial relationships. This essay aims to provide a comprehensive understanding of the effects social </w:t>
+        <w:t xml:space="preserve"> article speaks well on the negative affects social media has on relationships, but a deeper examination of research reveals stronger evidence of social media promoting superficial connections, negatively impacting relationships due to reduced mental well-being, and that social media increases the creation of parasocial relationships. This essay aims to provide a comprehensive understanding of the effects social media has on relationships.</w:t>
+      </w:r>
+      <w:r>
+        <w:rPr>
+          <w:rFonts w:ascii="Times New Roman" w:hAnsi="Times New Roman" w:cs="Times New Roman"/>
+          <w:sz w:val="24"/>
+          <w:szCs w:val="24"/>
+        </w:rPr>
+        <w:br/>
       </w:r>
       <w:r>
         <w:rPr>
@@ -2440,22 +2454,6 @@
           <w:szCs w:val="24"/>
         </w:rPr>
         <w:lastRenderedPageBreak/>
-        <w:t>media has on relationships.</w:t>
-      </w:r>
-      <w:r>
-        <w:rPr>
-          <w:rFonts w:ascii="Times New Roman" w:hAnsi="Times New Roman" w:cs="Times New Roman"/>
-          <w:sz w:val="24"/>
-          <w:szCs w:val="24"/>
-        </w:rPr>
-        <w:br/>
-      </w:r>
-      <w:r>
-        <w:rPr>
-          <w:rFonts w:ascii="Times New Roman" w:hAnsi="Times New Roman" w:cs="Times New Roman"/>
-          <w:sz w:val="24"/>
-          <w:szCs w:val="24"/>
-        </w:rPr>
         <w:br/>
       </w:r>
       <w:r>
@@ -2631,6 +2629,40 @@
         </w:rPr>
         <w:t xml:space="preserve"> (Ormerod, 2019)</w:t>
       </w:r>
+      <w:r>
+        <w:rPr>
+          <w:rFonts w:ascii="Times New Roman" w:hAnsi="Times New Roman" w:cs="Times New Roman"/>
+          <w:sz w:val="24"/>
+          <w:szCs w:val="24"/>
+        </w:rPr>
+        <w:t xml:space="preserve"> </w:t>
+      </w:r>
+      <w:r>
+        <w:rPr>
+          <w:rFonts w:ascii="Times New Roman" w:hAnsi="Times New Roman" w:cs="Times New Roman"/>
+          <w:sz w:val="24"/>
+          <w:szCs w:val="24"/>
+        </w:rPr>
+        <w:t xml:space="preserve">Young adults, adolescents, and children may not feel the difference as they grew up with social media as a part of their daily lives. The older generations </w:t>
+      </w:r>
+      <w:proofErr w:type="gramStart"/>
+      <w:r>
+        <w:rPr>
+          <w:rFonts w:ascii="Times New Roman" w:hAnsi="Times New Roman" w:cs="Times New Roman"/>
+          <w:sz w:val="24"/>
+          <w:szCs w:val="24"/>
+        </w:rPr>
+        <w:t>are able to</w:t>
+      </w:r>
+      <w:proofErr w:type="gramEnd"/>
+      <w:r>
+        <w:rPr>
+          <w:rFonts w:ascii="Times New Roman" w:hAnsi="Times New Roman" w:cs="Times New Roman"/>
+          <w:sz w:val="24"/>
+          <w:szCs w:val="24"/>
+        </w:rPr>
+        <w:t xml:space="preserve"> better understand the differences between social media cultivated relationships and more historically natural ones.</w:t>
+      </w:r>
     </w:p>
     <w:p>
       <w:pPr>
@@ -2643,6 +2675,7 @@
           <w:sz w:val="24"/>
           <w:szCs w:val="24"/>
         </w:rPr>
+        <w:lastRenderedPageBreak/>
         <w:t xml:space="preserve">The article "Social Media and Relationships" notes that "Questions have </w:t>
       </w:r>
       <w:r>
@@ -2683,16 +2716,7 @@
           <w:sz w:val="24"/>
           <w:szCs w:val="24"/>
         </w:rPr>
-        <w:t xml:space="preserve">The authors continue with how social media “may seem like the more efficient </w:t>
-      </w:r>
-      <w:r>
-        <w:rPr>
-          <w:rFonts w:ascii="Times New Roman" w:hAnsi="Times New Roman" w:cs="Times New Roman"/>
-          <w:sz w:val="24"/>
-          <w:szCs w:val="24"/>
-        </w:rPr>
-        <w:lastRenderedPageBreak/>
-        <w:t>way to find and form friendships, but those relationships can be insufficient if physical touch or intensive persuasion are necessary.”</w:t>
+        <w:t>The authors continue with how social media “may seem like the more efficient way to find and form friendships, but those relationships can be insufficient if physical touch or intensive persuasion are necessary.”</w:t>
       </w:r>
       <w:r>
         <w:rPr>
@@ -2852,6 +2876,22 @@
         </w:rPr>
         <w:t xml:space="preserve"> inadequacy and the fear of missing out just as Ormerod states, “Instead of the feel-good hormones we might expect to be pumping through our veins, instead we’re torn between feelings of FOMO and inadequacy. (Ormerod, 2019)</w:t>
       </w:r>
+      <w:r>
+        <w:rPr>
+          <w:rFonts w:ascii="Times New Roman" w:hAnsi="Times New Roman" w:cs="Times New Roman"/>
+          <w:sz w:val="24"/>
+          <w:szCs w:val="24"/>
+        </w:rPr>
+        <w:t xml:space="preserve"> Many people who frequent the usage of social media feel like they are missing out when peers may be going to certain events or accomplishing something that they are unable to.</w:t>
+      </w:r>
+      <w:r>
+        <w:rPr>
+          <w:rFonts w:ascii="Times New Roman" w:hAnsi="Times New Roman" w:cs="Times New Roman"/>
+          <w:sz w:val="24"/>
+          <w:szCs w:val="24"/>
+        </w:rPr>
+        <w:t xml:space="preserve"> These feelings can evolve into self-esteem issues and flow into relationship interactions.</w:t>
+      </w:r>
     </w:p>
     <w:p>
       <w:pPr>
@@ -2940,7 +2980,16 @@
           <w:sz w:val="24"/>
           <w:szCs w:val="24"/>
         </w:rPr>
-        <w:t xml:space="preserve">These feelings of social anxiety often mean insecurities come forward. Insecurities unmanaged bring conflict between partners, friends, and families when conversations revolving around those arise. </w:t>
+        <w:t xml:space="preserve">These feelings of social anxiety often mean insecurities come forward. Insecurities </w:t>
+      </w:r>
+      <w:r>
+        <w:rPr>
+          <w:rFonts w:ascii="Times New Roman" w:hAnsi="Times New Roman" w:cs="Times New Roman"/>
+          <w:sz w:val="24"/>
+          <w:szCs w:val="24"/>
+        </w:rPr>
+        <w:lastRenderedPageBreak/>
+        <w:t xml:space="preserve">unmanaged bring conflict between partners, friends, and families when conversations revolving around those arise. </w:t>
       </w:r>
     </w:p>
     <w:p>
@@ -3012,16 +3061,7 @@
           <w:sz w:val="24"/>
           <w:szCs w:val="24"/>
         </w:rPr>
-        <w:t xml:space="preserve">Ormerod introduces a point of how social media has </w:t>
-      </w:r>
-      <w:r>
-        <w:rPr>
-          <w:rFonts w:ascii="Times New Roman" w:hAnsi="Times New Roman" w:cs="Times New Roman"/>
-          <w:sz w:val="24"/>
-          <w:szCs w:val="24"/>
-        </w:rPr>
-        <w:lastRenderedPageBreak/>
-        <w:t>modified our relationships by stating,</w:t>
+        <w:t>Ormerod introduces a point of how social media has modified our relationships by stating,</w:t>
       </w:r>
       <w:r>
         <w:t xml:space="preserve"> </w:t>
@@ -3134,7 +3174,16 @@
           <w:sz w:val="24"/>
           <w:szCs w:val="24"/>
         </w:rPr>
-        <w:t xml:space="preserve">They go further into examples such as how “[Parasocial relationships] with media figures who share a marginalized identity can facilitate development of identity, self-esteem, and well-being.” (Hoffner, Bond, 2022) </w:t>
+        <w:t>They go further into examples such as how “[Parasocial relationships] with media figures who share a marginalized identity can facilitate development of identity, self-esteem, and well-</w:t>
+      </w:r>
+      <w:r>
+        <w:rPr>
+          <w:rFonts w:ascii="Times New Roman" w:hAnsi="Times New Roman" w:cs="Times New Roman"/>
+          <w:sz w:val="24"/>
+          <w:szCs w:val="24"/>
+        </w:rPr>
+        <w:lastRenderedPageBreak/>
+        <w:t xml:space="preserve">being.” (Hoffner, Bond, 2022) </w:t>
       </w:r>
       <w:proofErr w:type="gramStart"/>
       <w:r>
@@ -3229,16 +3278,7 @@
           <w:sz w:val="24"/>
           <w:szCs w:val="24"/>
         </w:rPr>
-        <w:t xml:space="preserve">relationships by promoting superficiality and its tendency to reduce relationship quality by negatively impacting mental well-being. However, social media’s alteration of </w:t>
-      </w:r>
-      <w:r>
-        <w:rPr>
-          <w:rFonts w:ascii="Times New Roman" w:hAnsi="Times New Roman" w:cs="Times New Roman"/>
-          <w:sz w:val="24"/>
-          <w:szCs w:val="24"/>
-        </w:rPr>
-        <w:lastRenderedPageBreak/>
-        <w:t xml:space="preserve">relationships promotes a positive side through the creation of parasocial relationships, allowing certain demographic profiles to have </w:t>
+        <w:t xml:space="preserve">relationships by promoting superficiality and its tendency to reduce relationship quality by negatively impacting mental well-being. However, social media’s alteration of relationships promotes a positive side through the creation of parasocial relationships, allowing certain demographic profiles to have </w:t>
       </w:r>
       <w:r>
         <w:rPr>

</xml_diff>